<commit_message>
issue #10: corregido párrafo duplicado, primeras conclusiones
</commit_message>
<xml_diff>
--- a/Documento del proyecto.docx
+++ b/Documento del proyecto.docx
@@ -265,7 +265,7 @@
                   </wp:anchor>
                 </w:drawing>
               </mc:Choice>
-              <mc:Fallback xmlns:cx5="http://schemas.microsoft.com/office/drawing/2016/5/11/chartex" xmlns:cx4="http://schemas.microsoft.com/office/drawing/2016/5/10/chartex" xmlns:cx3="http://schemas.microsoft.com/office/drawing/2016/5/9/chartex">
+              <mc:Fallback xmlns:cx3="http://schemas.microsoft.com/office/drawing/2016/5/9/chartex" xmlns:cx4="http://schemas.microsoft.com/office/drawing/2016/5/10/chartex" xmlns:cx5="http://schemas.microsoft.com/office/drawing/2016/5/11/chartex">
                 <w:pict>
                   <v:group w14:anchorId="5DCFAE8A" id="Grupo 149" o:spid="_x0000_s1026" style="position:absolute;margin-left:0;margin-top:0;width:8in;height:95.7pt;z-index:251664384;mso-width-percent:941;mso-height-percent:121;mso-top-percent:23;mso-position-horizontal:center;mso-position-horizontal-relative:page;mso-position-vertical-relative:page;mso-width-percent:941;mso-height-percent:121;mso-top-percent:23" coordorigin="" coordsize="73152,12161" o:gfxdata="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">
                     <v:shape id="Rectángulo 51" o:spid="_x0000_s1027" style="position:absolute;width:73152;height:11303;visibility:visible;mso-wrap-style:square;v-text-anchor:middle" coordsize="7312660,1129665" o:gfxdata="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" path="m,l7312660,r,1129665l3619500,733425,,1091565,,xe" fillcolor="#5b9bd5 [3204]" stroked="f" strokeweight="1pt">
@@ -1174,12 +1174,7 @@
             <w:jc w:val="center"/>
           </w:pPr>
           <w:r>
-            <w:t>Índi</w:t>
-          </w:r>
-          <w:bookmarkStart w:id="0" w:name="_GoBack"/>
-          <w:bookmarkEnd w:id="0"/>
-          <w:r>
-            <w:t>ce</w:t>
+            <w:t>Índice</w:t>
           </w:r>
         </w:p>
         <w:p>
@@ -4837,7 +4832,21 @@
                 <w:rStyle w:val="Hipervnculo"/>
                 <w:noProof/>
               </w:rPr>
-              <w:t>Gestión de liberaciones y despliegue</w:t>
+              <w:t>Gestión de lib</w:t>
+            </w:r>
+            <w:r>
+              <w:rPr>
+                <w:rStyle w:val="Hipervnculo"/>
+                <w:noProof/>
+              </w:rPr>
+              <w:t>e</w:t>
+            </w:r>
+            <w:r>
+              <w:rPr>
+                <w:rStyle w:val="Hipervnculo"/>
+                <w:noProof/>
+              </w:rPr>
+              <w:t>raciones y despliegue</w:t>
             </w:r>
             <w:r>
               <w:rPr>
@@ -5268,12 +5277,12 @@
           <w:numId w:val="17"/>
         </w:numPr>
       </w:pPr>
-      <w:bookmarkStart w:id="1" w:name="_Toc471411458"/>
+      <w:bookmarkStart w:id="0" w:name="_Toc471411458"/>
       <w:r>
         <w:lastRenderedPageBreak/>
         <w:t>Resumen</w:t>
       </w:r>
-      <w:bookmarkEnd w:id="1"/>
+      <w:bookmarkEnd w:id="0"/>
     </w:p>
     <w:p>
       <w:pPr>
@@ -5445,13 +5454,13 @@
           <w:numId w:val="17"/>
         </w:numPr>
       </w:pPr>
-      <w:bookmarkStart w:id="2" w:name="_Toc471324491"/>
-      <w:bookmarkStart w:id="3" w:name="_Toc471411459"/>
+      <w:bookmarkStart w:id="1" w:name="_Toc471324491"/>
+      <w:bookmarkStart w:id="2" w:name="_Toc471411459"/>
       <w:r>
         <w:t>Introducción y contexto</w:t>
       </w:r>
+      <w:bookmarkEnd w:id="1"/>
       <w:bookmarkEnd w:id="2"/>
-      <w:bookmarkEnd w:id="3"/>
     </w:p>
     <w:p>
       <w:pPr>
@@ -5728,13 +5737,13 @@
           <w:numId w:val="17"/>
         </w:numPr>
       </w:pPr>
-      <w:bookmarkStart w:id="4" w:name="_Toc471324492"/>
-      <w:bookmarkStart w:id="5" w:name="_Toc471411460"/>
+      <w:bookmarkStart w:id="3" w:name="_Toc471324492"/>
+      <w:bookmarkStart w:id="4" w:name="_Toc471411460"/>
       <w:r>
         <w:t>Descripción del sistema</w:t>
       </w:r>
+      <w:bookmarkEnd w:id="3"/>
       <w:bookmarkEnd w:id="4"/>
-      <w:bookmarkEnd w:id="5"/>
     </w:p>
     <w:p>
       <w:pPr>
@@ -5744,13 +5753,13 @@
           <w:numId w:val="17"/>
         </w:numPr>
       </w:pPr>
-      <w:bookmarkStart w:id="6" w:name="_Toc471324493"/>
-      <w:bookmarkStart w:id="7" w:name="_Toc471411461"/>
+      <w:bookmarkStart w:id="5" w:name="_Toc471324493"/>
+      <w:bookmarkStart w:id="6" w:name="_Toc471411461"/>
       <w:r>
         <w:t>Descripción de los componentes e integración con otros subsistemas</w:t>
       </w:r>
+      <w:bookmarkEnd w:id="5"/>
       <w:bookmarkEnd w:id="6"/>
-      <w:bookmarkEnd w:id="7"/>
     </w:p>
     <w:p>
       <w:pPr>
@@ -5784,13 +5793,13 @@
           <w:numId w:val="17"/>
         </w:numPr>
       </w:pPr>
-      <w:bookmarkStart w:id="8" w:name="_Toc471324494"/>
-      <w:bookmarkStart w:id="9" w:name="_Toc471411462"/>
+      <w:bookmarkStart w:id="7" w:name="_Toc471324494"/>
+      <w:bookmarkStart w:id="8" w:name="_Toc471411462"/>
       <w:r>
         <w:t>Cambios desarrollados</w:t>
       </w:r>
+      <w:bookmarkEnd w:id="7"/>
       <w:bookmarkEnd w:id="8"/>
-      <w:bookmarkEnd w:id="9"/>
     </w:p>
     <w:p>
       <w:r>
@@ -5817,6 +5826,7 @@
           <w:ilvl w:val="0"/>
           <w:numId w:val="21"/>
         </w:numPr>
+        <w:jc w:val="both"/>
       </w:pPr>
       <w:r>
         <w:lastRenderedPageBreak/>
@@ -5830,6 +5840,7 @@
           <w:ilvl w:val="0"/>
           <w:numId w:val="21"/>
         </w:numPr>
+        <w:jc w:val="both"/>
       </w:pPr>
       <w:r>
         <w:t>Se han llevado a cabo correcciones en el diseño.</w:t>
@@ -5842,6 +5853,7 @@
           <w:ilvl w:val="0"/>
           <w:numId w:val="21"/>
         </w:numPr>
+        <w:jc w:val="both"/>
       </w:pPr>
       <w:r>
         <w:t>Con el objetivo de facilitar el desarrollo y la integración de los distintos subsistemas, se ha integrado nuestro proyecto con un servidor de integración continua.</w:t>
@@ -5854,6 +5866,7 @@
           <w:ilvl w:val="0"/>
           <w:numId w:val="21"/>
         </w:numPr>
+        <w:jc w:val="both"/>
       </w:pPr>
       <w:r>
         <w:t>Nuestro proyecto se encuentra completamente integrado con el módulo de Recuento y Modificación de resultados.</w:t>
@@ -5866,6 +5879,7 @@
           <w:ilvl w:val="0"/>
           <w:numId w:val="21"/>
         </w:numPr>
+        <w:jc w:val="both"/>
       </w:pPr>
       <w:r>
         <w:t>Se ha realizado una refactorización del código, eliminando librerías CSS y JavaScript que se incluían en el proyecto heredado que ya no tenían uso y unificando módulos. El mismo proceso se ha realizado con las imágenes.</w:t>
@@ -5878,6 +5892,7 @@
           <w:ilvl w:val="0"/>
           <w:numId w:val="21"/>
         </w:numPr>
+        <w:jc w:val="both"/>
       </w:pPr>
       <w:r>
         <w:t>Se han añadido los framework de pruebas Karma y Jasmine, con el fin de comprobar los controladores en Angular.</w:t>
@@ -5891,13 +5906,13 @@
           <w:numId w:val="17"/>
         </w:numPr>
       </w:pPr>
-      <w:bookmarkStart w:id="10" w:name="_Toc471324495"/>
-      <w:bookmarkStart w:id="11" w:name="_Toc471411463"/>
+      <w:bookmarkStart w:id="9" w:name="_Toc471324495"/>
+      <w:bookmarkStart w:id="10" w:name="_Toc471411463"/>
       <w:r>
         <w:t>Planificación del trabajo</w:t>
       </w:r>
+      <w:bookmarkEnd w:id="9"/>
       <w:bookmarkEnd w:id="10"/>
-      <w:bookmarkEnd w:id="11"/>
     </w:p>
     <w:p>
       <w:r>
@@ -6268,7 +6283,7 @@
           <w:szCs w:val="32"/>
         </w:rPr>
       </w:pPr>
-      <w:bookmarkStart w:id="12" w:name="_Toc471324496"/>
+      <w:bookmarkStart w:id="11" w:name="_Toc471324496"/>
       <w:r>
         <w:br w:type="page"/>
       </w:r>
@@ -6281,13 +6296,13 @@
           <w:numId w:val="17"/>
         </w:numPr>
       </w:pPr>
-      <w:bookmarkStart w:id="13" w:name="_Toc471411464"/>
+      <w:bookmarkStart w:id="12" w:name="_Toc471411464"/>
       <w:r>
         <w:lastRenderedPageBreak/>
         <w:t>Elementos de control</w:t>
       </w:r>
+      <w:bookmarkEnd w:id="11"/>
       <w:bookmarkEnd w:id="12"/>
-      <w:bookmarkEnd w:id="13"/>
     </w:p>
     <w:p>
       <w:pPr>
@@ -6297,13 +6312,13 @@
           <w:numId w:val="17"/>
         </w:numPr>
       </w:pPr>
-      <w:bookmarkStart w:id="14" w:name="_Toc471324497"/>
-      <w:bookmarkStart w:id="15" w:name="_Toc471411465"/>
+      <w:bookmarkStart w:id="13" w:name="_Toc471324497"/>
+      <w:bookmarkStart w:id="14" w:name="_Toc471411465"/>
       <w:r>
         <w:t>Elementos de configuración:</w:t>
       </w:r>
+      <w:bookmarkEnd w:id="13"/>
       <w:bookmarkEnd w:id="14"/>
-      <w:bookmarkEnd w:id="15"/>
     </w:p>
     <w:p>
       <w:pPr>
@@ -6361,13 +6376,13 @@
           <w:numId w:val="17"/>
         </w:numPr>
       </w:pPr>
-      <w:bookmarkStart w:id="16" w:name="_Toc471324498"/>
-      <w:bookmarkStart w:id="17" w:name="_Toc471411466"/>
+      <w:bookmarkStart w:id="15" w:name="_Toc471324498"/>
+      <w:bookmarkStart w:id="16" w:name="_Toc471411466"/>
       <w:r>
         <w:t>Artefactos:</w:t>
       </w:r>
+      <w:bookmarkEnd w:id="15"/>
       <w:bookmarkEnd w:id="16"/>
-      <w:bookmarkEnd w:id="17"/>
     </w:p>
     <w:p>
       <w:r>
@@ -6792,13 +6807,13 @@
           <w:numId w:val="17"/>
         </w:numPr>
       </w:pPr>
-      <w:bookmarkStart w:id="18" w:name="_Toc471324499"/>
-      <w:bookmarkStart w:id="19" w:name="_Toc471411467"/>
+      <w:bookmarkStart w:id="17" w:name="_Toc471324499"/>
+      <w:bookmarkStart w:id="18" w:name="_Toc471411467"/>
       <w:r>
         <w:t>Gestión para el cambio de artefactos:</w:t>
       </w:r>
+      <w:bookmarkEnd w:id="17"/>
       <w:bookmarkEnd w:id="18"/>
-      <w:bookmarkEnd w:id="19"/>
     </w:p>
     <w:p>
       <w:r>
@@ -6850,13 +6865,13 @@
           <w:numId w:val="17"/>
         </w:numPr>
       </w:pPr>
-      <w:bookmarkStart w:id="20" w:name="_Toc471324500"/>
-      <w:bookmarkStart w:id="21" w:name="_Toc471411468"/>
+      <w:bookmarkStart w:id="19" w:name="_Toc471324500"/>
+      <w:bookmarkStart w:id="20" w:name="_Toc471411468"/>
       <w:r>
         <w:t>Entorno de desarrollo</w:t>
       </w:r>
+      <w:bookmarkEnd w:id="19"/>
       <w:bookmarkEnd w:id="20"/>
-      <w:bookmarkEnd w:id="21"/>
     </w:p>
     <w:p>
       <w:pPr>
@@ -6889,13 +6904,13 @@
           <w:numId w:val="17"/>
         </w:numPr>
       </w:pPr>
-      <w:bookmarkStart w:id="22" w:name="_Toc471324501"/>
-      <w:bookmarkStart w:id="23" w:name="_Toc471411469"/>
+      <w:bookmarkStart w:id="21" w:name="_Toc471324501"/>
+      <w:bookmarkStart w:id="22" w:name="_Toc471411469"/>
       <w:r>
         <w:t>Máquina virtual</w:t>
       </w:r>
+      <w:bookmarkEnd w:id="21"/>
       <w:bookmarkEnd w:id="22"/>
-      <w:bookmarkEnd w:id="23"/>
     </w:p>
     <w:p>
       <w:pPr>
@@ -7074,13 +7089,13 @@
           <w:numId w:val="17"/>
         </w:numPr>
       </w:pPr>
-      <w:bookmarkStart w:id="24" w:name="_Toc471324502"/>
-      <w:bookmarkStart w:id="25" w:name="_Toc471411470"/>
+      <w:bookmarkStart w:id="23" w:name="_Toc471324502"/>
+      <w:bookmarkStart w:id="24" w:name="_Toc471411470"/>
       <w:r>
         <w:t>NodeJS</w:t>
       </w:r>
+      <w:bookmarkEnd w:id="23"/>
       <w:bookmarkEnd w:id="24"/>
-      <w:bookmarkEnd w:id="25"/>
     </w:p>
     <w:p>
       <w:pPr>
@@ -7243,13 +7258,13 @@
           <w:numId w:val="17"/>
         </w:numPr>
       </w:pPr>
-      <w:bookmarkStart w:id="26" w:name="_Toc471324503"/>
-      <w:bookmarkStart w:id="27" w:name="_Toc471411471"/>
+      <w:bookmarkStart w:id="25" w:name="_Toc471324503"/>
+      <w:bookmarkStart w:id="26" w:name="_Toc471411471"/>
       <w:r>
         <w:t>Atom</w:t>
       </w:r>
+      <w:bookmarkEnd w:id="25"/>
       <w:bookmarkEnd w:id="26"/>
-      <w:bookmarkEnd w:id="27"/>
     </w:p>
     <w:p>
       <w:pPr>
@@ -7283,13 +7298,13 @@
           <w:numId w:val="17"/>
         </w:numPr>
       </w:pPr>
-      <w:bookmarkStart w:id="28" w:name="_Toc471324504"/>
-      <w:bookmarkStart w:id="29" w:name="_Toc471411472"/>
+      <w:bookmarkStart w:id="27" w:name="_Toc471324504"/>
+      <w:bookmarkStart w:id="28" w:name="_Toc471411472"/>
       <w:r>
         <w:t>Git</w:t>
       </w:r>
+      <w:bookmarkEnd w:id="27"/>
       <w:bookmarkEnd w:id="28"/>
-      <w:bookmarkEnd w:id="29"/>
     </w:p>
     <w:p>
       <w:pPr>
@@ -7336,12 +7351,12 @@
           <w:numId w:val="17"/>
         </w:numPr>
       </w:pPr>
-      <w:bookmarkStart w:id="30" w:name="_Toc471411473"/>
+      <w:bookmarkStart w:id="29" w:name="_Toc471411473"/>
       <w:r>
         <w:lastRenderedPageBreak/>
         <w:t>Gestión del código fuente</w:t>
       </w:r>
-      <w:bookmarkEnd w:id="30"/>
+      <w:bookmarkEnd w:id="29"/>
     </w:p>
     <w:p>
       <w:pPr>
@@ -7351,11 +7366,11 @@
           <w:numId w:val="17"/>
         </w:numPr>
       </w:pPr>
-      <w:bookmarkStart w:id="31" w:name="_Toc471411474"/>
+      <w:bookmarkStart w:id="30" w:name="_Toc471411474"/>
       <w:r>
         <w:t>Herramientas</w:t>
       </w:r>
-      <w:bookmarkEnd w:id="31"/>
+      <w:bookmarkEnd w:id="30"/>
     </w:p>
     <w:p>
       <w:pPr>
@@ -7391,11 +7406,11 @@
           <w:numId w:val="17"/>
         </w:numPr>
       </w:pPr>
-      <w:bookmarkStart w:id="32" w:name="_Toc471411475"/>
+      <w:bookmarkStart w:id="31" w:name="_Toc471411475"/>
       <w:r>
         <w:t>Gestión de ramas</w:t>
       </w:r>
-      <w:bookmarkEnd w:id="32"/>
+      <w:bookmarkEnd w:id="31"/>
     </w:p>
     <w:p>
       <w:pPr>
@@ -7470,6 +7485,14 @@
         <w:jc w:val="both"/>
       </w:pPr>
       <w:r>
+        <w:t>También existe una rama docs, donde se almacenan todos los documentos generados sobre el proyecto, a fin de mantenerlos y actualizarlos para ofrecer una documentación profesional.</w:t>
+      </w:r>
+    </w:p>
+    <w:p>
+      <w:pPr>
+        <w:jc w:val="both"/>
+      </w:pPr>
+      <w:r>
         <w:t>De forma local, se puede trabajar directamente en la rama dev</w:t>
       </w:r>
       <w:r>
@@ -7492,6 +7515,7 @@
         <w:jc w:val="both"/>
       </w:pPr>
       <w:r>
+        <w:lastRenderedPageBreak/>
         <w:t xml:space="preserve">Crear una rama nueva a partir de </w:t>
       </w:r>
       <w:r>
@@ -7511,7 +7535,6 @@
         <w:jc w:val="both"/>
       </w:pPr>
       <w:r>
-        <w:lastRenderedPageBreak/>
         <w:t>Si la tarea está asignada a varios desarrolladores, esta rama debe ser subida al repositorio remoto, y debe ser traída a su repositorio local por todos los implicados.</w:t>
       </w:r>
     </w:p>
@@ -7695,14 +7718,14 @@
           <w:numId w:val="17"/>
         </w:numPr>
       </w:pPr>
-      <w:bookmarkStart w:id="33" w:name="_Toc471411476"/>
+      <w:bookmarkStart w:id="32" w:name="_Toc471411476"/>
       <w:r>
         <w:t>Ejemplo</w:t>
       </w:r>
       <w:r>
         <w:t xml:space="preserve"> 1</w:t>
       </w:r>
-      <w:bookmarkEnd w:id="33"/>
+      <w:bookmarkEnd w:id="32"/>
     </w:p>
     <w:p>
       <w:pPr>
@@ -7776,6 +7799,7 @@
         <w:jc w:val="both"/>
       </w:pPr>
       <w:r>
+        <w:lastRenderedPageBreak/>
         <w:t>Como sólo él trabaja en este incremento y no tiene problemas en el desarrollo, no necesita subir la rama a GitHub.</w:t>
       </w:r>
     </w:p>
@@ -7789,7 +7813,6 @@
         <w:jc w:val="both"/>
       </w:pPr>
       <w:r>
-        <w:lastRenderedPageBreak/>
         <w:t xml:space="preserve">Al día siguiente, hace la integración con Google+ y da por finalizado el incremento. El commit especifica que completa la incidencia según lo descrito en el apartado de Gestión de Incidencias. </w:t>
       </w:r>
     </w:p>
@@ -7833,11 +7856,11 @@
           <w:numId w:val="17"/>
         </w:numPr>
       </w:pPr>
-      <w:bookmarkStart w:id="34" w:name="_Toc471411477"/>
+      <w:bookmarkStart w:id="33" w:name="_Toc471411477"/>
       <w:r>
         <w:t>Ejemplo 2</w:t>
       </w:r>
-      <w:bookmarkEnd w:id="34"/>
+      <w:bookmarkEnd w:id="33"/>
     </w:p>
     <w:p>
       <w:pPr>
@@ -8085,12 +8108,12 @@
           <w:numId w:val="17"/>
         </w:numPr>
       </w:pPr>
-      <w:bookmarkStart w:id="35" w:name="_Toc471411478"/>
+      <w:bookmarkStart w:id="34" w:name="_Toc471411478"/>
       <w:r>
         <w:lastRenderedPageBreak/>
         <w:t>Roles</w:t>
       </w:r>
-      <w:bookmarkEnd w:id="35"/>
+      <w:bookmarkEnd w:id="34"/>
     </w:p>
     <w:p>
       <w:pPr>
@@ -8173,11 +8196,11 @@
           <w:numId w:val="17"/>
         </w:numPr>
       </w:pPr>
-      <w:bookmarkStart w:id="36" w:name="_Toc471411479"/>
+      <w:bookmarkStart w:id="35" w:name="_Toc471411479"/>
       <w:r>
         <w:t>Gestión de parches</w:t>
       </w:r>
-      <w:bookmarkEnd w:id="36"/>
+      <w:bookmarkEnd w:id="35"/>
     </w:p>
     <w:p>
       <w:pPr>
@@ -8212,11 +8235,11 @@
           <w:numId w:val="17"/>
         </w:numPr>
       </w:pPr>
-      <w:bookmarkStart w:id="37" w:name="_Toc471411480"/>
+      <w:bookmarkStart w:id="36" w:name="_Toc471411480"/>
       <w:r>
         <w:t>Ejemplo</w:t>
       </w:r>
-      <w:bookmarkEnd w:id="37"/>
+      <w:bookmarkEnd w:id="36"/>
     </w:p>
     <w:p>
       <w:pPr>
@@ -8237,12 +8260,12 @@
           <w:numId w:val="17"/>
         </w:numPr>
       </w:pPr>
-      <w:bookmarkStart w:id="38" w:name="_Toc471411481"/>
+      <w:bookmarkStart w:id="37" w:name="_Toc471411481"/>
       <w:r>
         <w:lastRenderedPageBreak/>
         <w:t>Aprobación de cambios</w:t>
       </w:r>
-      <w:bookmarkEnd w:id="38"/>
+      <w:bookmarkEnd w:id="37"/>
     </w:p>
     <w:p>
       <w:pPr>
@@ -8329,11 +8352,11 @@
           <w:numId w:val="17"/>
         </w:numPr>
       </w:pPr>
-      <w:bookmarkStart w:id="39" w:name="_Toc471411482"/>
+      <w:bookmarkStart w:id="38" w:name="_Toc471411482"/>
       <w:r>
         <w:t>Políticas de nombre y estilo</w:t>
       </w:r>
-      <w:bookmarkEnd w:id="39"/>
+      <w:bookmarkEnd w:id="38"/>
     </w:p>
     <w:p>
       <w:pPr>
@@ -8444,11 +8467,17 @@
           <w:numId w:val="17"/>
         </w:numPr>
       </w:pPr>
-      <w:bookmarkStart w:id="40" w:name="_Toc471411483"/>
-      <w:r>
-        <w:t>Gestión, construcción e integración continua</w:t>
-      </w:r>
-      <w:bookmarkEnd w:id="40"/>
+      <w:bookmarkStart w:id="39" w:name="_Toc471411483"/>
+      <w:r>
+        <w:t>Gestión</w:t>
+      </w:r>
+      <w:r>
+        <w:t xml:space="preserve"> de la</w:t>
+      </w:r>
+      <w:r>
+        <w:t xml:space="preserve"> construcción e integración continua</w:t>
+      </w:r>
+      <w:bookmarkEnd w:id="39"/>
     </w:p>
     <w:p>
       <w:pPr>
@@ -8457,27 +8486,6 @@
       <w:r>
         <w:t>Para llevar a cabo la gestión de la construcción y la gestión de la integración utilizamos la idea de la integración continua, nacida de Martin Fowler. Todo lo que cada uno va desarrollando y lo que el conjunto desarrolla se sube a un servidor y se compila automáticamente. Dentro de nuestra estructura de proyecto, esta parte se encuentra en la rama 'dev'. Es aquí donde el servidor de integración continua, una vez que detecta un commit nuevo en GitHub en la rama 'dev', coge todo el código y se lo lleva al servidor, donde se compila automáticamente.</w:t>
       </w:r>
-    </w:p>
-    <w:p>
-      <w:pPr>
-        <w:jc w:val="both"/>
-      </w:pPr>
-      <w:r>
-        <w:t>La idea es tener un sistema de despliegue e integración continua durante el desarrollo de los proyectos con el fin de facilitar tanto el desarrollo como la integración de los subsistemas. Para ello se ha pensado que dicha integración constará de 3 partes usando la tecnología Jenkins dentro de la estructura propia de nuestro proyecto:</w:t>
-      </w:r>
-    </w:p>
-    <w:p>
-      <w:pPr>
-        <w:jc w:val="both"/>
-      </w:pPr>
-      <w:r>
-        <w:t>Para llevar a cabo la gestión de la construcción y la gestión de la integración utilizamos la idea de la integración continua, nacida de Martin Fowler. Todo lo que cada uno va desarrollando y lo que el conjunto desarrolla se sube a un servidor y se compila automáticamente. Dentro de nuestra estructura de proyecto, esta parte se encuentra en la rama 'dev'. Es aquí donde el servidor de integración continua, una vez que detecta un commit nuevo en GitHub en la rama 'dev', coge todo el código y se lo lleva al servidor, donde se compila automáticamente.</w:t>
-      </w:r>
-    </w:p>
-    <w:p>
-      <w:pPr>
-        <w:jc w:val="both"/>
-      </w:pPr>
     </w:p>
     <w:p>
       <w:pPr>
@@ -8518,7 +8526,6 @@
         <w:jc w:val="both"/>
       </w:pPr>
       <w:r>
-        <w:lastRenderedPageBreak/>
         <w:tab/>
         <w:t>c) Este se configura en un archivo de script bash que ejecuta todo lo afirmado anteriormente y que se recoge más abajo.</w:t>
       </w:r>
@@ -8637,6 +8644,7 @@
           <w:szCs w:val="21"/>
           <w:lang w:val="en-US"/>
         </w:rPr>
+        <w:lastRenderedPageBreak/>
         <w:t>ls -lah $JENKINS_HOME/builds/$JOB_NAME/</w:t>
       </w:r>
     </w:p>
@@ -8873,7 +8881,6 @@
           <w:szCs w:val="21"/>
           <w:lang w:val="en-US"/>
         </w:rPr>
-        <w:lastRenderedPageBreak/>
         <w:t>echo "Eliminando contenedores antiguos"</w:t>
       </w:r>
     </w:p>
@@ -9033,6 +9040,7 @@
           <w:sz w:val="21"/>
           <w:szCs w:val="21"/>
         </w:rPr>
+        <w:lastRenderedPageBreak/>
         <w:t>echo "Preparando archivos para despliegue"</w:t>
       </w:r>
     </w:p>
@@ -9404,7 +9412,6 @@
           <w:sz w:val="21"/>
           <w:szCs w:val="21"/>
         </w:rPr>
-        <w:lastRenderedPageBreak/>
         <w:tab/>
         <w:t>anapsix/nodejs</w:t>
       </w:r>
@@ -9476,6 +9483,7 @@
           <w:szCs w:val="21"/>
           <w:lang w:val="en-US"/>
         </w:rPr>
+        <w:lastRenderedPageBreak/>
         <w:t>#!/bin/bash</w:t>
       </w:r>
     </w:p>
@@ -9846,7 +9854,6 @@
           <w:szCs w:val="21"/>
           <w:lang w:val="en-US"/>
         </w:rPr>
-        <w:lastRenderedPageBreak/>
         <w:t xml:space="preserve">cp -r $PATH_ROOT/deploys/$ENV_NAME/beta/* </w:t>
       </w:r>
     </w:p>
@@ -10006,6 +10013,7 @@
           <w:szCs w:val="21"/>
           <w:lang w:val="en-US"/>
         </w:rPr>
+        <w:lastRenderedPageBreak/>
         <w:t xml:space="preserve">    --restart=always \</w:t>
       </w:r>
     </w:p>
@@ -10159,11 +10167,11 @@
           <w:numId w:val="17"/>
         </w:numPr>
       </w:pPr>
-      <w:bookmarkStart w:id="41" w:name="_Toc471411484"/>
+      <w:bookmarkStart w:id="40" w:name="_Toc471411484"/>
       <w:r>
         <w:t>Docker</w:t>
       </w:r>
-      <w:bookmarkEnd w:id="41"/>
+      <w:bookmarkEnd w:id="40"/>
     </w:p>
     <w:p>
       <w:pPr>
@@ -10182,7 +10190,13 @@
         <w:t>construir</w:t>
       </w:r>
       <w:r>
-        <w:t xml:space="preserve"> el sistema con una configuración inicial dada. Nosotros hemos utilizado una imagen que se puede encontrar en el foro de la empresa. La imagen elegida está </w:t>
+        <w:t xml:space="preserve"> el sistema con una configuración inicial dada. Nosotros hemos ut</w:t>
+      </w:r>
+      <w:r>
+        <w:t xml:space="preserve">ilizado una imagen que se puede encontrar </w:t>
+      </w:r>
+      <w:r>
+        <w:t xml:space="preserve">en el foro de la empresa. La imagen elegida está </w:t>
       </w:r>
       <w:r>
         <w:t xml:space="preserve">en </w:t>
@@ -10308,7 +10322,6 @@
           <w:szCs w:val="21"/>
           <w:lang w:val="en-US"/>
         </w:rPr>
-        <w:lastRenderedPageBreak/>
         <w:t>sudo apt-get install docker.io</w:t>
       </w:r>
     </w:p>
@@ -10365,18 +10378,22 @@
           <w:numId w:val="17"/>
         </w:numPr>
       </w:pPr>
-      <w:bookmarkStart w:id="42" w:name="_Toc471411485"/>
+      <w:bookmarkStart w:id="41" w:name="_Toc471411485"/>
       <w:r>
         <w:t>Travis</w:t>
       </w:r>
-      <w:bookmarkEnd w:id="42"/>
-    </w:p>
-    <w:p>
-      <w:pPr>
-        <w:jc w:val="both"/>
-      </w:pPr>
-      <w:r>
-        <w:t>Las pruebas se realizarán con los framework Jasmine y Karma, que testean los controladores de AngularJS. Para la automatización de las mismas se utilizará Travis, dado su fácil integración con Karma. Igual que anteriormente, para configurarlo, es necesario solo un fichero, llamado travis.yml:</w:t>
+      <w:bookmarkEnd w:id="41"/>
+    </w:p>
+    <w:p>
+      <w:pPr>
+        <w:jc w:val="both"/>
+      </w:pPr>
+      <w:r>
+        <w:t xml:space="preserve">Las pruebas se realizarán con los framework Jasmine y Karma, que testean los controladores de AngularJS. Para la automatización de las mismas se utilizará Travis, dado su fácil integración con </w:t>
+      </w:r>
+      <w:r>
+        <w:lastRenderedPageBreak/>
+        <w:t>Karma. Igual que anteriormente, para configurarlo, es necesario solo un fichero, llamado travis.yml:</w:t>
       </w:r>
     </w:p>
     <w:p>
@@ -10672,7 +10689,6 @@
         <w:jc w:val="both"/>
       </w:pPr>
       <w:r>
-        <w:lastRenderedPageBreak/>
         <w:tab/>
         <w:t>a) En nuestro caso, no se hace nada, ya los test los ejecutamos en otra máquina independiente y con otra tecnología: Travis, que se explicará más adelante.</w:t>
       </w:r>
@@ -10743,6 +10759,7 @@
           <w:szCs w:val="21"/>
           <w:lang w:val="en-US"/>
         </w:rPr>
+        <w:lastRenderedPageBreak/>
         <w:t>#!/bin/bash</w:t>
       </w:r>
     </w:p>
@@ -10878,14 +10895,29 @@
       <w:r>
         <w:t xml:space="preserve"> </w:t>
       </w:r>
-      <w:hyperlink r:id="rId26" w:history="1">
-        <w:r>
-          <w:rPr>
-            <w:rStyle w:val="Hipervnculo"/>
-          </w:rPr>
-          <w:t>https://beta.frontend.agoraus1.egc.duckdns.org/</w:t>
-        </w:r>
-      </w:hyperlink>
+      <w:bookmarkStart w:id="42" w:name="_GoBack"/>
+      <w:bookmarkEnd w:id="42"/>
+      <w:r>
+        <w:fldChar w:fldCharType="begin"/>
+      </w:r>
+      <w:r>
+        <w:instrText xml:space="preserve"> HYPERLINK "https://beta.frontend.agoraus1.egc.duckdns.org/" </w:instrText>
+      </w:r>
+      <w:r>
+        <w:fldChar w:fldCharType="separate"/>
+      </w:r>
+      <w:r>
+        <w:rPr>
+          <w:rStyle w:val="Hipervnculo"/>
+        </w:rPr>
+        <w:t>https://beta.frontend.agoraus1.egc.duckdns.org/</w:t>
+      </w:r>
+      <w:r>
+        <w:rPr>
+          <w:rStyle w:val="Hipervnculo"/>
+        </w:rPr>
+        <w:fldChar w:fldCharType="end"/>
+      </w:r>
     </w:p>
     <w:p>
       <w:pPr>
@@ -10977,167 +11009,167 @@
           <w:szCs w:val="21"/>
           <w:lang w:val="en-US"/>
         </w:rPr>
+        <w:t>BRANCH="beta"</w:t>
+      </w:r>
+    </w:p>
+    <w:p>
+      <w:pPr>
+        <w:jc w:val="both"/>
+        <w:rPr>
+          <w:rFonts w:ascii="Consolas" w:hAnsi="Consolas"/>
+          <w:sz w:val="21"/>
+          <w:szCs w:val="21"/>
+          <w:lang w:val="en-US"/>
+        </w:rPr>
+      </w:pPr>
+      <w:r>
+        <w:rPr>
+          <w:rFonts w:ascii="Consolas" w:hAnsi="Consolas"/>
+          <w:sz w:val="21"/>
+          <w:szCs w:val="21"/>
+          <w:lang w:val="en-US"/>
+        </w:rPr>
+        <w:t>PROJECT_JENKINS_NAME="AgoraUS-G10-Frontend_make"</w:t>
+      </w:r>
+    </w:p>
+    <w:p>
+      <w:pPr>
+        <w:jc w:val="both"/>
+        <w:rPr>
+          <w:rFonts w:ascii="Consolas" w:hAnsi="Consolas"/>
+          <w:sz w:val="21"/>
+          <w:szCs w:val="21"/>
+          <w:lang w:val="en-US"/>
+        </w:rPr>
+      </w:pPr>
+      <w:r>
+        <w:rPr>
+          <w:rFonts w:ascii="Consolas" w:hAnsi="Consolas"/>
+          <w:sz w:val="21"/>
+          <w:szCs w:val="21"/>
+          <w:lang w:val="en-US"/>
+        </w:rPr>
+        <w:t>PATH_ROOT="/var/jenkins_home"</w:t>
+      </w:r>
+    </w:p>
+    <w:p>
+      <w:pPr>
+        <w:jc w:val="both"/>
+        <w:rPr>
+          <w:rFonts w:ascii="Consolas" w:hAnsi="Consolas"/>
+          <w:sz w:val="21"/>
+          <w:szCs w:val="21"/>
+          <w:lang w:val="en-US"/>
+        </w:rPr>
+      </w:pPr>
+      <w:r>
+        <w:rPr>
+          <w:rFonts w:ascii="Consolas" w:hAnsi="Consolas"/>
+          <w:sz w:val="21"/>
+          <w:szCs w:val="21"/>
+          <w:lang w:val="en-US"/>
+        </w:rPr>
+        <w:t>PATH_ROOT_HOST="/home/egcuser/jenkins_home"</w:t>
+      </w:r>
+    </w:p>
+    <w:p>
+      <w:pPr>
+        <w:jc w:val="both"/>
+        <w:rPr>
+          <w:rFonts w:ascii="Consolas" w:hAnsi="Consolas"/>
+          <w:sz w:val="21"/>
+          <w:szCs w:val="21"/>
+          <w:lang w:val="en-US"/>
+        </w:rPr>
+      </w:pPr>
+      <w:r>
+        <w:rPr>
+          <w:rFonts w:ascii="Consolas" w:hAnsi="Consolas"/>
+          <w:sz w:val="21"/>
+          <w:szCs w:val="21"/>
+          <w:lang w:val="en-US"/>
+        </w:rPr>
+        <w:t>echo "Eliminando contenedores antiguos"</w:t>
+      </w:r>
+    </w:p>
+    <w:p>
+      <w:pPr>
+        <w:jc w:val="both"/>
+        <w:rPr>
+          <w:rFonts w:ascii="Consolas" w:hAnsi="Consolas"/>
+          <w:sz w:val="21"/>
+          <w:szCs w:val="21"/>
+          <w:lang w:val="en-US"/>
+        </w:rPr>
+      </w:pPr>
+      <w:r>
+        <w:rPr>
+          <w:rFonts w:ascii="Consolas" w:hAnsi="Consolas"/>
+          <w:sz w:val="21"/>
+          <w:szCs w:val="21"/>
+          <w:lang w:val="en-US"/>
+        </w:rPr>
+        <w:t>ContainerId2=`docker ps -qa --filter "name=$ENV_NAME-$BRANCH-nodejs"`</w:t>
+      </w:r>
+    </w:p>
+    <w:p>
+      <w:pPr>
+        <w:jc w:val="both"/>
+        <w:rPr>
+          <w:rFonts w:ascii="Consolas" w:hAnsi="Consolas"/>
+          <w:sz w:val="21"/>
+          <w:szCs w:val="21"/>
+          <w:lang w:val="en-US"/>
+        </w:rPr>
+      </w:pPr>
+      <w:r>
+        <w:rPr>
+          <w:rFonts w:ascii="Consolas" w:hAnsi="Consolas"/>
+          <w:sz w:val="21"/>
+          <w:szCs w:val="21"/>
+          <w:lang w:val="en-US"/>
+        </w:rPr>
+        <w:t>if [ -n "$ContainerId2" ]</w:t>
+      </w:r>
+    </w:p>
+    <w:p>
+      <w:pPr>
+        <w:jc w:val="both"/>
+        <w:rPr>
+          <w:rFonts w:ascii="Consolas" w:hAnsi="Consolas"/>
+          <w:sz w:val="21"/>
+          <w:szCs w:val="21"/>
+          <w:lang w:val="en-US"/>
+        </w:rPr>
+      </w:pPr>
+      <w:r>
+        <w:rPr>
+          <w:rFonts w:ascii="Consolas" w:hAnsi="Consolas"/>
+          <w:sz w:val="21"/>
+          <w:szCs w:val="21"/>
+          <w:lang w:val="en-US"/>
+        </w:rPr>
+        <w:t>then</w:t>
+      </w:r>
+    </w:p>
+    <w:p>
+      <w:pPr>
+        <w:jc w:val="both"/>
+        <w:rPr>
+          <w:rFonts w:ascii="Consolas" w:hAnsi="Consolas"/>
+          <w:sz w:val="21"/>
+          <w:szCs w:val="21"/>
+          <w:lang w:val="en-US"/>
+        </w:rPr>
+      </w:pPr>
+      <w:r>
+        <w:rPr>
+          <w:rFonts w:ascii="Consolas" w:hAnsi="Consolas"/>
+          <w:sz w:val="21"/>
+          <w:szCs w:val="21"/>
+          <w:lang w:val="en-US"/>
+        </w:rPr>
         <w:lastRenderedPageBreak/>
-        <w:t>BRANCH="beta"</w:t>
-      </w:r>
-    </w:p>
-    <w:p>
-      <w:pPr>
-        <w:jc w:val="both"/>
-        <w:rPr>
-          <w:rFonts w:ascii="Consolas" w:hAnsi="Consolas"/>
-          <w:sz w:val="21"/>
-          <w:szCs w:val="21"/>
-          <w:lang w:val="en-US"/>
-        </w:rPr>
-      </w:pPr>
-      <w:r>
-        <w:rPr>
-          <w:rFonts w:ascii="Consolas" w:hAnsi="Consolas"/>
-          <w:sz w:val="21"/>
-          <w:szCs w:val="21"/>
-          <w:lang w:val="en-US"/>
-        </w:rPr>
-        <w:t>PROJECT_JENKINS_NAME="AgoraUS-G10-Frontend_make"</w:t>
-      </w:r>
-    </w:p>
-    <w:p>
-      <w:pPr>
-        <w:jc w:val="both"/>
-        <w:rPr>
-          <w:rFonts w:ascii="Consolas" w:hAnsi="Consolas"/>
-          <w:sz w:val="21"/>
-          <w:szCs w:val="21"/>
-          <w:lang w:val="en-US"/>
-        </w:rPr>
-      </w:pPr>
-      <w:r>
-        <w:rPr>
-          <w:rFonts w:ascii="Consolas" w:hAnsi="Consolas"/>
-          <w:sz w:val="21"/>
-          <w:szCs w:val="21"/>
-          <w:lang w:val="en-US"/>
-        </w:rPr>
-        <w:t>PATH_ROOT="/var/jenkins_home"</w:t>
-      </w:r>
-    </w:p>
-    <w:p>
-      <w:pPr>
-        <w:jc w:val="both"/>
-        <w:rPr>
-          <w:rFonts w:ascii="Consolas" w:hAnsi="Consolas"/>
-          <w:sz w:val="21"/>
-          <w:szCs w:val="21"/>
-          <w:lang w:val="en-US"/>
-        </w:rPr>
-      </w:pPr>
-      <w:r>
-        <w:rPr>
-          <w:rFonts w:ascii="Consolas" w:hAnsi="Consolas"/>
-          <w:sz w:val="21"/>
-          <w:szCs w:val="21"/>
-          <w:lang w:val="en-US"/>
-        </w:rPr>
-        <w:t>PATH_ROOT_HOST="/home/egcuser/jenkins_home"</w:t>
-      </w:r>
-    </w:p>
-    <w:p>
-      <w:pPr>
-        <w:jc w:val="both"/>
-        <w:rPr>
-          <w:rFonts w:ascii="Consolas" w:hAnsi="Consolas"/>
-          <w:sz w:val="21"/>
-          <w:szCs w:val="21"/>
-          <w:lang w:val="en-US"/>
-        </w:rPr>
-      </w:pPr>
-      <w:r>
-        <w:rPr>
-          <w:rFonts w:ascii="Consolas" w:hAnsi="Consolas"/>
-          <w:sz w:val="21"/>
-          <w:szCs w:val="21"/>
-          <w:lang w:val="en-US"/>
-        </w:rPr>
-        <w:t>echo "Eliminando contenedores antiguos"</w:t>
-      </w:r>
-    </w:p>
-    <w:p>
-      <w:pPr>
-        <w:jc w:val="both"/>
-        <w:rPr>
-          <w:rFonts w:ascii="Consolas" w:hAnsi="Consolas"/>
-          <w:sz w:val="21"/>
-          <w:szCs w:val="21"/>
-          <w:lang w:val="en-US"/>
-        </w:rPr>
-      </w:pPr>
-      <w:r>
-        <w:rPr>
-          <w:rFonts w:ascii="Consolas" w:hAnsi="Consolas"/>
-          <w:sz w:val="21"/>
-          <w:szCs w:val="21"/>
-          <w:lang w:val="en-US"/>
-        </w:rPr>
-        <w:t>ContainerId2=`docker ps -qa --filter "name=$ENV_NAME-$BRANCH-nodejs"`</w:t>
-      </w:r>
-    </w:p>
-    <w:p>
-      <w:pPr>
-        <w:jc w:val="both"/>
-        <w:rPr>
-          <w:rFonts w:ascii="Consolas" w:hAnsi="Consolas"/>
-          <w:sz w:val="21"/>
-          <w:szCs w:val="21"/>
-          <w:lang w:val="en-US"/>
-        </w:rPr>
-      </w:pPr>
-      <w:r>
-        <w:rPr>
-          <w:rFonts w:ascii="Consolas" w:hAnsi="Consolas"/>
-          <w:sz w:val="21"/>
-          <w:szCs w:val="21"/>
-          <w:lang w:val="en-US"/>
-        </w:rPr>
-        <w:t>if [ -n "$ContainerId2" ]</w:t>
-      </w:r>
-    </w:p>
-    <w:p>
-      <w:pPr>
-        <w:jc w:val="both"/>
-        <w:rPr>
-          <w:rFonts w:ascii="Consolas" w:hAnsi="Consolas"/>
-          <w:sz w:val="21"/>
-          <w:szCs w:val="21"/>
-          <w:lang w:val="en-US"/>
-        </w:rPr>
-      </w:pPr>
-      <w:r>
-        <w:rPr>
-          <w:rFonts w:ascii="Consolas" w:hAnsi="Consolas"/>
-          <w:sz w:val="21"/>
-          <w:szCs w:val="21"/>
-          <w:lang w:val="en-US"/>
-        </w:rPr>
-        <w:t>then</w:t>
-      </w:r>
-    </w:p>
-    <w:p>
-      <w:pPr>
-        <w:jc w:val="both"/>
-        <w:rPr>
-          <w:rFonts w:ascii="Consolas" w:hAnsi="Consolas"/>
-          <w:sz w:val="21"/>
-          <w:szCs w:val="21"/>
-          <w:lang w:val="en-US"/>
-        </w:rPr>
-      </w:pPr>
-      <w:r>
-        <w:rPr>
-          <w:rFonts w:ascii="Consolas" w:hAnsi="Consolas"/>
-          <w:sz w:val="21"/>
-          <w:szCs w:val="21"/>
-          <w:lang w:val="en-US"/>
-        </w:rPr>
         <w:tab/>
         <w:t>echo "Stopping and removing existing $ENV_NAME-$BRANCH-nodejs container"</w:t>
       </w:r>
@@ -11522,7 +11554,6 @@
           <w:sz w:val="21"/>
           <w:szCs w:val="21"/>
         </w:rPr>
-        <w:lastRenderedPageBreak/>
         <w:tab/>
         <w:t>-e "LETSENCRYPT_HOST=$URL_VIRTUAL_HOST" \</w:t>
       </w:r>
@@ -11618,7 +11649,11 @@
         <w:t>la administración</w:t>
       </w:r>
       <w:r>
-        <w:t xml:space="preserve"> del Jenkins. Se diferencia de la fase beta en la estabilidad, algo necesario para la interacción por parte de los otros subsistemas con él. El código ejecutado en esta fase debe ser el mismo que el de la fase beta para corroborar su estabilidad antes de ejecutar este despliegue.</w:t>
+        <w:t xml:space="preserve"> del Jenkins. Se diferencia de la fase beta en la estabilidad, algo necesario para la interacción por parte de los otros </w:t>
+      </w:r>
+      <w:r>
+        <w:lastRenderedPageBreak/>
+        <w:t>subsistemas con él. El código ejecutado en esta fase debe ser el mismo que el de la fase beta para corroborar su estabilidad antes de ejecutar este despliegue.</w:t>
       </w:r>
     </w:p>
     <w:p>
@@ -12078,6 +12113,7 @@
           <w:sz w:val="21"/>
           <w:szCs w:val="21"/>
         </w:rPr>
+        <w:lastRenderedPageBreak/>
         <w:t>echo "Desplegando contenedores para $ENV_NAME"</w:t>
       </w:r>
     </w:p>
@@ -12343,7 +12379,7 @@
         </w:rPr>
         <w:t xml:space="preserve">echo "Aplicación desplegada en </w:t>
       </w:r>
-      <w:hyperlink r:id="rId27" w:history="1">
+      <w:hyperlink r:id="rId26" w:history="1">
         <w:r>
           <w:rPr>
             <w:rStyle w:val="Hipervnculo"/>
@@ -12391,7 +12427,6 @@
       </w:pPr>
       <w:bookmarkStart w:id="43" w:name="_Toc471411486"/>
       <w:r>
-        <w:lastRenderedPageBreak/>
         <w:t>Gestión del cambio, incidencias y depuración</w:t>
       </w:r>
       <w:bookmarkEnd w:id="43"/>
@@ -12446,6 +12481,7 @@
         <w:rPr>
           <w:rStyle w:val="Ttulo2Car"/>
         </w:rPr>
+        <w:lastRenderedPageBreak/>
         <w:t>Procesos de gestión</w:t>
       </w:r>
       <w:bookmarkEnd w:id="45"/>
@@ -12626,7 +12662,6 @@
         <w:rPr>
           <w:shd w:val="clear" w:color="auto" w:fill="FFFFFF"/>
         </w:rPr>
-        <w:lastRenderedPageBreak/>
         <w:t>La tarea es la siguiente: integrar este framework de pruebas con nuestro automatizador de la construcción y despliegue (¿Jenkins? ¿Docker?)</w:t>
       </w:r>
     </w:p>
@@ -12653,7 +12688,7 @@
       <w:r>
         <w:br/>
       </w:r>
-      <w:hyperlink r:id="rId28" w:history="1">
+      <w:hyperlink r:id="rId27" w:history="1">
         <w:r>
           <w:rPr>
             <w:rStyle w:val="Hipervnculo"/>
@@ -12689,7 +12724,11 @@
         <w:t>Cuando un participante externo deja una incidencia, el proceso difiere ligeramente. En primer lugar, la comunicación con el mismo se vuelve mucho más relevante. Por tanto</w:t>
       </w:r>
       <w:r>
-        <w:t>, dejamos en segundo plano la mensajería instantánea para concentrarnos en la comunicación a través de la herramienta de gestión de incidencias.</w:t>
+        <w:t xml:space="preserve">, dejamos en </w:t>
+      </w:r>
+      <w:r>
+        <w:lastRenderedPageBreak/>
+        <w:t>segundo plano la mensajería instantánea para concentrarnos en la comunicación a través de la herramienta de gestión de incidencias.</w:t>
       </w:r>
     </w:p>
     <w:p>
@@ -12753,7 +12792,6 @@
       </w:pPr>
       <w:bookmarkStart w:id="49" w:name="_Toc471411492"/>
       <w:r>
-        <w:lastRenderedPageBreak/>
         <w:t>Ejemplo</w:t>
       </w:r>
       <w:r>
@@ -12826,12 +12864,13 @@
           <w:szCs w:val="21"/>
           <w:lang w:eastAsia="es-ES"/>
         </w:rPr>
+        <w:lastRenderedPageBreak/>
         <w:drawing>
           <wp:inline distT="0" distB="0" distL="0" distR="0" wp14:anchorId="6109E216" wp14:editId="53334F1E">
             <wp:extent cx="5247005" cy="2546350"/>
             <wp:effectExtent l="0" t="0" r="0" b="6350"/>
             <wp:docPr id="1" name="Imagen 1" descr="screenshot_20161222_121112">
-              <a:hlinkClick xmlns:a="http://schemas.openxmlformats.org/drawingml/2006/main" r:id="rId29" tgtFrame="&quot;_blank&quot;"/>
+              <a:hlinkClick xmlns:a="http://schemas.openxmlformats.org/drawingml/2006/main" r:id="rId28" tgtFrame="&quot;_blank&quot;"/>
             </wp:docPr>
             <wp:cNvGraphicFramePr>
               <a:graphicFrameLocks xmlns:a="http://schemas.openxmlformats.org/drawingml/2006/main" noChangeAspect="1"/>
@@ -12841,14 +12880,14 @@
                 <pic:pic xmlns:pic="http://schemas.openxmlformats.org/drawingml/2006/picture">
                   <pic:nvPicPr>
                     <pic:cNvPr id="0" name="Picture 1" descr="screenshot_20161222_121112">
-                      <a:hlinkClick r:id="rId29" tgtFrame="&quot;_blank&quot;"/>
+                      <a:hlinkClick r:id="rId28" tgtFrame="&quot;_blank&quot;"/>
                     </pic:cNvPr>
                     <pic:cNvPicPr>
                       <a:picLocks noChangeAspect="1" noChangeArrowheads="1"/>
                     </pic:cNvPicPr>
                   </pic:nvPicPr>
                   <pic:blipFill>
-                    <a:blip r:embed="rId30">
+                    <a:blip r:embed="rId29">
                       <a:extLst>
                         <a:ext uri="{28A0092B-C50C-407E-A947-70E740481C1C}">
                           <a14:useLocalDpi xmlns:a14="http://schemas.microsoft.com/office/drawing/2010/main" val="0"/>
@@ -13054,7 +13093,7 @@
             <wp:extent cx="5219692" cy="2947302"/>
             <wp:effectExtent l="0" t="0" r="635" b="5715"/>
             <wp:docPr id="8" name="Imagen 8" descr="imagen">
-              <a:hlinkClick xmlns:a="http://schemas.openxmlformats.org/drawingml/2006/main" r:id="rId31" tgtFrame="&quot;_blank&quot;"/>
+              <a:hlinkClick xmlns:a="http://schemas.openxmlformats.org/drawingml/2006/main" r:id="rId30" tgtFrame="&quot;_blank&quot;"/>
             </wp:docPr>
             <wp:cNvGraphicFramePr>
               <a:graphicFrameLocks xmlns:a="http://schemas.openxmlformats.org/drawingml/2006/main" noChangeAspect="1"/>
@@ -13064,14 +13103,14 @@
                 <pic:pic xmlns:pic="http://schemas.openxmlformats.org/drawingml/2006/picture">
                   <pic:nvPicPr>
                     <pic:cNvPr id="0" name="Picture 3" descr="imagen">
-                      <a:hlinkClick r:id="rId31" tgtFrame="&quot;_blank&quot;"/>
+                      <a:hlinkClick r:id="rId30" tgtFrame="&quot;_blank&quot;"/>
                     </pic:cNvPr>
                     <pic:cNvPicPr>
                       <a:picLocks noChangeAspect="1" noChangeArrowheads="1"/>
                     </pic:cNvPicPr>
                   </pic:nvPicPr>
                   <pic:blipFill>
-                    <a:blip r:embed="rId32" cstate="print">
+                    <a:blip r:embed="rId31" cstate="print">
                       <a:extLst>
                         <a:ext uri="{28A0092B-C50C-407E-A947-70E740481C1C}">
                           <a14:useLocalDpi xmlns:a14="http://schemas.microsoft.com/office/drawing/2010/main" val="0"/>
@@ -13167,7 +13206,7 @@
             <wp:extent cx="4176507" cy="2298819"/>
             <wp:effectExtent l="0" t="0" r="0" b="6350"/>
             <wp:docPr id="7" name="Imagen 7" descr="screenshot_20161222_152726">
-              <a:hlinkClick xmlns:a="http://schemas.openxmlformats.org/drawingml/2006/main" r:id="rId33" tgtFrame="&quot;_blank&quot;"/>
+              <a:hlinkClick xmlns:a="http://schemas.openxmlformats.org/drawingml/2006/main" r:id="rId32" tgtFrame="&quot;_blank&quot;"/>
             </wp:docPr>
             <wp:cNvGraphicFramePr>
               <a:graphicFrameLocks xmlns:a="http://schemas.openxmlformats.org/drawingml/2006/main" noChangeAspect="1"/>
@@ -13177,14 +13216,14 @@
                 <pic:pic xmlns:pic="http://schemas.openxmlformats.org/drawingml/2006/picture">
                   <pic:nvPicPr>
                     <pic:cNvPr id="0" name="Picture 1" descr="screenshot_20161222_152726">
-                      <a:hlinkClick r:id="rId33" tgtFrame="&quot;_blank&quot;"/>
+                      <a:hlinkClick r:id="rId32" tgtFrame="&quot;_blank&quot;"/>
                     </pic:cNvPr>
                     <pic:cNvPicPr>
                       <a:picLocks noChangeAspect="1" noChangeArrowheads="1"/>
                     </pic:cNvPicPr>
                   </pic:nvPicPr>
                   <pic:blipFill>
-                    <a:blip r:embed="rId34">
+                    <a:blip r:embed="rId33">
                       <a:extLst>
                         <a:ext uri="{28A0092B-C50C-407E-A947-70E740481C1C}">
                           <a14:useLocalDpi xmlns:a14="http://schemas.microsoft.com/office/drawing/2010/main" val="0"/>
@@ -13459,7 +13498,7 @@
                     <pic:cNvPicPr/>
                   </pic:nvPicPr>
                   <pic:blipFill rotWithShape="1">
-                    <a:blip r:embed="rId35"/>
+                    <a:blip r:embed="rId34"/>
                     <a:srcRect l="21055" t="39139" r="42554" b="36102"/>
                     <a:stretch/>
                   </pic:blipFill>
@@ -13536,7 +13575,7 @@
                     <pic:cNvPicPr/>
                   </pic:nvPicPr>
                   <pic:blipFill rotWithShape="1">
-                    <a:blip r:embed="rId36"/>
+                    <a:blip r:embed="rId35"/>
                     <a:srcRect l="21369" t="68415" r="53790" b="24561"/>
                     <a:stretch/>
                   </pic:blipFill>
@@ -14054,7 +14093,7 @@
                     <pic:cNvPicPr/>
                   </pic:nvPicPr>
                   <pic:blipFill rotWithShape="1">
-                    <a:blip r:embed="rId37"/>
+                    <a:blip r:embed="rId36"/>
                     <a:srcRect l="21368" t="56026" r="41288" b="23717"/>
                     <a:stretch/>
                   </pic:blipFill>
@@ -14131,7 +14170,7 @@
                     <pic:cNvPicPr/>
                   </pic:nvPicPr>
                   <pic:blipFill rotWithShape="1">
-                    <a:blip r:embed="rId38"/>
+                    <a:blip r:embed="rId37"/>
                     <a:srcRect l="20891" t="39411" r="51574" b="47643"/>
                     <a:stretch/>
                   </pic:blipFill>
@@ -14218,7 +14257,7 @@
                     <pic:cNvPicPr/>
                   </pic:nvPicPr>
                   <pic:blipFill rotWithShape="1">
-                    <a:blip r:embed="rId39"/>
+                    <a:blip r:embed="rId38"/>
                     <a:srcRect l="20575" t="58557" r="38756" b="16116"/>
                     <a:stretch/>
                   </pic:blipFill>
@@ -14385,7 +14424,7 @@
       <w:r>
         <w:t xml:space="preserve">Como se explicó antes, había una fase en Jenkins llamaba 'stable' que consistía en coger el código de la fase 'beta' y ejecutarlo en otro sitio. La url de fase estable es esta: </w:t>
       </w:r>
-      <w:hyperlink r:id="rId40" w:history="1">
+      <w:hyperlink r:id="rId39" w:history="1">
         <w:r>
           <w:rPr>
             <w:rStyle w:val="Hipervnculo"/>
@@ -14512,7 +14551,7 @@
                           </pic:cNvPicPr>
                         </pic:nvPicPr>
                         <pic:blipFill>
-                          <a:blip r:embed="rId41" cstate="print">
+                          <a:blip r:embed="rId40" cstate="print">
                             <a:extLst>
                               <a:ext uri="{28A0092B-C50C-407E-A947-70E740481C1C}">
                                 <a14:useLocalDpi xmlns:a14="http://schemas.microsoft.com/office/drawing/2010/main" val="0"/>
@@ -14711,7 +14750,7 @@
                           </pic:cNvPicPr>
                         </pic:nvPicPr>
                         <pic:blipFill>
-                          <a:blip r:embed="rId42" cstate="print">
+                          <a:blip r:embed="rId41" cstate="print">
                             <a:extLst>
                               <a:ext uri="{28A0092B-C50C-407E-A947-70E740481C1C}">
                                 <a14:useLocalDpi xmlns:a14="http://schemas.microsoft.com/office/drawing/2010/main" val="0"/>
@@ -14891,7 +14930,7 @@
                           </pic:cNvPicPr>
                         </pic:nvPicPr>
                         <pic:blipFill>
-                          <a:blip r:embed="rId43" cstate="print">
+                          <a:blip r:embed="rId42" cstate="print">
                             <a:extLst>
                               <a:ext uri="{28A0092B-C50C-407E-A947-70E740481C1C}">
                                 <a14:useLocalDpi xmlns:a14="http://schemas.microsoft.com/office/drawing/2010/main" val="0"/>
@@ -15082,7 +15121,7 @@
                           </pic:cNvPicPr>
                         </pic:nvPicPr>
                         <pic:blipFill>
-                          <a:blip r:embed="rId44">
+                          <a:blip r:embed="rId43">
                             <a:extLst>
                               <a:ext uri="{28A0092B-C50C-407E-A947-70E740481C1C}">
                                 <a14:useLocalDpi xmlns:a14="http://schemas.microsoft.com/office/drawing/2010/main" val="0"/>
@@ -15160,7 +15199,27 @@
                 <w:szCs w:val="20"/>
                 <w:shd w:val="clear" w:color="auto" w:fill="FFFFFF"/>
               </w:rPr>
-              <w:t>Software de integración contínua escrito en Ruby. Brinda un servicio web para ejecutar pruebas en proyectos alojados en GitHub.</w:t>
+              <w:t xml:space="preserve">Software de integración </w:t>
+            </w:r>
+            <w:r>
+              <w:rPr>
+                <w:rFonts w:ascii="Tahoma" w:hAnsi="Tahoma" w:cs="Tahoma"/>
+                <w:color w:val="000000"/>
+                <w:sz w:val="20"/>
+                <w:szCs w:val="20"/>
+                <w:shd w:val="clear" w:color="auto" w:fill="FFFFFF"/>
+              </w:rPr>
+              <w:t>continua</w:t>
+            </w:r>
+            <w:r>
+              <w:rPr>
+                <w:rFonts w:ascii="Tahoma" w:hAnsi="Tahoma" w:cs="Tahoma"/>
+                <w:color w:val="000000"/>
+                <w:sz w:val="20"/>
+                <w:szCs w:val="20"/>
+                <w:shd w:val="clear" w:color="auto" w:fill="FFFFFF"/>
+              </w:rPr>
+              <w:t xml:space="preserve"> escrito en Ruby. Brinda un servicio web para ejecutar pruebas en proyectos alojados en GitHub.</w:t>
             </w:r>
           </w:p>
           <w:p>
@@ -15222,7 +15281,7 @@
                           </pic:cNvPicPr>
                         </pic:nvPicPr>
                         <pic:blipFill>
-                          <a:blip r:embed="rId45" cstate="print">
+                          <a:blip r:embed="rId44" cstate="print">
                             <a:extLst>
                               <a:ext uri="{28A0092B-C50C-407E-A947-70E740481C1C}">
                                 <a14:useLocalDpi xmlns:a14="http://schemas.microsoft.com/office/drawing/2010/main" val="0"/>
@@ -15382,7 +15441,7 @@
                           </pic:cNvPicPr>
                         </pic:nvPicPr>
                         <pic:blipFill>
-                          <a:blip r:embed="rId46" cstate="print">
+                          <a:blip r:embed="rId45" cstate="print">
                             <a:extLst>
                               <a:ext uri="{28A0092B-C50C-407E-A947-70E740481C1C}">
                                 <a14:useLocalDpi xmlns:a14="http://schemas.microsoft.com/office/drawing/2010/main" val="0"/>
@@ -15571,7 +15630,7 @@
                           </pic:cNvPicPr>
                         </pic:nvPicPr>
                         <pic:blipFill>
-                          <a:blip r:embed="rId47">
+                          <a:blip r:embed="rId46">
                             <a:extLst>
                               <a:ext uri="{28A0092B-C50C-407E-A947-70E740481C1C}">
                                 <a14:useLocalDpi xmlns:a14="http://schemas.microsoft.com/office/drawing/2010/main" val="0"/>
@@ -15729,7 +15788,7 @@
                           </pic:cNvPicPr>
                         </pic:nvPicPr>
                         <pic:blipFill>
-                          <a:blip r:embed="rId48">
+                          <a:blip r:embed="rId47">
                             <a:extLst>
                               <a:ext uri="{28A0092B-C50C-407E-A947-70E740481C1C}">
                                 <a14:useLocalDpi xmlns:a14="http://schemas.microsoft.com/office/drawing/2010/main" val="0"/>
@@ -15928,7 +15987,7 @@
                           </pic:cNvPicPr>
                         </pic:nvPicPr>
                         <pic:blipFill>
-                          <a:blip r:embed="rId49" cstate="print">
+                          <a:blip r:embed="rId48" cstate="print">
                             <a:extLst>
                               <a:ext uri="{28A0092B-C50C-407E-A947-70E740481C1C}">
                                 <a14:useLocalDpi xmlns:a14="http://schemas.microsoft.com/office/drawing/2010/main" val="0"/>
@@ -16111,7 +16170,7 @@
                           </pic:cNvPicPr>
                         </pic:nvPicPr>
                         <pic:blipFill>
-                          <a:blip r:embed="rId50" cstate="print">
+                          <a:blip r:embed="rId49" cstate="print">
                             <a:extLst>
                               <a:ext uri="{28A0092B-C50C-407E-A947-70E740481C1C}">
                                 <a14:useLocalDpi xmlns:a14="http://schemas.microsoft.com/office/drawing/2010/main" val="0"/>
@@ -16280,7 +16339,7 @@
                           </pic:cNvPicPr>
                         </pic:nvPicPr>
                         <pic:blipFill>
-                          <a:blip r:embed="rId51">
+                          <a:blip r:embed="rId50">
                             <a:extLst>
                               <a:ext uri="{28A0092B-C50C-407E-A947-70E740481C1C}">
                                 <a14:useLocalDpi xmlns:a14="http://schemas.microsoft.com/office/drawing/2010/main" val="0"/>
@@ -16420,7 +16479,7 @@
                           </pic:cNvPicPr>
                         </pic:nvPicPr>
                         <pic:blipFill>
-                          <a:blip r:embed="rId52" cstate="print">
+                          <a:blip r:embed="rId51" cstate="print">
                             <a:extLst>
                               <a:ext uri="{28A0092B-C50C-407E-A947-70E740481C1C}">
                                 <a14:useLocalDpi xmlns:a14="http://schemas.microsoft.com/office/drawing/2010/main" val="0"/>
@@ -16619,7 +16678,7 @@
                           </pic:cNvPicPr>
                         </pic:nvPicPr>
                         <pic:blipFill>
-                          <a:blip r:embed="rId53" cstate="print">
+                          <a:blip r:embed="rId52" cstate="print">
                             <a:extLst>
                               <a:ext uri="{28A0092B-C50C-407E-A947-70E740481C1C}">
                                 <a14:useLocalDpi xmlns:a14="http://schemas.microsoft.com/office/drawing/2010/main" val="0"/>
@@ -16805,7 +16864,7 @@
                           </pic:cNvPicPr>
                         </pic:nvPicPr>
                         <pic:blipFill>
-                          <a:blip r:embed="rId54" cstate="print">
+                          <a:blip r:embed="rId53" cstate="print">
                             <a:extLst>
                               <a:ext uri="{28A0092B-C50C-407E-A947-70E740481C1C}">
                                 <a14:useLocalDpi xmlns:a14="http://schemas.microsoft.com/office/drawing/2010/main" val="0"/>
@@ -16839,7 +16898,7 @@
                           </pic:cNvPicPr>
                         </pic:nvPicPr>
                         <pic:blipFill>
-                          <a:blip r:embed="rId55" cstate="print">
+                          <a:blip r:embed="rId54" cstate="print">
                             <a:extLst>
                               <a:ext uri="{28A0092B-C50C-407E-A947-70E740481C1C}">
                                 <a14:useLocalDpi xmlns:a14="http://schemas.microsoft.com/office/drawing/2010/main" val="0"/>
@@ -16873,7 +16932,7 @@
                           </pic:cNvPicPr>
                         </pic:nvPicPr>
                         <pic:blipFill>
-                          <a:blip r:embed="rId56" cstate="print">
+                          <a:blip r:embed="rId55" cstate="print">
                             <a:extLst>
                               <a:ext uri="{28A0092B-C50C-407E-A947-70E740481C1C}">
                                 <a14:useLocalDpi xmlns:a14="http://schemas.microsoft.com/office/drawing/2010/main" val="0"/>
@@ -16907,7 +16966,7 @@
                           </pic:cNvPicPr>
                         </pic:nvPicPr>
                         <pic:blipFill>
-                          <a:blip r:embed="rId57" cstate="print">
+                          <a:blip r:embed="rId56" cstate="print">
                             <a:extLst>
                               <a:ext uri="{28A0092B-C50C-407E-A947-70E740481C1C}">
                                 <a14:useLocalDpi xmlns:a14="http://schemas.microsoft.com/office/drawing/2010/main" val="0"/>
@@ -16941,7 +17000,7 @@
                           </pic:cNvPicPr>
                         </pic:nvPicPr>
                         <pic:blipFill>
-                          <a:blip r:embed="rId58" cstate="print">
+                          <a:blip r:embed="rId57" cstate="print">
                             <a:extLst>
                               <a:ext uri="{28A0092B-C50C-407E-A947-70E740481C1C}">
                                 <a14:useLocalDpi xmlns:a14="http://schemas.microsoft.com/office/drawing/2010/main" val="0"/>
@@ -17043,7 +17102,7 @@
                           </pic:cNvPicPr>
                         </pic:nvPicPr>
                         <pic:blipFill>
-                          <a:blip r:embed="rId59" cstate="print">
+                          <a:blip r:embed="rId58" cstate="print">
                             <a:extLst>
                               <a:ext uri="{28A0092B-C50C-407E-A947-70E740481C1C}">
                                 <a14:useLocalDpi xmlns:a14="http://schemas.microsoft.com/office/drawing/2010/main" val="0"/>
@@ -17077,7 +17136,7 @@
                           </pic:cNvPicPr>
                         </pic:nvPicPr>
                         <pic:blipFill>
-                          <a:blip r:embed="rId48">
+                          <a:blip r:embed="rId47">
                             <a:extLst>
                               <a:ext uri="{28A0092B-C50C-407E-A947-70E740481C1C}">
                                 <a14:useLocalDpi xmlns:a14="http://schemas.microsoft.com/office/drawing/2010/main" val="0"/>
@@ -17332,7 +17391,7 @@
                           </pic:cNvPicPr>
                         </pic:nvPicPr>
                         <pic:blipFill>
-                          <a:blip r:embed="rId60" cstate="print">
+                          <a:blip r:embed="rId59" cstate="print">
                             <a:extLst>
                               <a:ext uri="{28A0092B-C50C-407E-A947-70E740481C1C}">
                                 <a14:useLocalDpi xmlns:a14="http://schemas.microsoft.com/office/drawing/2010/main" val="0"/>
@@ -17366,7 +17425,7 @@
                           </pic:cNvPicPr>
                         </pic:nvPicPr>
                         <pic:blipFill>
-                          <a:blip r:embed="rId44" cstate="print">
+                          <a:blip r:embed="rId43" cstate="print">
                             <a:extLst>
                               <a:ext uri="{28A0092B-C50C-407E-A947-70E740481C1C}">
                                 <a14:useLocalDpi xmlns:a14="http://schemas.microsoft.com/office/drawing/2010/main" val="0"/>
@@ -17400,7 +17459,7 @@
                           </pic:cNvPicPr>
                         </pic:nvPicPr>
                         <pic:blipFill>
-                          <a:blip r:embed="rId47" cstate="print">
+                          <a:blip r:embed="rId46" cstate="print">
                             <a:extLst>
                               <a:ext uri="{28A0092B-C50C-407E-A947-70E740481C1C}">
                                 <a14:useLocalDpi xmlns:a14="http://schemas.microsoft.com/office/drawing/2010/main" val="0"/>
@@ -17434,7 +17493,7 @@
                           </pic:cNvPicPr>
                         </pic:nvPicPr>
                         <pic:blipFill>
-                          <a:blip r:embed="rId51" cstate="print">
+                          <a:blip r:embed="rId50" cstate="print">
                             <a:extLst>
                               <a:ext uri="{28A0092B-C50C-407E-A947-70E740481C1C}">
                                 <a14:useLocalDpi xmlns:a14="http://schemas.microsoft.com/office/drawing/2010/main" val="0"/>
@@ -17531,23 +17590,23 @@
                   <o:lock v:ext="edit" aspectratio="t"/>
                 </v:shapetype>
                 <v:shape id="Imagen 21" o:spid="_x0000_s1031" type="#_x0000_t75" style="position:absolute;left:12287;top:19621;width:5524;height:5525;visibility:visible;mso-wrap-style:square" o:gfxdata="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">
-                  <v:imagedata r:id="rId61" o:title="karma"/>
+                  <v:imagedata r:id="rId60" o:title="karma"/>
                   <v:path arrowok="t"/>
                 </v:shape>
                 <v:shape id="Imagen 24" o:spid="_x0000_s1032" type="#_x0000_t75" style="position:absolute;left:4191;top:2571;width:4762;height:4763;visibility:visible;mso-wrap-style:square" o:gfxdata="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">
-                  <v:imagedata r:id="rId62" o:title="angular"/>
+                  <v:imagedata r:id="rId61" o:title="angular"/>
                   <v:path arrowok="t"/>
                 </v:shape>
                 <v:shape id="Imagen 25" o:spid="_x0000_s1033" type="#_x0000_t75" style="position:absolute;left:12668;top:3048;width:3695;height:3619;visibility:visible;mso-wrap-style:square" o:gfxdata="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">
-                  <v:imagedata r:id="rId63" o:title="bootstrap"/>
+                  <v:imagedata r:id="rId62" o:title="bootstrap"/>
                   <v:path arrowok="t"/>
                 </v:shape>
                 <v:shape id="Imagen 26" o:spid="_x0000_s1034" type="#_x0000_t75" style="position:absolute;left:42957;top:1905;width:4668;height:6432;visibility:visible;mso-wrap-style:square" o:gfxdata="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">
-                  <v:imagedata r:id="rId64" o:title="jenkins"/>
+                  <v:imagedata r:id="rId63" o:title="jenkins"/>
                   <v:path arrowok="t"/>
                 </v:shape>
                 <v:shape id="Imagen 27" o:spid="_x0000_s1035" type="#_x0000_t75" style="position:absolute;left:25717;top:2286;width:7715;height:4921;visibility:visible;mso-wrap-style:square" o:gfxdata="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">
-                  <v:imagedata r:id="rId65" o:title="docker"/>
+                  <v:imagedata r:id="rId64" o:title="docker"/>
                   <v:path arrowok="t"/>
                 </v:shape>
                 <v:shape id="Cuadro de texto 2" o:spid="_x0000_s1036" type="#_x0000_t202" style="position:absolute;left:7620;top:285;width:6286;height:2572;visibility:visible;mso-wrap-style:square;v-text-anchor:top" o:gfxdata="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" filled="f" stroked="f">
@@ -17573,11 +17632,11 @@
                   </v:textbox>
                 </v:shape>
                 <v:shape id="Imagen 23" o:spid="_x0000_s1038" type="#_x0000_t75" style="position:absolute;left:4572;top:10287;width:11906;height:5949;visibility:visible;mso-wrap-style:square" o:gfxdata="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">
-                  <v:imagedata r:id="rId66" o:title="node"/>
+                  <v:imagedata r:id="rId65" o:title="node"/>
                   <v:path arrowok="t"/>
                 </v:shape>
                 <v:shape id="Imagen 32" o:spid="_x0000_s1039" type="#_x0000_t75" style="position:absolute;left:29622;top:11334;width:6287;height:6287;visibility:visible;mso-wrap-style:square" o:gfxdata="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">
-                  <v:imagedata r:id="rId67" o:title="github"/>
+                  <v:imagedata r:id="rId66" o:title="github"/>
                   <v:path arrowok="t"/>
                 </v:shape>
                 <v:shapetype id="_x0000_t94" coordsize="21600,21600" o:spt="94" adj="16200,5400" path="m@0,l@0@1,0@1@5,10800,0@2@0@2@0,21600,21600,10800xe">
@@ -17626,19 +17685,19 @@
                   </v:textbox>
                 </v:shape>
                 <v:shape id="Imagen 20" o:spid="_x0000_s1046" type="#_x0000_t75" style="position:absolute;left:1905;top:20764;width:6864;height:2648;visibility:visible;mso-wrap-style:square" o:gfxdata="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">
-                  <v:imagedata r:id="rId68" o:title="npm"/>
+                  <v:imagedata r:id="rId67" o:title="npm"/>
                   <v:path arrowok="t"/>
                 </v:shape>
                 <v:shape id="Imagen 33" o:spid="_x0000_s1047" type="#_x0000_t75" style="position:absolute;left:42576;top:20383;width:6668;height:6591;visibility:visible;mso-wrap-style:square" o:gfxdata="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">
-                  <v:imagedata r:id="rId69" o:title="travis"/>
+                  <v:imagedata r:id="rId68" o:title="travis"/>
                   <v:path arrowok="t"/>
                 </v:shape>
                 <v:shape id="Imagen 19" o:spid="_x0000_s1048" type="#_x0000_t75" style="position:absolute;left:2667;top:25146;width:5048;height:5048;visibility:visible;mso-wrap-style:square" o:gfxdata="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">
-                  <v:imagedata r:id="rId70" o:title="git"/>
+                  <v:imagedata r:id="rId69" o:title="git"/>
                   <v:path arrowok="t"/>
                 </v:shape>
                 <v:shape id="Imagen 22" o:spid="_x0000_s1049" type="#_x0000_t75" style="position:absolute;left:12954;top:25717;width:4572;height:4572;visibility:visible;mso-wrap-style:square" o:gfxdata="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">
-                  <v:imagedata r:id="rId71" o:title="jasmine"/>
+                  <v:imagedata r:id="rId70" o:title="jasmine"/>
                   <v:path arrowok="t"/>
                 </v:shape>
                 <v:shape id="Flecha: a la derecha con muesca 36" o:spid="_x0000_s1050" type="#_x0000_t94" style="position:absolute;left:18669;top:23526;width:23050;height:1829;rotation:180;visibility:visible;mso-wrap-style:square;v-text-anchor:middle" o:gfxdata="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" adj="20743,7800" fillcolor="#5b9bd5 [3204]" strokecolor="#1f4d78 [1604]" strokeweight="1pt"/>
@@ -17666,11 +17725,94 @@
     </w:p>
     <w:p>
       <w:pPr>
-        <w:jc w:val="both"/>
+        <w:pStyle w:val="Prrafodelista"/>
+        <w:numPr>
+          <w:ilvl w:val="0"/>
+          <w:numId w:val="30"/>
+        </w:numPr>
+        <w:jc w:val="both"/>
+      </w:pPr>
+      <w:r>
+        <w:t>Establecer el proceso de gestión de código y de incidencias lo antes posible, y acostumbrarse a usarlo por parte de todos los miembros del equipo.</w:t>
+      </w:r>
+    </w:p>
+    <w:p>
+      <w:pPr>
+        <w:pStyle w:val="Prrafodelista"/>
+        <w:numPr>
+          <w:ilvl w:val="0"/>
+          <w:numId w:val="30"/>
+        </w:numPr>
+        <w:jc w:val="both"/>
+      </w:pPr>
+      <w:r>
+        <w:t>Llevar a cabo un registro semanal del trabajo realizado, a fin de determinar la implicación de cada miembro en el proyecto, lo cual repercute en la evaluación del trabajo.</w:t>
+      </w:r>
+    </w:p>
+    <w:p>
+      <w:pPr>
+        <w:pStyle w:val="Prrafodelista"/>
+        <w:numPr>
+          <w:ilvl w:val="0"/>
+          <w:numId w:val="30"/>
+        </w:numPr>
+        <w:jc w:val="both"/>
+      </w:pPr>
+      <w:r>
+        <w:t>Consensuar el formato de las APIs con el resto de subsistemas, especialmente con aquellos con los que hay dependencia directa. Especial atención a las clases, los atributos que se van a necesitar y sus nombres, para evitar muchos cambios a la hora de la integración. Tratar de acordar una nomenclatura, por ejemplo, para las Encuestas (Survey/Votación/Encuesta). Escoger un nombre y definir a qué se refiere, si va a haber varios tipos de encuesta, etc., y qué información se va a ofrecer a través de las APIs.</w:t>
+      </w:r>
+    </w:p>
+    <w:p>
+      <w:pPr>
+        <w:pStyle w:val="Ttulo1"/>
+        <w:numPr>
+          <w:ilvl w:val="1"/>
+          <w:numId w:val="17"/>
+        </w:numPr>
+      </w:pPr>
+      <w:r>
+        <w:t>Cambios propuestos</w:t>
+      </w:r>
+    </w:p>
+    <w:p>
+      <w:pPr>
+        <w:pStyle w:val="Prrafodelista"/>
+        <w:numPr>
+          <w:ilvl w:val="0"/>
+          <w:numId w:val="29"/>
+        </w:numPr>
+        <w:jc w:val="both"/>
+      </w:pPr>
+      <w:r>
+        <w:t xml:space="preserve">Desarrollar pruebas para el servidor de NodeJS. Las pruebas desarrolladas hasta ahora solo cubren los controladores </w:t>
+      </w:r>
+      <w:r>
+        <w:t>de la parte front-end, que usa la tecnología AngularJS. Sin embargo, el servidor que sirve de conexión con el resto de subsistemas no tiene un conjunto de pruebas.</w:t>
+      </w:r>
+    </w:p>
+    <w:p>
+      <w:pPr>
+        <w:pStyle w:val="Prrafodelista"/>
+        <w:numPr>
+          <w:ilvl w:val="0"/>
+          <w:numId w:val="29"/>
+        </w:numPr>
+        <w:jc w:val="both"/>
+      </w:pPr>
+      <w:r>
+        <w:t>Integrar la funcionalidad de listado de votaciones con el subsistema Creación y Administración de votaciones. Dado que este año ese subsistema no ha estado listo para la integración durante los hitos correspondientes, la integración ha resultado imposible. Para paliar esto, hemos diseñado una API interna auxiliar que simula y recupera el listado de votaciones de una base en MongoDB. Al mismo tiempo, el subsistema de Recuento y Modificación de resultados</w:t>
+      </w:r>
+      <w:r>
+        <w:t xml:space="preserve"> ha realizado una API que permite crear votaciones y depositar un voto. Nosotros hemos terminado integrándonos con esa API, pero el cambio entre esa y la interna tan sencilla como cambiar una línea de código.</w:t>
+      </w:r>
+    </w:p>
+    <w:p>
+      <w:pPr>
+        <w:pStyle w:val="Ttulo2"/>
       </w:pPr>
     </w:p>
     <w:sectPr>
-      <w:footerReference w:type="default" r:id="rId72"/>
+      <w:footerReference w:type="default" r:id="rId71"/>
       <w:pgSz w:w="11906" w:h="16838"/>
       <w:pgMar w:top="1417" w:right="1701" w:bottom="1417" w:left="1701" w:header="708" w:footer="708" w:gutter="0"/>
       <w:pgNumType w:start="0"/>
@@ -17736,7 +17878,7 @@
           <w:rPr>
             <w:noProof/>
           </w:rPr>
-          <w:t>12</w:t>
+          <w:t>4</w:t>
         </w:r>
         <w:r>
           <w:fldChar w:fldCharType="end"/>
@@ -19096,6 +19238,119 @@
     </w:lvl>
   </w:abstractNum>
   <w:abstractNum w:abstractNumId="11" w15:restartNumberingAfterBreak="0">
+    <w:nsid w:val="28ED3A39"/>
+    <w:multiLevelType w:val="hybridMultilevel"/>
+    <w:tmpl w:val="A42000AE"/>
+    <w:lvl w:ilvl="0" w:tplc="0C0A0001">
+      <w:start w:val="1"/>
+      <w:numFmt w:val="bullet"/>
+      <w:lvlText w:val=""/>
+      <w:lvlJc w:val="left"/>
+      <w:pPr>
+        <w:ind w:left="720" w:hanging="360"/>
+      </w:pPr>
+      <w:rPr>
+        <w:rFonts w:ascii="Symbol" w:hAnsi="Symbol" w:hint="default"/>
+      </w:rPr>
+    </w:lvl>
+    <w:lvl w:ilvl="1" w:tplc="0C0A0003" w:tentative="1">
+      <w:start w:val="1"/>
+      <w:numFmt w:val="bullet"/>
+      <w:lvlText w:val="o"/>
+      <w:lvlJc w:val="left"/>
+      <w:pPr>
+        <w:ind w:left="1440" w:hanging="360"/>
+      </w:pPr>
+      <w:rPr>
+        <w:rFonts w:ascii="Courier New" w:hAnsi="Courier New" w:cs="Courier New" w:hint="default"/>
+      </w:rPr>
+    </w:lvl>
+    <w:lvl w:ilvl="2" w:tplc="0C0A0005" w:tentative="1">
+      <w:start w:val="1"/>
+      <w:numFmt w:val="bullet"/>
+      <w:lvlText w:val=""/>
+      <w:lvlJc w:val="left"/>
+      <w:pPr>
+        <w:ind w:left="2160" w:hanging="360"/>
+      </w:pPr>
+      <w:rPr>
+        <w:rFonts w:ascii="Wingdings" w:hAnsi="Wingdings" w:hint="default"/>
+      </w:rPr>
+    </w:lvl>
+    <w:lvl w:ilvl="3" w:tplc="0C0A0001" w:tentative="1">
+      <w:start w:val="1"/>
+      <w:numFmt w:val="bullet"/>
+      <w:lvlText w:val=""/>
+      <w:lvlJc w:val="left"/>
+      <w:pPr>
+        <w:ind w:left="2880" w:hanging="360"/>
+      </w:pPr>
+      <w:rPr>
+        <w:rFonts w:ascii="Symbol" w:hAnsi="Symbol" w:hint="default"/>
+      </w:rPr>
+    </w:lvl>
+    <w:lvl w:ilvl="4" w:tplc="0C0A0003" w:tentative="1">
+      <w:start w:val="1"/>
+      <w:numFmt w:val="bullet"/>
+      <w:lvlText w:val="o"/>
+      <w:lvlJc w:val="left"/>
+      <w:pPr>
+        <w:ind w:left="3600" w:hanging="360"/>
+      </w:pPr>
+      <w:rPr>
+        <w:rFonts w:ascii="Courier New" w:hAnsi="Courier New" w:cs="Courier New" w:hint="default"/>
+      </w:rPr>
+    </w:lvl>
+    <w:lvl w:ilvl="5" w:tplc="0C0A0005" w:tentative="1">
+      <w:start w:val="1"/>
+      <w:numFmt w:val="bullet"/>
+      <w:lvlText w:val=""/>
+      <w:lvlJc w:val="left"/>
+      <w:pPr>
+        <w:ind w:left="4320" w:hanging="360"/>
+      </w:pPr>
+      <w:rPr>
+        <w:rFonts w:ascii="Wingdings" w:hAnsi="Wingdings" w:hint="default"/>
+      </w:rPr>
+    </w:lvl>
+    <w:lvl w:ilvl="6" w:tplc="0C0A0001" w:tentative="1">
+      <w:start w:val="1"/>
+      <w:numFmt w:val="bullet"/>
+      <w:lvlText w:val=""/>
+      <w:lvlJc w:val="left"/>
+      <w:pPr>
+        <w:ind w:left="5040" w:hanging="360"/>
+      </w:pPr>
+      <w:rPr>
+        <w:rFonts w:ascii="Symbol" w:hAnsi="Symbol" w:hint="default"/>
+      </w:rPr>
+    </w:lvl>
+    <w:lvl w:ilvl="7" w:tplc="0C0A0003" w:tentative="1">
+      <w:start w:val="1"/>
+      <w:numFmt w:val="bullet"/>
+      <w:lvlText w:val="o"/>
+      <w:lvlJc w:val="left"/>
+      <w:pPr>
+        <w:ind w:left="5760" w:hanging="360"/>
+      </w:pPr>
+      <w:rPr>
+        <w:rFonts w:ascii="Courier New" w:hAnsi="Courier New" w:cs="Courier New" w:hint="default"/>
+      </w:rPr>
+    </w:lvl>
+    <w:lvl w:ilvl="8" w:tplc="0C0A0005" w:tentative="1">
+      <w:start w:val="1"/>
+      <w:numFmt w:val="bullet"/>
+      <w:lvlText w:val=""/>
+      <w:lvlJc w:val="left"/>
+      <w:pPr>
+        <w:ind w:left="6480" w:hanging="360"/>
+      </w:pPr>
+      <w:rPr>
+        <w:rFonts w:ascii="Wingdings" w:hAnsi="Wingdings" w:hint="default"/>
+      </w:rPr>
+    </w:lvl>
+  </w:abstractNum>
+  <w:abstractNum w:abstractNumId="12" w15:restartNumberingAfterBreak="0">
     <w:nsid w:val="2B244414"/>
     <w:multiLevelType w:val="multilevel"/>
     <w:tmpl w:val="0C0A001F"/>
@@ -19184,7 +19439,7 @@
       </w:pPr>
     </w:lvl>
   </w:abstractNum>
-  <w:abstractNum w:abstractNumId="12" w15:restartNumberingAfterBreak="0">
+  <w:abstractNum w:abstractNumId="13" w15:restartNumberingAfterBreak="0">
     <w:nsid w:val="2BD24EEA"/>
     <w:multiLevelType w:val="multilevel"/>
     <w:tmpl w:val="0C0A001F"/>
@@ -19273,7 +19528,7 @@
       </w:pPr>
     </w:lvl>
   </w:abstractNum>
-  <w:abstractNum w:abstractNumId="13" w15:restartNumberingAfterBreak="0">
+  <w:abstractNum w:abstractNumId="14" w15:restartNumberingAfterBreak="0">
     <w:nsid w:val="34A01972"/>
     <w:multiLevelType w:val="multilevel"/>
     <w:tmpl w:val="0C0A001F"/>
@@ -19359,7 +19614,7 @@
       </w:pPr>
     </w:lvl>
   </w:abstractNum>
-  <w:abstractNum w:abstractNumId="14" w15:restartNumberingAfterBreak="0">
+  <w:abstractNum w:abstractNumId="15" w15:restartNumberingAfterBreak="0">
     <w:nsid w:val="42BA2C42"/>
     <w:multiLevelType w:val="hybridMultilevel"/>
     <w:tmpl w:val="408A4798"/>
@@ -19472,7 +19727,120 @@
       </w:rPr>
     </w:lvl>
   </w:abstractNum>
-  <w:abstractNum w:abstractNumId="15" w15:restartNumberingAfterBreak="0">
+  <w:abstractNum w:abstractNumId="16" w15:restartNumberingAfterBreak="0">
+    <w:nsid w:val="482B4FD8"/>
+    <w:multiLevelType w:val="hybridMultilevel"/>
+    <w:tmpl w:val="A3C2E20A"/>
+    <w:lvl w:ilvl="0" w:tplc="0C0A0001">
+      <w:start w:val="1"/>
+      <w:numFmt w:val="bullet"/>
+      <w:lvlText w:val=""/>
+      <w:lvlJc w:val="left"/>
+      <w:pPr>
+        <w:ind w:left="720" w:hanging="360"/>
+      </w:pPr>
+      <w:rPr>
+        <w:rFonts w:ascii="Symbol" w:hAnsi="Symbol" w:hint="default"/>
+      </w:rPr>
+    </w:lvl>
+    <w:lvl w:ilvl="1" w:tplc="0C0A0003" w:tentative="1">
+      <w:start w:val="1"/>
+      <w:numFmt w:val="bullet"/>
+      <w:lvlText w:val="o"/>
+      <w:lvlJc w:val="left"/>
+      <w:pPr>
+        <w:ind w:left="1440" w:hanging="360"/>
+      </w:pPr>
+      <w:rPr>
+        <w:rFonts w:ascii="Courier New" w:hAnsi="Courier New" w:cs="Courier New" w:hint="default"/>
+      </w:rPr>
+    </w:lvl>
+    <w:lvl w:ilvl="2" w:tplc="0C0A0005" w:tentative="1">
+      <w:start w:val="1"/>
+      <w:numFmt w:val="bullet"/>
+      <w:lvlText w:val=""/>
+      <w:lvlJc w:val="left"/>
+      <w:pPr>
+        <w:ind w:left="2160" w:hanging="360"/>
+      </w:pPr>
+      <w:rPr>
+        <w:rFonts w:ascii="Wingdings" w:hAnsi="Wingdings" w:hint="default"/>
+      </w:rPr>
+    </w:lvl>
+    <w:lvl w:ilvl="3" w:tplc="0C0A0001" w:tentative="1">
+      <w:start w:val="1"/>
+      <w:numFmt w:val="bullet"/>
+      <w:lvlText w:val=""/>
+      <w:lvlJc w:val="left"/>
+      <w:pPr>
+        <w:ind w:left="2880" w:hanging="360"/>
+      </w:pPr>
+      <w:rPr>
+        <w:rFonts w:ascii="Symbol" w:hAnsi="Symbol" w:hint="default"/>
+      </w:rPr>
+    </w:lvl>
+    <w:lvl w:ilvl="4" w:tplc="0C0A0003" w:tentative="1">
+      <w:start w:val="1"/>
+      <w:numFmt w:val="bullet"/>
+      <w:lvlText w:val="o"/>
+      <w:lvlJc w:val="left"/>
+      <w:pPr>
+        <w:ind w:left="3600" w:hanging="360"/>
+      </w:pPr>
+      <w:rPr>
+        <w:rFonts w:ascii="Courier New" w:hAnsi="Courier New" w:cs="Courier New" w:hint="default"/>
+      </w:rPr>
+    </w:lvl>
+    <w:lvl w:ilvl="5" w:tplc="0C0A0005" w:tentative="1">
+      <w:start w:val="1"/>
+      <w:numFmt w:val="bullet"/>
+      <w:lvlText w:val=""/>
+      <w:lvlJc w:val="left"/>
+      <w:pPr>
+        <w:ind w:left="4320" w:hanging="360"/>
+      </w:pPr>
+      <w:rPr>
+        <w:rFonts w:ascii="Wingdings" w:hAnsi="Wingdings" w:hint="default"/>
+      </w:rPr>
+    </w:lvl>
+    <w:lvl w:ilvl="6" w:tplc="0C0A0001" w:tentative="1">
+      <w:start w:val="1"/>
+      <w:numFmt w:val="bullet"/>
+      <w:lvlText w:val=""/>
+      <w:lvlJc w:val="left"/>
+      <w:pPr>
+        <w:ind w:left="5040" w:hanging="360"/>
+      </w:pPr>
+      <w:rPr>
+        <w:rFonts w:ascii="Symbol" w:hAnsi="Symbol" w:hint="default"/>
+      </w:rPr>
+    </w:lvl>
+    <w:lvl w:ilvl="7" w:tplc="0C0A0003" w:tentative="1">
+      <w:start w:val="1"/>
+      <w:numFmt w:val="bullet"/>
+      <w:lvlText w:val="o"/>
+      <w:lvlJc w:val="left"/>
+      <w:pPr>
+        <w:ind w:left="5760" w:hanging="360"/>
+      </w:pPr>
+      <w:rPr>
+        <w:rFonts w:ascii="Courier New" w:hAnsi="Courier New" w:cs="Courier New" w:hint="default"/>
+      </w:rPr>
+    </w:lvl>
+    <w:lvl w:ilvl="8" w:tplc="0C0A0005" w:tentative="1">
+      <w:start w:val="1"/>
+      <w:numFmt w:val="bullet"/>
+      <w:lvlText w:val=""/>
+      <w:lvlJc w:val="left"/>
+      <w:pPr>
+        <w:ind w:left="6480" w:hanging="360"/>
+      </w:pPr>
+      <w:rPr>
+        <w:rFonts w:ascii="Wingdings" w:hAnsi="Wingdings" w:hint="default"/>
+      </w:rPr>
+    </w:lvl>
+  </w:abstractNum>
+  <w:abstractNum w:abstractNumId="17" w15:restartNumberingAfterBreak="0">
     <w:nsid w:val="496871E1"/>
     <w:multiLevelType w:val="hybridMultilevel"/>
     <w:tmpl w:val="2AE03F1C"/>
@@ -19585,7 +19953,7 @@
       </w:rPr>
     </w:lvl>
   </w:abstractNum>
-  <w:abstractNum w:abstractNumId="16" w15:restartNumberingAfterBreak="0">
+  <w:abstractNum w:abstractNumId="18" w15:restartNumberingAfterBreak="0">
     <w:nsid w:val="4D0E5653"/>
     <w:multiLevelType w:val="multilevel"/>
     <w:tmpl w:val="0C0A001F"/>
@@ -19671,7 +20039,7 @@
       </w:pPr>
     </w:lvl>
   </w:abstractNum>
-  <w:abstractNum w:abstractNumId="17" w15:restartNumberingAfterBreak="0">
+  <w:abstractNum w:abstractNumId="19" w15:restartNumberingAfterBreak="0">
     <w:nsid w:val="4F966FC9"/>
     <w:multiLevelType w:val="multilevel"/>
     <w:tmpl w:val="0C0A001F"/>
@@ -19757,7 +20125,7 @@
       </w:pPr>
     </w:lvl>
   </w:abstractNum>
-  <w:abstractNum w:abstractNumId="18" w15:restartNumberingAfterBreak="0">
+  <w:abstractNum w:abstractNumId="20" w15:restartNumberingAfterBreak="0">
     <w:nsid w:val="54D817A6"/>
     <w:multiLevelType w:val="hybridMultilevel"/>
     <w:tmpl w:val="28269630"/>
@@ -19870,7 +20238,7 @@
       </w:rPr>
     </w:lvl>
   </w:abstractNum>
-  <w:abstractNum w:abstractNumId="19" w15:restartNumberingAfterBreak="0">
+  <w:abstractNum w:abstractNumId="21" w15:restartNumberingAfterBreak="0">
     <w:nsid w:val="5D8754ED"/>
     <w:multiLevelType w:val="hybridMultilevel"/>
     <w:tmpl w:val="AD761BFE"/>
@@ -19983,7 +20351,7 @@
       </w:rPr>
     </w:lvl>
   </w:abstractNum>
-  <w:abstractNum w:abstractNumId="20" w15:restartNumberingAfterBreak="0">
+  <w:abstractNum w:abstractNumId="22" w15:restartNumberingAfterBreak="0">
     <w:nsid w:val="602250E1"/>
     <w:multiLevelType w:val="hybridMultilevel"/>
     <w:tmpl w:val="07CA12B0"/>
@@ -20096,7 +20464,7 @@
       </w:rPr>
     </w:lvl>
   </w:abstractNum>
-  <w:abstractNum w:abstractNumId="21" w15:restartNumberingAfterBreak="0">
+  <w:abstractNum w:abstractNumId="23" w15:restartNumberingAfterBreak="0">
     <w:nsid w:val="63C82E27"/>
     <w:multiLevelType w:val="hybridMultilevel"/>
     <w:tmpl w:val="83F865D2"/>
@@ -20209,7 +20577,7 @@
       </w:rPr>
     </w:lvl>
   </w:abstractNum>
-  <w:abstractNum w:abstractNumId="22" w15:restartNumberingAfterBreak="0">
+  <w:abstractNum w:abstractNumId="24" w15:restartNumberingAfterBreak="0">
     <w:nsid w:val="64A71C32"/>
     <w:multiLevelType w:val="hybridMultilevel"/>
     <w:tmpl w:val="ABAA16B0"/>
@@ -20322,7 +20690,7 @@
       </w:rPr>
     </w:lvl>
   </w:abstractNum>
-  <w:abstractNum w:abstractNumId="23" w15:restartNumberingAfterBreak="0">
+  <w:abstractNum w:abstractNumId="25" w15:restartNumberingAfterBreak="0">
     <w:nsid w:val="696B73CF"/>
     <w:multiLevelType w:val="hybridMultilevel"/>
     <w:tmpl w:val="3D728AB8"/>
@@ -20435,7 +20803,7 @@
       </w:rPr>
     </w:lvl>
   </w:abstractNum>
-  <w:abstractNum w:abstractNumId="24" w15:restartNumberingAfterBreak="0">
+  <w:abstractNum w:abstractNumId="26" w15:restartNumberingAfterBreak="0">
     <w:nsid w:val="6C623898"/>
     <w:multiLevelType w:val="hybridMultilevel"/>
     <w:tmpl w:val="E146B8D0"/>
@@ -20521,7 +20889,7 @@
       </w:pPr>
     </w:lvl>
   </w:abstractNum>
-  <w:abstractNum w:abstractNumId="25" w15:restartNumberingAfterBreak="0">
+  <w:abstractNum w:abstractNumId="27" w15:restartNumberingAfterBreak="0">
     <w:nsid w:val="709015B8"/>
     <w:multiLevelType w:val="hybridMultilevel"/>
     <w:tmpl w:val="CA6AFF16"/>
@@ -20634,7 +21002,7 @@
       </w:rPr>
     </w:lvl>
   </w:abstractNum>
-  <w:abstractNum w:abstractNumId="26" w15:restartNumberingAfterBreak="0">
+  <w:abstractNum w:abstractNumId="28" w15:restartNumberingAfterBreak="0">
     <w:nsid w:val="77734557"/>
     <w:multiLevelType w:val="hybridMultilevel"/>
     <w:tmpl w:val="DDFCC5AC"/>
@@ -20747,7 +21115,7 @@
       </w:rPr>
     </w:lvl>
   </w:abstractNum>
-  <w:abstractNum w:abstractNumId="27" w15:restartNumberingAfterBreak="0">
+  <w:abstractNum w:abstractNumId="29" w15:restartNumberingAfterBreak="0">
     <w:nsid w:val="7BC21216"/>
     <w:multiLevelType w:val="multilevel"/>
     <w:tmpl w:val="25A45540"/>
@@ -20897,10 +21265,10 @@
     </w:lvl>
   </w:abstractNum>
   <w:num w:numId="1">
-    <w:abstractNumId w:val="19"/>
+    <w:abstractNumId w:val="21"/>
   </w:num>
   <w:num w:numId="2">
-    <w:abstractNumId w:val="20"/>
+    <w:abstractNumId w:val="22"/>
   </w:num>
   <w:num w:numId="3">
     <w:abstractNumId w:val="4"/>
@@ -20909,16 +21277,16 @@
     <w:abstractNumId w:val="7"/>
   </w:num>
   <w:num w:numId="5">
-    <w:abstractNumId w:val="24"/>
+    <w:abstractNumId w:val="26"/>
   </w:num>
   <w:num w:numId="6">
     <w:abstractNumId w:val="3"/>
   </w:num>
   <w:num w:numId="7">
-    <w:abstractNumId w:val="23"/>
+    <w:abstractNumId w:val="25"/>
   </w:num>
   <w:num w:numId="8">
-    <w:abstractNumId w:val="14"/>
+    <w:abstractNumId w:val="15"/>
   </w:num>
   <w:num w:numId="9">
     <w:abstractNumId w:val="1"/>
@@ -20927,7 +21295,7 @@
     <w:abstractNumId w:val="9"/>
   </w:num>
   <w:num w:numId="11">
-    <w:abstractNumId w:val="27"/>
+    <w:abstractNumId w:val="29"/>
   </w:num>
   <w:num w:numId="12">
     <w:abstractNumId w:val="2"/>
@@ -20936,49 +21304,55 @@
     <w:abstractNumId w:val="5"/>
   </w:num>
   <w:num w:numId="14">
-    <w:abstractNumId w:val="26"/>
+    <w:abstractNumId w:val="28"/>
   </w:num>
   <w:num w:numId="15">
-    <w:abstractNumId w:val="25"/>
+    <w:abstractNumId w:val="27"/>
   </w:num>
   <w:num w:numId="16">
     <w:abstractNumId w:val="8"/>
   </w:num>
   <w:num w:numId="17">
-    <w:abstractNumId w:val="11"/>
+    <w:abstractNumId w:val="12"/>
   </w:num>
   <w:num w:numId="18">
-    <w:abstractNumId w:val="18"/>
+    <w:abstractNumId w:val="20"/>
   </w:num>
   <w:num w:numId="19">
-    <w:abstractNumId w:val="21"/>
+    <w:abstractNumId w:val="23"/>
   </w:num>
   <w:num w:numId="20">
     <w:abstractNumId w:val="10"/>
   </w:num>
   <w:num w:numId="21">
-    <w:abstractNumId w:val="15"/>
+    <w:abstractNumId w:val="17"/>
   </w:num>
   <w:num w:numId="22">
-    <w:abstractNumId w:val="22"/>
+    <w:abstractNumId w:val="24"/>
   </w:num>
   <w:num w:numId="23">
     <w:abstractNumId w:val="6"/>
   </w:num>
   <w:num w:numId="24">
-    <w:abstractNumId w:val="12"/>
+    <w:abstractNumId w:val="13"/>
   </w:num>
   <w:num w:numId="25">
-    <w:abstractNumId w:val="17"/>
+    <w:abstractNumId w:val="19"/>
   </w:num>
   <w:num w:numId="26">
-    <w:abstractNumId w:val="13"/>
+    <w:abstractNumId w:val="14"/>
   </w:num>
   <w:num w:numId="27">
     <w:abstractNumId w:val="0"/>
   </w:num>
   <w:num w:numId="28">
+    <w:abstractNumId w:val="18"/>
+  </w:num>
+  <w:num w:numId="29">
     <w:abstractNumId w:val="16"/>
+  </w:num>
+  <w:num w:numId="30">
+    <w:abstractNumId w:val="11"/>
   </w:num>
 </w:numbering>
 </file>
@@ -22207,7 +22581,7 @@
 </file>
 
 <file path=customXml/itemProps2.xml><?xml version="1.0" encoding="utf-8"?>
-<ds:datastoreItem xmlns:ds="http://schemas.openxmlformats.org/officeDocument/2006/customXml" ds:itemID="{FE964399-5793-4F32-ABB6-4854AC4B8C3A}">
+<ds:datastoreItem xmlns:ds="http://schemas.openxmlformats.org/officeDocument/2006/customXml" ds:itemID="{FDF70477-9E6F-445E-BEF4-F04F5AAFEC3C}">
   <ds:schemaRefs>
     <ds:schemaRef ds:uri="http://schemas.openxmlformats.org/officeDocument/2006/bibliography"/>
   </ds:schemaRefs>

</xml_diff>

<commit_message>
#10: añadidas conclusiones al resumen
</commit_message>
<xml_diff>
--- a/Documento del proyecto.docx
+++ b/Documento del proyecto.docx
@@ -10,6 +10,7 @@
           <w:docPartUnique/>
         </w:docPartObj>
       </w:sdtPr>
+      <w:sdtEndPr/>
       <w:sdtContent>
         <w:p>
           <w:r>
@@ -265,7 +266,7 @@
                   </wp:anchor>
                 </w:drawing>
               </mc:Choice>
-              <mc:Fallback xmlns:cx5="http://schemas.microsoft.com/office/drawing/2016/5/11/chartex" xmlns:cx4="http://schemas.microsoft.com/office/drawing/2016/5/10/chartex" xmlns:cx3="http://schemas.microsoft.com/office/drawing/2016/5/9/chartex">
+              <mc:Fallback xmlns:cx3="http://schemas.microsoft.com/office/drawing/2016/5/9/chartex" xmlns:cx4="http://schemas.microsoft.com/office/drawing/2016/5/10/chartex" xmlns:cx5="http://schemas.microsoft.com/office/drawing/2016/5/11/chartex">
                 <w:pict>
                   <v:group w14:anchorId="5DCFAE8A" id="Grupo 149" o:spid="_x0000_s1026" style="position:absolute;margin-left:0;margin-top:0;width:8in;height:95.7pt;z-index:251664384;mso-width-percent:941;mso-height-percent:121;mso-top-percent:23;mso-position-horizontal:center;mso-position-horizontal-relative:page;mso-position-vertical-relative:page;mso-width-percent:941;mso-height-percent:121;mso-top-percent:23" coordorigin="" coordsize="73152,12161" o:gfxdata="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">
                     <v:shape id="Rectángulo 51" o:spid="_x0000_s1027" style="position:absolute;width:73152;height:11303;visibility:visible;mso-wrap-style:square;v-text-anchor:middle" coordsize="7312660,1129665" o:gfxdata="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" path="m,l7312660,r,1129665l3619500,733425,,1091565,,xe" fillcolor="#5b9bd5 [3204]" stroked="f" strokeweight="1pt">
@@ -358,6 +359,7 @@
                                   <w:dataBinding w:prefixMappings="xmlns:ns0='http://purl.org/dc/elements/1.1/' xmlns:ns1='http://schemas.openxmlformats.org/package/2006/metadata/core-properties' " w:xpath="/ns1:coreProperties[1]/ns0:creator[1]" w:storeItemID="{6C3C8BC8-F283-45AE-878A-BAB7291924A1}"/>
                                   <w:text/>
                                 </w:sdtPr>
+                                <w:sdtEndPr/>
                                 <w:sdtContent>
                                   <w:p>
                                     <w:pPr>
@@ -997,6 +999,7 @@
                                   <w:dataBinding w:prefixMappings="xmlns:ns0='http://purl.org/dc/elements/1.1/' xmlns:ns1='http://schemas.openxmlformats.org/package/2006/metadata/core-properties' " w:xpath="/ns1:coreProperties[1]/ns0:subject[1]" w:storeItemID="{6C3C8BC8-F283-45AE-878A-BAB7291924A1}"/>
                                   <w:text/>
                                 </w:sdtPr>
+                                <w:sdtEndPr/>
                                 <w:sdtContent>
                                   <w:p>
                                     <w:pPr>
@@ -1199,125 +1202,78 @@
           <w:r>
             <w:fldChar w:fldCharType="separate"/>
           </w:r>
-          <w:bookmarkStart w:id="0" w:name="_GoBack"/>
-          <w:bookmarkEnd w:id="0"/>
-          <w:r>
-            <w:rPr>
-              <w:rStyle w:val="Hipervnculo"/>
-              <w:noProof/>
-            </w:rPr>
-            <w:fldChar w:fldCharType="begin"/>
-          </w:r>
-          <w:r>
-            <w:rPr>
-              <w:rStyle w:val="Hipervnculo"/>
-              <w:noProof/>
-            </w:rPr>
-            <w:instrText xml:space="preserve"> </w:instrText>
-          </w:r>
-          <w:r>
-            <w:rPr>
-              <w:noProof/>
-            </w:rPr>
-            <w:instrText>HYPERLINK \l "_Toc471555421"</w:instrText>
-          </w:r>
-          <w:r>
-            <w:rPr>
-              <w:rStyle w:val="Hipervnculo"/>
-              <w:noProof/>
-            </w:rPr>
-            <w:instrText xml:space="preserve"> </w:instrText>
-          </w:r>
-          <w:r>
-            <w:rPr>
-              <w:rStyle w:val="Hipervnculo"/>
-              <w:noProof/>
-            </w:rPr>
-          </w:r>
-          <w:r>
-            <w:rPr>
-              <w:rStyle w:val="Hipervnculo"/>
-              <w:noProof/>
-            </w:rPr>
-            <w:fldChar w:fldCharType="separate"/>
-          </w:r>
-          <w:r>
-            <w:rPr>
-              <w:rStyle w:val="Hipervnculo"/>
-              <w:noProof/>
-            </w:rPr>
-            <w:t>1.</w:t>
-          </w:r>
-          <w:r>
-            <w:rPr>
-              <w:rFonts w:eastAsiaTheme="minorEastAsia"/>
-              <w:noProof/>
-              <w:lang w:eastAsia="es-ES"/>
-            </w:rPr>
-            <w:tab/>
-          </w:r>
-          <w:r>
-            <w:rPr>
-              <w:rStyle w:val="Hipervnculo"/>
-              <w:noProof/>
-            </w:rPr>
-            <w:t>Control de versiones</w:t>
-          </w:r>
-          <w:r>
-            <w:rPr>
-              <w:noProof/>
-              <w:webHidden/>
-            </w:rPr>
-            <w:tab/>
-          </w:r>
-          <w:r>
-            <w:rPr>
-              <w:noProof/>
-              <w:webHidden/>
-            </w:rPr>
-            <w:fldChar w:fldCharType="begin"/>
-          </w:r>
-          <w:r>
-            <w:rPr>
-              <w:noProof/>
-              <w:webHidden/>
-            </w:rPr>
-            <w:instrText xml:space="preserve"> PAGEREF _Toc471555421 \h </w:instrText>
-          </w:r>
-          <w:r>
-            <w:rPr>
-              <w:noProof/>
-              <w:webHidden/>
-            </w:rPr>
-          </w:r>
-          <w:r>
-            <w:rPr>
-              <w:noProof/>
-              <w:webHidden/>
-            </w:rPr>
-            <w:fldChar w:fldCharType="separate"/>
-          </w:r>
-          <w:r>
-            <w:rPr>
-              <w:noProof/>
-              <w:webHidden/>
-            </w:rPr>
-            <w:t>3</w:t>
-          </w:r>
-          <w:r>
-            <w:rPr>
-              <w:noProof/>
-              <w:webHidden/>
-            </w:rPr>
-            <w:fldChar w:fldCharType="end"/>
-          </w:r>
-          <w:r>
-            <w:rPr>
-              <w:rStyle w:val="Hipervnculo"/>
-              <w:noProof/>
-            </w:rPr>
-            <w:fldChar w:fldCharType="end"/>
-          </w:r>
+          <w:hyperlink w:anchor="_Toc471555421" w:history="1">
+            <w:r>
+              <w:rPr>
+                <w:rStyle w:val="Hipervnculo"/>
+                <w:noProof/>
+              </w:rPr>
+              <w:t>1.</w:t>
+            </w:r>
+            <w:r>
+              <w:rPr>
+                <w:rFonts w:eastAsiaTheme="minorEastAsia"/>
+                <w:noProof/>
+                <w:lang w:eastAsia="es-ES"/>
+              </w:rPr>
+              <w:tab/>
+            </w:r>
+            <w:r>
+              <w:rPr>
+                <w:rStyle w:val="Hipervnculo"/>
+                <w:noProof/>
+              </w:rPr>
+              <w:t>Control de versiones</w:t>
+            </w:r>
+            <w:r>
+              <w:rPr>
+                <w:noProof/>
+                <w:webHidden/>
+              </w:rPr>
+              <w:tab/>
+            </w:r>
+            <w:r>
+              <w:rPr>
+                <w:noProof/>
+                <w:webHidden/>
+              </w:rPr>
+              <w:fldChar w:fldCharType="begin"/>
+            </w:r>
+            <w:r>
+              <w:rPr>
+                <w:noProof/>
+                <w:webHidden/>
+              </w:rPr>
+              <w:instrText xml:space="preserve"> PAGEREF _Toc471555421 \h </w:instrText>
+            </w:r>
+            <w:r>
+              <w:rPr>
+                <w:noProof/>
+                <w:webHidden/>
+              </w:rPr>
+            </w:r>
+            <w:r>
+              <w:rPr>
+                <w:noProof/>
+                <w:webHidden/>
+              </w:rPr>
+              <w:fldChar w:fldCharType="separate"/>
+            </w:r>
+            <w:r>
+              <w:rPr>
+                <w:noProof/>
+                <w:webHidden/>
+              </w:rPr>
+              <w:t>3</w:t>
+            </w:r>
+            <w:r>
+              <w:rPr>
+                <w:noProof/>
+                <w:webHidden/>
+              </w:rPr>
+              <w:fldChar w:fldCharType="end"/>
+            </w:r>
+          </w:hyperlink>
         </w:p>
         <w:p>
           <w:pPr>
@@ -5484,12 +5440,12 @@
           <w:numId w:val="17"/>
         </w:numPr>
       </w:pPr>
-      <w:bookmarkStart w:id="1" w:name="_Toc471555421"/>
+      <w:bookmarkStart w:id="0" w:name="_Toc471555421"/>
       <w:r>
         <w:lastRenderedPageBreak/>
         <w:t>Control de versiones</w:t>
       </w:r>
-      <w:bookmarkEnd w:id="1"/>
+      <w:bookmarkEnd w:id="0"/>
     </w:p>
     <w:tbl>
       <w:tblPr>
@@ -5524,7 +5480,7 @@
         </w:tc>
         <w:tc>
           <w:tcPr>
-            <w:tcW w:w="2909" w:type="dxa"/>
+            <w:tcW w:w="2908" w:type="dxa"/>
           </w:tcPr>
           <w:p>
             <w:pPr>
@@ -5538,7 +5494,7 @@
         </w:tc>
         <w:tc>
           <w:tcPr>
-            <w:tcW w:w="1275" w:type="dxa"/>
+            <w:tcW w:w="1278" w:type="dxa"/>
           </w:tcPr>
           <w:p>
             <w:pPr>
@@ -5552,7 +5508,7 @@
         </w:tc>
         <w:tc>
           <w:tcPr>
-            <w:tcW w:w="3501" w:type="dxa"/>
+            <w:tcW w:w="3499" w:type="dxa"/>
           </w:tcPr>
           <w:p>
             <w:pPr>
@@ -5586,7 +5542,7 @@
         </w:tc>
         <w:tc>
           <w:tcPr>
-            <w:tcW w:w="2909" w:type="dxa"/>
+            <w:tcW w:w="2908" w:type="dxa"/>
           </w:tcPr>
           <w:p>
             <w:pPr>
@@ -5600,7 +5556,7 @@
         </w:tc>
         <w:tc>
           <w:tcPr>
-            <w:tcW w:w="1275" w:type="dxa"/>
+            <w:tcW w:w="1278" w:type="dxa"/>
           </w:tcPr>
           <w:p>
             <w:pPr>
@@ -5614,7 +5570,7 @@
         </w:tc>
         <w:tc>
           <w:tcPr>
-            <w:tcW w:w="3501" w:type="dxa"/>
+            <w:tcW w:w="3499" w:type="dxa"/>
           </w:tcPr>
           <w:p>
             <w:pPr>
@@ -5641,16 +5597,13 @@
               <w:spacing w:after="160"/>
             </w:pPr>
             <w:r>
-              <w:t>1.0.</w:t>
-            </w:r>
-            <w:r>
-              <w:t>1</w:t>
+              <w:t>1.0.1</w:t>
             </w:r>
           </w:p>
         </w:tc>
         <w:tc>
           <w:tcPr>
-            <w:tcW w:w="2909" w:type="dxa"/>
+            <w:tcW w:w="2908" w:type="dxa"/>
           </w:tcPr>
           <w:p>
             <w:pPr>
@@ -5664,7 +5617,7 @@
         </w:tc>
         <w:tc>
           <w:tcPr>
-            <w:tcW w:w="1275" w:type="dxa"/>
+            <w:tcW w:w="1278" w:type="dxa"/>
           </w:tcPr>
           <w:p>
             <w:pPr>
@@ -5678,7 +5631,7 @@
         </w:tc>
         <w:tc>
           <w:tcPr>
-            <w:tcW w:w="3501" w:type="dxa"/>
+            <w:tcW w:w="3499" w:type="dxa"/>
           </w:tcPr>
           <w:p>
             <w:pPr>
@@ -5706,22 +5659,13 @@
               <w:spacing w:after="160"/>
             </w:pPr>
             <w:r>
-              <w:t>1.</w:t>
-            </w:r>
-            <w:r>
-              <w:t>1</w:t>
-            </w:r>
-            <w:r>
-              <w:t>.</w:t>
-            </w:r>
-            <w:r>
-              <w:t>0</w:t>
+              <w:t>1.1.0</w:t>
             </w:r>
           </w:p>
         </w:tc>
         <w:tc>
           <w:tcPr>
-            <w:tcW w:w="2909" w:type="dxa"/>
+            <w:tcW w:w="2908" w:type="dxa"/>
           </w:tcPr>
           <w:p>
             <w:pPr>
@@ -5735,7 +5679,7 @@
         </w:tc>
         <w:tc>
           <w:tcPr>
-            <w:tcW w:w="1275" w:type="dxa"/>
+            <w:tcW w:w="1278" w:type="dxa"/>
           </w:tcPr>
           <w:p>
             <w:pPr>
@@ -5749,7 +5693,7 @@
         </w:tc>
         <w:tc>
           <w:tcPr>
-            <w:tcW w:w="3501" w:type="dxa"/>
+            <w:tcW w:w="3499" w:type="dxa"/>
           </w:tcPr>
           <w:p>
             <w:pPr>
@@ -5757,15 +5701,7 @@
               <w:cnfStyle w:val="000000100000" w:firstRow="0" w:lastRow="0" w:firstColumn="0" w:lastColumn="0" w:oddVBand="0" w:evenVBand="0" w:oddHBand="1" w:evenHBand="0" w:firstRowFirstColumn="0" w:firstRowLastColumn="0" w:lastRowFirstColumn="0" w:lastRowLastColumn="0"/>
             </w:pPr>
             <w:r>
-              <w:t xml:space="preserve">Añadido comentario sobre la integración de </w:t>
-            </w:r>
-            <w:proofErr w:type="spellStart"/>
-            <w:r>
-              <w:t>Travis</w:t>
-            </w:r>
-            <w:proofErr w:type="spellEnd"/>
-            <w:r>
-              <w:t xml:space="preserve"> CI</w:t>
+              <w:t>Añadido comentario sobre la integración de Travis CI</w:t>
             </w:r>
           </w:p>
         </w:tc>
@@ -5784,22 +5720,13 @@
               <w:spacing w:after="160"/>
             </w:pPr>
             <w:r>
-              <w:t>1.</w:t>
-            </w:r>
-            <w:r>
-              <w:t>1</w:t>
-            </w:r>
-            <w:r>
-              <w:t>.</w:t>
-            </w:r>
-            <w:r>
-              <w:t>1</w:t>
+              <w:t>1.1.1</w:t>
             </w:r>
           </w:p>
         </w:tc>
         <w:tc>
           <w:tcPr>
-            <w:tcW w:w="2909" w:type="dxa"/>
+            <w:tcW w:w="2908" w:type="dxa"/>
           </w:tcPr>
           <w:p>
             <w:pPr>
@@ -5813,7 +5740,7 @@
         </w:tc>
         <w:tc>
           <w:tcPr>
-            <w:tcW w:w="1275" w:type="dxa"/>
+            <w:tcW w:w="1278" w:type="dxa"/>
           </w:tcPr>
           <w:p>
             <w:pPr>
@@ -5827,7 +5754,7 @@
         </w:tc>
         <w:tc>
           <w:tcPr>
-            <w:tcW w:w="3501" w:type="dxa"/>
+            <w:tcW w:w="3499" w:type="dxa"/>
           </w:tcPr>
           <w:p>
             <w:pPr>
@@ -5861,7 +5788,7 @@
         </w:tc>
         <w:tc>
           <w:tcPr>
-            <w:tcW w:w="2909" w:type="dxa"/>
+            <w:tcW w:w="2908" w:type="dxa"/>
           </w:tcPr>
           <w:p>
             <w:pPr>
@@ -5875,7 +5802,7 @@
         </w:tc>
         <w:tc>
           <w:tcPr>
-            <w:tcW w:w="1275" w:type="dxa"/>
+            <w:tcW w:w="1278" w:type="dxa"/>
           </w:tcPr>
           <w:p>
             <w:pPr>
@@ -5883,19 +5810,13 @@
               <w:cnfStyle w:val="000000100000" w:firstRow="0" w:lastRow="0" w:firstColumn="0" w:lastColumn="0" w:oddVBand="0" w:evenVBand="0" w:oddHBand="1" w:evenHBand="0" w:firstRowFirstColumn="0" w:firstRowLastColumn="0" w:lastRowFirstColumn="0" w:lastRowLastColumn="0"/>
             </w:pPr>
             <w:r>
-              <w:t>0</w:t>
-            </w:r>
-            <w:r>
-              <w:t>6</w:t>
-            </w:r>
-            <w:r>
-              <w:t>/01/2017</w:t>
+              <w:t>06/01/2017</w:t>
             </w:r>
           </w:p>
         </w:tc>
         <w:tc>
           <w:tcPr>
-            <w:tcW w:w="3501" w:type="dxa"/>
+            <w:tcW w:w="3499" w:type="dxa"/>
           </w:tcPr>
           <w:p>
             <w:pPr>
@@ -5928,7 +5849,7 @@
         </w:tc>
         <w:tc>
           <w:tcPr>
-            <w:tcW w:w="2909" w:type="dxa"/>
+            <w:tcW w:w="2908" w:type="dxa"/>
           </w:tcPr>
           <w:p>
             <w:pPr>
@@ -5942,7 +5863,7 @@
         </w:tc>
         <w:tc>
           <w:tcPr>
-            <w:tcW w:w="1275" w:type="dxa"/>
+            <w:tcW w:w="1278" w:type="dxa"/>
           </w:tcPr>
           <w:p>
             <w:pPr>
@@ -5950,19 +5871,13 @@
               <w:cnfStyle w:val="000000000000" w:firstRow="0" w:lastRow="0" w:firstColumn="0" w:lastColumn="0" w:oddVBand="0" w:evenVBand="0" w:oddHBand="0" w:evenHBand="0" w:firstRowFirstColumn="0" w:firstRowLastColumn="0" w:lastRowFirstColumn="0" w:lastRowLastColumn="0"/>
             </w:pPr>
             <w:r>
-              <w:t>0</w:t>
-            </w:r>
-            <w:r>
-              <w:t>7</w:t>
-            </w:r>
-            <w:r>
-              <w:t>/01/2017</w:t>
+              <w:t>07/01/2017</w:t>
             </w:r>
           </w:p>
         </w:tc>
         <w:tc>
           <w:tcPr>
-            <w:tcW w:w="3501" w:type="dxa"/>
+            <w:tcW w:w="3499" w:type="dxa"/>
           </w:tcPr>
           <w:p>
             <w:pPr>
@@ -5990,22 +5905,13 @@
               <w:spacing w:after="160"/>
             </w:pPr>
             <w:r>
-              <w:t>1.</w:t>
-            </w:r>
-            <w:r>
-              <w:t>3</w:t>
-            </w:r>
-            <w:r>
-              <w:t>.</w:t>
-            </w:r>
-            <w:r>
-              <w:t>1</w:t>
+              <w:t>1.3.1</w:t>
             </w:r>
           </w:p>
         </w:tc>
         <w:tc>
           <w:tcPr>
-            <w:tcW w:w="2909" w:type="dxa"/>
+            <w:tcW w:w="2908" w:type="dxa"/>
           </w:tcPr>
           <w:p>
             <w:pPr>
@@ -6019,7 +5925,7 @@
         </w:tc>
         <w:tc>
           <w:tcPr>
-            <w:tcW w:w="1275" w:type="dxa"/>
+            <w:tcW w:w="1278" w:type="dxa"/>
           </w:tcPr>
           <w:p>
             <w:pPr>
@@ -6033,7 +5939,7 @@
         </w:tc>
         <w:tc>
           <w:tcPr>
-            <w:tcW w:w="3501" w:type="dxa"/>
+            <w:tcW w:w="3499" w:type="dxa"/>
           </w:tcPr>
           <w:p>
             <w:pPr>
@@ -6063,35 +5969,19 @@
           <w:numId w:val="17"/>
         </w:numPr>
       </w:pPr>
-      <w:bookmarkStart w:id="2" w:name="_Toc471555422"/>
+      <w:bookmarkStart w:id="1" w:name="_Toc471555422"/>
       <w:r>
         <w:lastRenderedPageBreak/>
         <w:t>Resumen</w:t>
       </w:r>
-      <w:bookmarkEnd w:id="2"/>
-    </w:p>
-    <w:p>
-      <w:pPr>
-        <w:jc w:val="both"/>
-      </w:pPr>
-      <w:r>
-        <w:t xml:space="preserve">El objetivo principal de este trabajo consiste en la realización de una mejora del proyecto </w:t>
-      </w:r>
-      <w:proofErr w:type="spellStart"/>
-      <w:r>
-        <w:t>Agora</w:t>
-      </w:r>
-      <w:proofErr w:type="spellEnd"/>
-      <w:r>
-        <w:t xml:space="preserve"> US, que es una aplicación encargada de gestionar un sistema de votaciones, y que se divide en varios subsistemas. En este caso, el grupo será el responsable del módulo </w:t>
-      </w:r>
-      <w:proofErr w:type="spellStart"/>
-      <w:r>
-        <w:t>Frontend</w:t>
-      </w:r>
-      <w:proofErr w:type="spellEnd"/>
-      <w:r>
-        <w:t xml:space="preserve"> y Visualización de resultados, que se encarga de visualizar los resultados de las distintas votaciones, siendo necesaria una integración con otro de los subsistemas existentes, el de Recuento y Modificación de Resultados.</w:t>
+      <w:bookmarkEnd w:id="1"/>
+    </w:p>
+    <w:p>
+      <w:pPr>
+        <w:jc w:val="both"/>
+      </w:pPr>
+      <w:r>
+        <w:t>El objetivo principal de este trabajo consiste en la realización de una mejora del proyecto Agora US, que es una aplicación encargada de gestionar un sistema de votaciones, y que se divide en varios subsistemas. En este caso, el grupo será el responsable del módulo Frontend y Visualización de resultados, que se encarga de visualizar los resultados de las distintas votaciones, siendo necesaria una integración con otro de los subsistemas existentes, el de Recuento y Modificación de Resultados.</w:t>
       </w:r>
     </w:p>
     <w:p>
@@ -6108,15 +5998,7 @@
         </w:numPr>
       </w:pPr>
       <w:r>
-        <w:t xml:space="preserve">Para la gestión del código fuente, hemos utilizado </w:t>
-      </w:r>
-      <w:proofErr w:type="spellStart"/>
-      <w:r>
-        <w:t>Git</w:t>
-      </w:r>
-      <w:proofErr w:type="spellEnd"/>
-      <w:r>
-        <w:t xml:space="preserve">. </w:t>
+        <w:t xml:space="preserve">Para la gestión del código fuente, hemos utilizado Git. </w:t>
       </w:r>
     </w:p>
     <w:p>
@@ -6128,15 +6010,7 @@
         </w:numPr>
       </w:pPr>
       <w:r>
-        <w:t xml:space="preserve">Para la gestión de incidencias, utilizamos las </w:t>
-      </w:r>
-      <w:proofErr w:type="spellStart"/>
-      <w:r>
-        <w:t>issues</w:t>
-      </w:r>
-      <w:proofErr w:type="spellEnd"/>
-      <w:r>
-        <w:t xml:space="preserve"> de GitHub.</w:t>
+        <w:t>Para la gestión de incidencias, utilizamos las issues de GitHub.</w:t>
       </w:r>
     </w:p>
     <w:p>
@@ -6148,15 +6022,7 @@
         </w:numPr>
       </w:pPr>
       <w:r>
-        <w:t xml:space="preserve">Para la automatización de la construcción utilizamos Jenkins, configurado en un entorno adecuado en </w:t>
-      </w:r>
-      <w:proofErr w:type="spellStart"/>
-      <w:r>
-        <w:t>Docker</w:t>
-      </w:r>
-      <w:proofErr w:type="spellEnd"/>
-      <w:r>
-        <w:t>. Además, también se encarga del despliegue, la entrega y la integración del sistema.</w:t>
+        <w:t>Para la automatización de la construcción utilizamos Jenkins, configurado en un entorno adecuado en Docker. Además, también se encarga del despliegue, la entrega y la integración del sistema.</w:t>
       </w:r>
     </w:p>
     <w:p>
@@ -6168,15 +6034,7 @@
         </w:numPr>
       </w:pPr>
       <w:r>
-        <w:t xml:space="preserve">Para la automatización de pruebas, utilizamos </w:t>
-      </w:r>
-      <w:proofErr w:type="spellStart"/>
-      <w:r>
-        <w:t>Travis</w:t>
-      </w:r>
-      <w:proofErr w:type="spellEnd"/>
-      <w:r>
-        <w:t>.</w:t>
+        <w:t>Para la automatización de pruebas, utilizamos Travis.</w:t>
       </w:r>
     </w:p>
     <w:p>
@@ -6188,15 +6046,7 @@
         </w:numPr>
       </w:pPr>
       <w:r>
-        <w:t xml:space="preserve">Como sistema de comunicación entre los miembros del grupo, usamos </w:t>
-      </w:r>
-      <w:proofErr w:type="spellStart"/>
-      <w:r>
-        <w:t>Telegram</w:t>
-      </w:r>
-      <w:proofErr w:type="spellEnd"/>
-      <w:r>
-        <w:t>.</w:t>
+        <w:t>Como sistema de comunicación entre los miembros del grupo, usamos Telegram.</w:t>
       </w:r>
     </w:p>
     <w:p>
@@ -6213,15 +6063,7 @@
         </w:numPr>
       </w:pPr>
       <w:r>
-        <w:t xml:space="preserve">Cambio de Spring a </w:t>
-      </w:r>
-      <w:proofErr w:type="spellStart"/>
-      <w:r>
-        <w:t>NodeJS</w:t>
-      </w:r>
-      <w:proofErr w:type="spellEnd"/>
-      <w:r>
-        <w:t>.</w:t>
+        <w:t>Cambio de Spring a NodeJS.</w:t>
       </w:r>
     </w:p>
     <w:p>
@@ -6302,21 +6144,94 @@
         <w:rPr>
           <w:rFonts w:cstheme="minorHAnsi"/>
         </w:rPr>
-        <w:t xml:space="preserve">pruebas con los </w:t>
-      </w:r>
-      <w:proofErr w:type="spellStart"/>
-      <w:r>
+        <w:t>pruebas con los framework Karma y Jasmine.</w:t>
+      </w:r>
+    </w:p>
+    <w:p>
+      <w:pPr>
         <w:rPr>
           <w:rFonts w:cstheme="minorHAnsi"/>
         </w:rPr>
-        <w:t>framework</w:t>
-      </w:r>
-      <w:proofErr w:type="spellEnd"/>
+      </w:pPr>
       <w:r>
         <w:rPr>
           <w:rFonts w:cstheme="minorHAnsi"/>
         </w:rPr>
-        <w:t xml:space="preserve"> Karma y Jasmine.</w:t>
+        <w:t>Entre las conclusiones más importantes que hemos sacado del trabajo realizado en este proyecto, se encuentran la necesidad de familiarizarnos lo antes posible con los procesos de gestión de código y de incidencias</w:t>
+      </w:r>
+      <w:r>
+        <w:rPr>
+          <w:rFonts w:cstheme="minorHAnsi"/>
+        </w:rPr>
+        <w:t>,</w:t>
+      </w:r>
+      <w:r>
+        <w:rPr>
+          <w:rFonts w:cstheme="minorHAnsi"/>
+        </w:rPr>
+        <w:t xml:space="preserve"> con el fin de facilitarnos el trabajo</w:t>
+      </w:r>
+      <w:r>
+        <w:rPr>
+          <w:rFonts w:cstheme="minorHAnsi"/>
+        </w:rPr>
+        <w:t xml:space="preserve">, la utilidad de la realización de un diario semanal para </w:t>
+      </w:r>
+      <w:r>
+        <w:rPr>
+          <w:rFonts w:cstheme="minorHAnsi"/>
+        </w:rPr>
+        <w:t>tener un mayor control</w:t>
+      </w:r>
+      <w:r>
+        <w:rPr>
+          <w:rFonts w:cstheme="minorHAnsi"/>
+        </w:rPr>
+        <w:t xml:space="preserve"> </w:t>
+      </w:r>
+      <w:r>
+        <w:rPr>
+          <w:rFonts w:cstheme="minorHAnsi"/>
+        </w:rPr>
+        <w:t>de las tareas realizadas</w:t>
+      </w:r>
+      <w:r>
+        <w:rPr>
+          <w:rFonts w:cstheme="minorHAnsi"/>
+        </w:rPr>
+        <w:t xml:space="preserve"> por cada </w:t>
+      </w:r>
+      <w:r>
+        <w:rPr>
+          <w:rFonts w:cstheme="minorHAnsi"/>
+        </w:rPr>
+        <w:t>integrante</w:t>
+      </w:r>
+      <w:bookmarkStart w:id="2" w:name="_GoBack"/>
+      <w:bookmarkEnd w:id="2"/>
+      <w:r>
+        <w:rPr>
+          <w:rFonts w:cstheme="minorHAnsi"/>
+        </w:rPr>
+        <w:t xml:space="preserve"> del grupo</w:t>
+      </w:r>
+      <w:r>
+        <w:rPr>
+          <w:rFonts w:cstheme="minorHAnsi"/>
+        </w:rPr>
+        <w:t>,</w:t>
+      </w:r>
+      <w:r>
+        <w:rPr>
+          <w:rFonts w:cstheme="minorHAnsi"/>
+        </w:rPr>
+        <w:t xml:space="preserve"> y </w:t>
+      </w:r>
+      <w:r>
+        <w:rPr>
+          <w:rFonts w:cstheme="minorHAnsi"/>
+        </w:rPr>
+        <w:t>la importancia de una buena comunicación tanto entre los miembros del equipo como con otras partes implicadas, como pueden ser los responsables de otros módulos.</w:t>
       </w:r>
     </w:p>
     <w:p>
@@ -6362,33 +6277,11 @@
           <w:rFonts w:cstheme="minorHAnsi"/>
         </w:rPr>
       </w:pPr>
-      <w:proofErr w:type="spellStart"/>
       <w:r>
         <w:rPr>
           <w:rFonts w:cstheme="minorHAnsi"/>
         </w:rPr>
-        <w:t>Agora</w:t>
-      </w:r>
-      <w:proofErr w:type="spellEnd"/>
-      <w:r>
-        <w:rPr>
-          <w:rFonts w:cstheme="minorHAnsi"/>
-        </w:rPr>
-        <w:t xml:space="preserve"> US es un sistema de votaciones online creado por alumnos de la escuela de informática de la Universidad de Sevilla. Este proyecto está dividido en numerosos módulos, una de las cuales es </w:t>
-      </w:r>
-      <w:proofErr w:type="spellStart"/>
-      <w:r>
-        <w:rPr>
-          <w:rFonts w:cstheme="minorHAnsi"/>
-        </w:rPr>
-        <w:t>Frontend</w:t>
-      </w:r>
-      <w:proofErr w:type="spellEnd"/>
-      <w:r>
-        <w:rPr>
-          <w:rFonts w:cstheme="minorHAnsi"/>
-        </w:rPr>
-        <w:t xml:space="preserve"> y visualización de resultados, de la cual se encarga de mejorar este grupo. </w:t>
+        <w:t xml:space="preserve">Agora US es un sistema de votaciones online creado por alumnos de la escuela de informática de la Universidad de Sevilla. Este proyecto está dividido en numerosos módulos, una de las cuales es Frontend y visualización de resultados, de la cual se encarga de mejorar este grupo. </w:t>
       </w:r>
     </w:p>
     <w:p>
@@ -6512,31 +6405,17 @@
         <w:rPr>
           <w:rFonts w:cstheme="minorHAnsi"/>
         </w:rPr>
-        <w:t xml:space="preserve">Cuando se heredó dicho módulo, el código estaba compuesto por la parte de lógica, hecha en Spring y la parte de vistas, hecha en Angular. Lo primero que hizo nuestro grupo con respecto a lo heredado fue pasar toda la parte de Spring a </w:t>
-      </w:r>
-      <w:proofErr w:type="spellStart"/>
+        <w:t>Cuando se heredó dicho módulo, el código estaba compuesto por la parte de lógica, hecha en Spring y la parte de vistas, hecha en Angular. Lo primero que hizo nuestro grupo con respecto a lo heredado fue pasar toda la parte de Spring a NodeJS, y hacerla compatible con la parte de Angular que habíamos heredado.</w:t>
+      </w:r>
+    </w:p>
+    <w:p>
+      <w:pPr>
+        <w:jc w:val="both"/>
+      </w:pPr>
       <w:r>
         <w:rPr>
           <w:rFonts w:cstheme="minorHAnsi"/>
         </w:rPr>
-        <w:t>NodeJS</w:t>
-      </w:r>
-      <w:proofErr w:type="spellEnd"/>
-      <w:r>
-        <w:rPr>
-          <w:rFonts w:cstheme="minorHAnsi"/>
-        </w:rPr>
-        <w:t>, y hacerla compatible con la parte de Angular que habíamos heredado.</w:t>
-      </w:r>
-    </w:p>
-    <w:p>
-      <w:pPr>
-        <w:jc w:val="both"/>
-      </w:pPr>
-      <w:r>
-        <w:rPr>
-          <w:rFonts w:cstheme="minorHAnsi"/>
-        </w:rPr>
         <w:t xml:space="preserve">Además </w:t>
       </w:r>
       <w:r>
@@ -6548,15 +6427,7 @@
         <w:jc w:val="both"/>
       </w:pPr>
       <w:r>
-        <w:t xml:space="preserve">También se ha añadido soporte a añadir idiomas al sistema (de momento español e inglés) mediante Angular </w:t>
-      </w:r>
-      <w:proofErr w:type="spellStart"/>
-      <w:r>
-        <w:t>Translate</w:t>
-      </w:r>
-      <w:proofErr w:type="spellEnd"/>
-      <w:r>
-        <w:t>, funcionalidad que podía ser aportada con Spring (aunque no había sido llevada a cabo por el grupo del que heredamos el proyecto).</w:t>
+        <w:t>También se ha añadido soporte a añadir idiomas al sistema (de momento español e inglés) mediante Angular Translate, funcionalidad que podía ser aportada con Spring (aunque no había sido llevada a cabo por el grupo del que heredamos el proyecto).</w:t>
       </w:r>
     </w:p>
     <w:p>
@@ -6615,27 +6486,14 @@
       <w:r>
         <w:t xml:space="preserve">Ilustración </w:t>
       </w:r>
-      <w:r>
-        <w:fldChar w:fldCharType="begin"/>
-      </w:r>
-      <w:r>
-        <w:instrText xml:space="preserve"> SEQ Ilustración \* ARABIC </w:instrText>
-      </w:r>
-      <w:r>
-        <w:fldChar w:fldCharType="separate"/>
-      </w:r>
-      <w:r>
-        <w:rPr>
-          <w:noProof/>
-        </w:rPr>
-        <w:t>2</w:t>
-      </w:r>
-      <w:r>
-        <w:rPr>
-          <w:noProof/>
-        </w:rPr>
-        <w:fldChar w:fldCharType="end"/>
-      </w:r>
+      <w:fldSimple w:instr=" SEQ Ilustración \* ARABIC ">
+        <w:r>
+          <w:rPr>
+            <w:noProof/>
+          </w:rPr>
+          <w:t>2</w:t>
+        </w:r>
+      </w:fldSimple>
     </w:p>
     <w:p>
       <w:pPr>
@@ -6661,47 +6519,15 @@
         <w:jc w:val="both"/>
       </w:pPr>
       <w:r>
-        <w:t xml:space="preserve">Por último, se han añadido </w:t>
-      </w:r>
-      <w:proofErr w:type="spellStart"/>
-      <w:r>
-        <w:t>tests</w:t>
-      </w:r>
-      <w:proofErr w:type="spellEnd"/>
-      <w:r>
-        <w:t xml:space="preserve"> al sistema para probar su buen funcionamiento, utilizando Karma y Jasmine, los cuales son entornos que facilitan la realización y ejecución de los </w:t>
-      </w:r>
-      <w:proofErr w:type="spellStart"/>
-      <w:r>
-        <w:t>tests</w:t>
-      </w:r>
-      <w:proofErr w:type="spellEnd"/>
-      <w:r>
-        <w:t>.</w:t>
-      </w:r>
-    </w:p>
-    <w:p>
-      <w:pPr>
-        <w:jc w:val="both"/>
-      </w:pPr>
-      <w:r>
-        <w:t xml:space="preserve">Además de todo lo añadido al módulo en sí, también se ha logrado la integración continua del mismo utilizando Jenkins para tener el módulo siempre actualizado en la versión desplegada, y utilizando </w:t>
-      </w:r>
-      <w:proofErr w:type="spellStart"/>
-      <w:r>
-        <w:t>Travis</w:t>
-      </w:r>
-      <w:proofErr w:type="spellEnd"/>
-      <w:r>
-        <w:t xml:space="preserve"> para comprobar que se pasan los </w:t>
-      </w:r>
-      <w:proofErr w:type="spellStart"/>
-      <w:r>
-        <w:t>tests</w:t>
-      </w:r>
-      <w:proofErr w:type="spellEnd"/>
-      <w:r>
-        <w:t xml:space="preserve"> y el sistema sigue funcionando.</w:t>
+        <w:t>Por último, se han añadido tests al sistema para probar su buen funcionamiento, utilizando Karma y Jasmine, los cuales son entornos que facilitan la realización y ejecución de los tests.</w:t>
+      </w:r>
+    </w:p>
+    <w:p>
+      <w:pPr>
+        <w:jc w:val="both"/>
+      </w:pPr>
+      <w:r>
+        <w:t>Además de todo lo añadido al módulo en sí, también se ha logrado la integración continua del mismo utilizando Jenkins para tener el módulo siempre actualizado en la versión desplegada, y utilizando Travis para comprobar que se pasan los tests y el sistema sigue funcionando.</w:t>
       </w:r>
     </w:p>
     <w:p>
@@ -6757,27 +6583,14 @@
       <w:r>
         <w:t xml:space="preserve">Ilustración </w:t>
       </w:r>
-      <w:r>
-        <w:fldChar w:fldCharType="begin"/>
-      </w:r>
-      <w:r>
-        <w:instrText xml:space="preserve"> SEQ Ilustración \* ARABIC </w:instrText>
-      </w:r>
-      <w:r>
-        <w:fldChar w:fldCharType="separate"/>
-      </w:r>
-      <w:r>
-        <w:rPr>
-          <w:noProof/>
-        </w:rPr>
-        <w:t>3</w:t>
-      </w:r>
-      <w:r>
-        <w:rPr>
-          <w:noProof/>
-        </w:rPr>
-        <w:fldChar w:fldCharType="end"/>
-      </w:r>
+      <w:fldSimple w:instr=" SEQ Ilustración \* ARABIC ">
+        <w:r>
+          <w:rPr>
+            <w:noProof/>
+          </w:rPr>
+          <w:t>3</w:t>
+        </w:r>
+      </w:fldSimple>
     </w:p>
     <w:p>
       <w:pPr>
@@ -6816,63 +6629,23 @@
         <w:jc w:val="both"/>
       </w:pPr>
       <w:r>
-        <w:t xml:space="preserve">Como se ha explicado en los apartados anteriores, nuestro grupo es el encargado del subsistema de </w:t>
-      </w:r>
-      <w:proofErr w:type="spellStart"/>
-      <w:r>
-        <w:t>Frontend</w:t>
-      </w:r>
-      <w:proofErr w:type="spellEnd"/>
-      <w:r>
-        <w:t xml:space="preserve"> y Visualización, que tiene como objetivo ofrecer al usuario la visualización de los resultados de las votaciones. Esta información se muestra en forma de gráficas, con un diseño que se ha intentado que sea lo más atractivo posible. </w:t>
-      </w:r>
-    </w:p>
-    <w:p>
-      <w:pPr>
-        <w:jc w:val="both"/>
-      </w:pPr>
-      <w:r>
-        <w:t xml:space="preserve">Nuestro módulo recibe el recuento de votos de otro de los subsistemas de </w:t>
-      </w:r>
-      <w:proofErr w:type="spellStart"/>
-      <w:r>
-        <w:t>Agora</w:t>
-      </w:r>
-      <w:proofErr w:type="spellEnd"/>
-      <w:r>
-        <w:t xml:space="preserve"> US, el de Recuento y Modificación de resultados. Esta comunicación que tiene lugar entre los dos módulos se lleva a cabo mediante el uso de una API, enviando datos como objetos JSON.</w:t>
-      </w:r>
-    </w:p>
-    <w:p>
-      <w:pPr>
-        <w:jc w:val="both"/>
-      </w:pPr>
-      <w:r>
-        <w:t xml:space="preserve">Describiendo nuestro sistema desde un punto de vista más técnico, podemos destacar la migración realizada a </w:t>
-      </w:r>
-      <w:proofErr w:type="spellStart"/>
-      <w:r>
-        <w:t>NodeJS</w:t>
-      </w:r>
-      <w:proofErr w:type="spellEnd"/>
-      <w:r>
-        <w:t xml:space="preserve"> que explicamos más adelante, y el uso de los </w:t>
-      </w:r>
-      <w:proofErr w:type="spellStart"/>
-      <w:r>
-        <w:t>framework</w:t>
-      </w:r>
-      <w:proofErr w:type="spellEnd"/>
-      <w:r>
-        <w:t xml:space="preserve"> Jasmine y Karma para los </w:t>
-      </w:r>
-      <w:proofErr w:type="spellStart"/>
-      <w:r>
-        <w:t>tests</w:t>
-      </w:r>
-      <w:proofErr w:type="spellEnd"/>
-      <w:r>
-        <w:t xml:space="preserve">, así como Angular para las vistas. </w:t>
+        <w:t xml:space="preserve">Como se ha explicado en los apartados anteriores, nuestro grupo es el encargado del subsistema de Frontend y Visualización, que tiene como objetivo ofrecer al usuario la visualización de los resultados de las votaciones. Esta información se muestra en forma de gráficas, con un diseño que se ha intentado que sea lo más atractivo posible. </w:t>
+      </w:r>
+    </w:p>
+    <w:p>
+      <w:pPr>
+        <w:jc w:val="both"/>
+      </w:pPr>
+      <w:r>
+        <w:t>Nuestro módulo recibe el recuento de votos de otro de los subsistemas de Agora US, el de Recuento y Modificación de resultados. Esta comunicación que tiene lugar entre los dos módulos se lleva a cabo mediante el uso de una API, enviando datos como objetos JSON.</w:t>
+      </w:r>
+    </w:p>
+    <w:p>
+      <w:pPr>
+        <w:jc w:val="both"/>
+      </w:pPr>
+      <w:r>
+        <w:t xml:space="preserve">Describiendo nuestro sistema desde un punto de vista más técnico, podemos destacar la migración realizada a NodeJS que explicamos más adelante, y el uso de los framework Jasmine y Karma para los tests, así como Angular para las vistas. </w:t>
       </w:r>
     </w:p>
     <w:p>
@@ -6906,31 +6679,7 @@
         <w:jc w:val="both"/>
       </w:pPr>
       <w:r>
-        <w:t xml:space="preserve">Se ha cambiado el </w:t>
-      </w:r>
-      <w:proofErr w:type="spellStart"/>
-      <w:r>
-        <w:t>backend</w:t>
-      </w:r>
-      <w:proofErr w:type="spellEnd"/>
-      <w:r>
-        <w:t xml:space="preserve"> de Spring a </w:t>
-      </w:r>
-      <w:proofErr w:type="spellStart"/>
-      <w:r>
-        <w:t>NodeJS</w:t>
-      </w:r>
-      <w:proofErr w:type="spellEnd"/>
-      <w:r>
-        <w:t xml:space="preserve">, así como el controlador encargado de realizar la simulación de conectarse con Recuento, este último con fines de </w:t>
-      </w:r>
-      <w:proofErr w:type="spellStart"/>
-      <w:r>
-        <w:t>testing</w:t>
-      </w:r>
-      <w:proofErr w:type="spellEnd"/>
-      <w:r>
-        <w:t>, pudiendo funcionar nuestro proyecto aun en el supuesto de que el módulo del que dependemos no funcionara correctamente.</w:t>
+        <w:t>Se ha cambiado el backend de Spring a NodeJS, así como el controlador encargado de realizar la simulación de conectarse con Recuento, este último con fines de testing, pudiendo funcionar nuestro proyecto aun en el supuesto de que el módulo del que dependemos no funcionara correctamente.</w:t>
       </w:r>
     </w:p>
     <w:p>
@@ -7009,15 +6758,7 @@
         <w:jc w:val="both"/>
       </w:pPr>
       <w:r>
-        <w:t xml:space="preserve">Se han añadido los </w:t>
-      </w:r>
-      <w:proofErr w:type="spellStart"/>
-      <w:r>
-        <w:t>framework</w:t>
-      </w:r>
-      <w:proofErr w:type="spellEnd"/>
-      <w:r>
-        <w:t xml:space="preserve"> de pruebas Karma y Jasmine, con el fin de comprobar los controladores en Angular.</w:t>
+        <w:t>Se han añadido los framework de pruebas Karma y Jasmine, con el fin de comprobar los controladores en Angular.</w:t>
       </w:r>
     </w:p>
     <w:p>
@@ -7476,27 +7217,14 @@
       <w:r>
         <w:t xml:space="preserve">Tabla </w:t>
       </w:r>
-      <w:r>
-        <w:fldChar w:fldCharType="begin"/>
-      </w:r>
-      <w:r>
-        <w:instrText xml:space="preserve"> SEQ Tabla \* ARABIC </w:instrText>
-      </w:r>
-      <w:r>
-        <w:fldChar w:fldCharType="separate"/>
-      </w:r>
-      <w:r>
-        <w:rPr>
-          <w:noProof/>
-        </w:rPr>
-        <w:t>1</w:t>
-      </w:r>
-      <w:r>
-        <w:rPr>
-          <w:noProof/>
-        </w:rPr>
-        <w:fldChar w:fldCharType="end"/>
-      </w:r>
+      <w:fldSimple w:instr=" SEQ Tabla \* ARABIC ">
+        <w:r>
+          <w:rPr>
+            <w:noProof/>
+          </w:rPr>
+          <w:t>1</w:t>
+        </w:r>
+      </w:fldSimple>
     </w:p>
     <w:p>
       <w:pPr>
@@ -8111,15 +7839,7 @@
         </w:numPr>
       </w:pPr>
       <w:r>
-        <w:t xml:space="preserve">Realizar pruebas con la versión deseada para comprobar y verificar que todo funciona como antes, esto incluye la ejecución de todos los </w:t>
-      </w:r>
-      <w:proofErr w:type="spellStart"/>
-      <w:r>
-        <w:t>tests</w:t>
-      </w:r>
-      <w:proofErr w:type="spellEnd"/>
-      <w:r>
-        <w:t>.</w:t>
+        <w:t>Realizar pruebas con la versión deseada para comprobar y verificar que todo funciona como antes, esto incluye la ejecución de todos los tests.</w:t>
       </w:r>
     </w:p>
     <w:p>
@@ -8183,15 +7903,7 @@
         <w:t xml:space="preserve"> a detallar</w:t>
       </w:r>
       <w:r>
-        <w:t xml:space="preserve"> las herramientas que se han utilizado para desarrollar en el grupo de Visualización y </w:t>
-      </w:r>
-      <w:proofErr w:type="spellStart"/>
-      <w:r>
-        <w:t>Frontend</w:t>
-      </w:r>
-      <w:proofErr w:type="spellEnd"/>
-      <w:r>
-        <w:t>:</w:t>
+        <w:t xml:space="preserve"> las herramientas que se han utilizado para desarrollar en el grupo de Visualización y Frontend:</w:t>
       </w:r>
     </w:p>
     <w:p>
@@ -8389,84 +8101,50 @@
       </w:pPr>
       <w:bookmarkStart w:id="25" w:name="_Toc471324502"/>
       <w:bookmarkStart w:id="26" w:name="_Toc471555434"/>
-      <w:proofErr w:type="spellStart"/>
       <w:r>
         <w:t>NodeJS</w:t>
       </w:r>
       <w:bookmarkEnd w:id="25"/>
       <w:bookmarkEnd w:id="26"/>
+    </w:p>
+    <w:p>
+      <w:pPr>
+        <w:jc w:val="both"/>
+      </w:pPr>
+      <w:r>
+        <w:t xml:space="preserve">Para NodeJS hemos utilizado la versión 6.9.2 LTS, ya que es la última versión estable de Node. Para instalar paquetes de Node se ha utilizado </w:t>
+      </w:r>
+      <w:proofErr w:type="spellStart"/>
+      <w:r>
+        <w:t>npm</w:t>
+      </w:r>
       <w:proofErr w:type="spellEnd"/>
-    </w:p>
-    <w:p>
-      <w:pPr>
-        <w:jc w:val="both"/>
-      </w:pPr>
-      <w:r>
-        <w:t xml:space="preserve">Para </w:t>
+      <w:r>
+        <w:t xml:space="preserve">, el cual es un instalador bastante sencillo de utilizar. Algunos paquetes utilizados son </w:t>
       </w:r>
       <w:proofErr w:type="spellStart"/>
       <w:r>
-        <w:t>NodeJS</w:t>
+        <w:t>nodemon</w:t>
       </w:r>
       <w:proofErr w:type="spellEnd"/>
       <w:r>
-        <w:t xml:space="preserve"> hemos utilizado la versión 6.9.2 LTS, ya que es la última versión estable de </w:t>
+        <w:t xml:space="preserve"> (para que el módulo se ejecute en fase de pruebas directamente después de realizar cambios sin reiniciar a mano el servidor), </w:t>
       </w:r>
       <w:proofErr w:type="spellStart"/>
       <w:r>
-        <w:t>Node</w:t>
+        <w:t>mongoose</w:t>
       </w:r>
       <w:proofErr w:type="spellEnd"/>
       <w:r>
-        <w:t xml:space="preserve">. Para instalar paquetes de </w:t>
+        <w:t xml:space="preserve"> (para modelar los datos almacenados en </w:t>
       </w:r>
       <w:proofErr w:type="spellStart"/>
       <w:r>
-        <w:t>Node</w:t>
+        <w:t>mongoDB</w:t>
       </w:r>
       <w:proofErr w:type="spellEnd"/>
       <w:r>
-        <w:t xml:space="preserve"> se ha utilizado </w:t>
-      </w:r>
-      <w:proofErr w:type="spellStart"/>
-      <w:r>
-        <w:t>npm</w:t>
-      </w:r>
-      <w:proofErr w:type="spellEnd"/>
-      <w:r>
-        <w:t xml:space="preserve">, el cual es un instalador bastante sencillo de utilizar. Algunos paquetes utilizados son </w:t>
-      </w:r>
-      <w:proofErr w:type="spellStart"/>
-      <w:r>
-        <w:t>nodemon</w:t>
-      </w:r>
-      <w:proofErr w:type="spellEnd"/>
-      <w:r>
-        <w:t xml:space="preserve"> (para que el módulo se ejecute en fase de pruebas directamente después de realizar cambios sin reiniciar a mano el servidor), </w:t>
-      </w:r>
-      <w:proofErr w:type="spellStart"/>
-      <w:r>
-        <w:t>mongoose</w:t>
-      </w:r>
-      <w:proofErr w:type="spellEnd"/>
-      <w:r>
-        <w:t xml:space="preserve"> (para modelar los datos almacenados en </w:t>
-      </w:r>
-      <w:proofErr w:type="spellStart"/>
-      <w:r>
-        <w:t>mongoDB</w:t>
-      </w:r>
-      <w:proofErr w:type="spellEnd"/>
-      <w:r>
-        <w:t xml:space="preserve"> en el servidor de pruebas), Jasmine y Karma para los </w:t>
-      </w:r>
-      <w:proofErr w:type="spellStart"/>
-      <w:r>
-        <w:t>tests</w:t>
-      </w:r>
-      <w:proofErr w:type="spellEnd"/>
-      <w:r>
-        <w:t xml:space="preserve"> y Angular para las vistas.</w:t>
+        <w:t xml:space="preserve"> en el servidor de pruebas), Jasmine y Karma para los tests y Angular para las vistas.</w:t>
       </w:r>
     </w:p>
     <w:p>
@@ -8624,28 +8302,18 @@
       </w:pPr>
       <w:bookmarkStart w:id="27" w:name="_Toc471324503"/>
       <w:bookmarkStart w:id="28" w:name="_Toc471555435"/>
-      <w:proofErr w:type="spellStart"/>
       <w:r>
         <w:t>Atom</w:t>
       </w:r>
       <w:bookmarkEnd w:id="27"/>
       <w:bookmarkEnd w:id="28"/>
-      <w:proofErr w:type="spellEnd"/>
-    </w:p>
-    <w:p>
-      <w:pPr>
-        <w:jc w:val="both"/>
-      </w:pPr>
-      <w:r>
-        <w:t xml:space="preserve">Hemos utilizado </w:t>
-      </w:r>
-      <w:proofErr w:type="spellStart"/>
-      <w:r>
-        <w:t>Atom</w:t>
-      </w:r>
-      <w:proofErr w:type="spellEnd"/>
-      <w:r>
-        <w:t xml:space="preserve"> como editor para desarrollar el módulo. Es un editor bastante simple</w:t>
+    </w:p>
+    <w:p>
+      <w:pPr>
+        <w:jc w:val="both"/>
+      </w:pPr>
+      <w:r>
+        <w:t>Hemos utilizado Atom como editor para desarrollar el módulo. Es un editor bastante simple</w:t>
       </w:r>
       <w:r>
         <w:t xml:space="preserve"> y a la vez muy personalizable gracias a la cantidad de </w:t>
@@ -8690,28 +8358,18 @@
       </w:pPr>
       <w:bookmarkStart w:id="29" w:name="_Toc471324504"/>
       <w:bookmarkStart w:id="30" w:name="_Toc471555436"/>
-      <w:proofErr w:type="spellStart"/>
       <w:r>
         <w:t>Git</w:t>
       </w:r>
       <w:bookmarkEnd w:id="29"/>
       <w:bookmarkEnd w:id="30"/>
-      <w:proofErr w:type="spellEnd"/>
-    </w:p>
-    <w:p>
-      <w:pPr>
-        <w:jc w:val="both"/>
-      </w:pPr>
-      <w:r>
-        <w:t xml:space="preserve">Como hemos utilizado GitHub para compartir el código, es necesario el uso de </w:t>
-      </w:r>
-      <w:proofErr w:type="spellStart"/>
-      <w:r>
-        <w:t>Git</w:t>
-      </w:r>
-      <w:proofErr w:type="spellEnd"/>
-      <w:r>
-        <w:t xml:space="preserve"> para mantener el control de versiones y el código compartido entre todos los miembros del grupo, además de tener siempre el sistema desplegado lo más actualizado posible.</w:t>
+    </w:p>
+    <w:p>
+      <w:pPr>
+        <w:jc w:val="both"/>
+      </w:pPr>
+      <w:r>
+        <w:t>Como hemos utilizado GitHub para compartir el código, es necesario el uso de Git para mantener el control de versiones y el código compartido entre todos los miembros del grupo, además de tener siempre el sistema desplegado lo más actualizado posible.</w:t>
       </w:r>
     </w:p>
     <w:p>
@@ -8777,46 +8435,33 @@
         <w:jc w:val="both"/>
       </w:pPr>
       <w:r>
-        <w:t xml:space="preserve">Para la gestión del código se usará la herramienta de control de versiones </w:t>
+        <w:t>Para la gestión del código se usará la herramienta de control de versiones Git</w:t>
+      </w:r>
+      <w:r>
+        <w:rPr>
+          <w:rStyle w:val="Refdenotaalpie"/>
+        </w:rPr>
+        <w:footnoteReference w:id="1"/>
+      </w:r>
+      <w:r>
+        <w:t>, así como la plataforma GitHub</w:t>
+      </w:r>
+      <w:r>
+        <w:rPr>
+          <w:rStyle w:val="Refdenotaalpie"/>
+        </w:rPr>
+        <w:footnoteReference w:id="2"/>
+      </w:r>
+      <w:r>
+        <w:t xml:space="preserve"> para la coordinación de todos los miembros del equipo. En lugar de utilizar un </w:t>
       </w:r>
       <w:proofErr w:type="spellStart"/>
       <w:r>
-        <w:t>Git</w:t>
+        <w:t>plugin</w:t>
       </w:r>
       <w:proofErr w:type="spellEnd"/>
       <w:r>
-        <w:rPr>
-          <w:rStyle w:val="Refdenotaalpie"/>
-        </w:rPr>
-        <w:footnoteReference w:id="1"/>
-      </w:r>
-      <w:r>
-        <w:t>, así como la plataforma GitHub</w:t>
-      </w:r>
-      <w:r>
-        <w:rPr>
-          <w:rStyle w:val="Refdenotaalpie"/>
-        </w:rPr>
-        <w:footnoteReference w:id="2"/>
-      </w:r>
-      <w:r>
-        <w:t xml:space="preserve"> para la coordinación de todos los miembros del equipo. En lugar de utilizar un </w:t>
-      </w:r>
-      <w:proofErr w:type="spellStart"/>
-      <w:r>
-        <w:t>plugin</w:t>
-      </w:r>
-      <w:proofErr w:type="spellEnd"/>
-      <w:r>
-        <w:t xml:space="preserve"> para nuestro IDE (</w:t>
-      </w:r>
-      <w:proofErr w:type="spellStart"/>
-      <w:r>
-        <w:t>Atom</w:t>
-      </w:r>
-      <w:proofErr w:type="spellEnd"/>
-      <w:r>
-        <w:t>), hemos decidido usar la consola de comandos para realizar las operaciones de gestión de código, dado que, una vez acostumbrados a ello, sentimos que la eficiencia del equipo sería mayor.</w:t>
+        <w:t xml:space="preserve"> para nuestro IDE (Atom), hemos decidido usar la consola de comandos para realizar las operaciones de gestión de código, dado que, una vez acostumbrados a ello, sentimos que la eficiencia del equipo sería mayor.</w:t>
       </w:r>
     </w:p>
     <w:p>
@@ -8838,15 +8483,7 @@
         <w:jc w:val="both"/>
       </w:pPr>
       <w:r>
-        <w:t>La gestión de ramas en el repositorio remoto y sobre el que se articulará el trabajo del equipo son dos: “master” y “</w:t>
-      </w:r>
-      <w:proofErr w:type="spellStart"/>
-      <w:r>
-        <w:t>dev</w:t>
-      </w:r>
-      <w:proofErr w:type="spellEnd"/>
-      <w:r>
-        <w:t xml:space="preserve">”. </w:t>
+        <w:t xml:space="preserve">La gestión de ramas en el repositorio remoto y sobre el que se articulará el trabajo del equipo son dos: “master” y “dev”. </w:t>
       </w:r>
     </w:p>
     <w:p>
@@ -8883,15 +8520,7 @@
         <w:jc w:val="both"/>
       </w:pPr>
       <w:r>
-        <w:t xml:space="preserve">Rama master: aquí se mantendrán las versiones estables del sistema. La última versión de esta rama será nuestra línea base a la hora de desarrollar el código. Esta rama solo se conecta con la rama </w:t>
-      </w:r>
-      <w:proofErr w:type="spellStart"/>
-      <w:r>
-        <w:t>dev</w:t>
-      </w:r>
-      <w:proofErr w:type="spellEnd"/>
-      <w:r>
-        <w:t>, es decir, solo se pueden obtener modificaciones de esta rama, y no de cualquier forma, sino siguiendo un procedimiento de control de cambios.</w:t>
+        <w:t>Rama master: aquí se mantendrán las versiones estables del sistema. La última versión de esta rama será nuestra línea base a la hora de desarrollar el código. Esta rama solo se conecta con la rama dev, es decir, solo se pueden obtener modificaciones de esta rama, y no de cualquier forma, sino siguiendo un procedimiento de control de cambios.</w:t>
       </w:r>
     </w:p>
     <w:p>
@@ -8904,48 +8533,40 @@
         <w:jc w:val="both"/>
       </w:pPr>
       <w:r>
-        <w:t xml:space="preserve">Rama </w:t>
+        <w:t>Rama dev: los desarrolladores deben trabajar y subir sus cambios en esta rama, antes de que puedan pasar formalmente a la siguiente versión estable. A la hora de subir los cambios al repositorio remoto, se pueden hacer directamente sobre esta rama, siempre que no deje al sistema inservible</w:t>
+      </w:r>
+      <w:r>
+        <w:t>.</w:t>
+      </w:r>
+      <w:r>
+        <w:t xml:space="preserve"> </w:t>
+      </w:r>
+      <w:r>
+        <w:t>E</w:t>
+      </w:r>
+      <w:r>
+        <w:t xml:space="preserve">sto es, bajo ningún concepto está permitido subir código con errores de compilación, si fuera el </w:t>
+      </w:r>
+      <w:r>
+        <w:t>caso, o, si produce un error en el despliegue o en la integración continua, deben deshacerse los cambios de forma inmediata. En este último caso, deberá seguirse el proceso de rama auxiliar que describiremos más adelante.</w:t>
+      </w:r>
+      <w:r>
+        <w:t xml:space="preserve"> Aunque sea en desarrollo, se tratará que esta versión esté funcional el mayor tiempo posible, dado que ofreceremos al resto de subsistemas la oportunidad de acceder a la versión en desarrollo para las nuevas funcionalidades que puedan requerir, antes de que sean liberadas.</w:t>
+      </w:r>
+    </w:p>
+    <w:p>
+      <w:pPr>
+        <w:jc w:val="both"/>
+      </w:pPr>
+      <w:r>
+        <w:t xml:space="preserve">También existe una rama </w:t>
       </w:r>
       <w:proofErr w:type="spellStart"/>
       <w:r>
-        <w:t>dev</w:t>
+        <w:t>docs</w:t>
       </w:r>
       <w:proofErr w:type="spellEnd"/>
       <w:r>
-        <w:t>: los desarrolladores deben trabajar y subir sus cambios en esta rama, antes de que puedan pasar formalmente a la siguiente versión estable. A la hora de subir los cambios al repositorio remoto, se pueden hacer directamente sobre esta rama, siempre que no deje al sistema inservible</w:t>
-      </w:r>
-      <w:r>
-        <w:t>.</w:t>
-      </w:r>
-      <w:r>
-        <w:t xml:space="preserve"> </w:t>
-      </w:r>
-      <w:r>
-        <w:t>E</w:t>
-      </w:r>
-      <w:r>
-        <w:t xml:space="preserve">sto es, bajo ningún concepto está permitido subir código con errores de compilación, si fuera el </w:t>
-      </w:r>
-      <w:r>
-        <w:t>caso, o, si produce un error en el despliegue o en la integración continua, deben deshacerse los cambios de forma inmediata. En este último caso, deberá seguirse el proceso de rama auxiliar que describiremos más adelante.</w:t>
-      </w:r>
-      <w:r>
-        <w:t xml:space="preserve"> Aunque sea en desarrollo, se tratará que esta versión esté funcional el mayor tiempo posible, dado que ofreceremos al resto de subsistemas la oportunidad de acceder a la versión en desarrollo para las nuevas funcionalidades que puedan requerir, antes de que sean liberadas.</w:t>
-      </w:r>
-    </w:p>
-    <w:p>
-      <w:pPr>
-        <w:jc w:val="both"/>
-      </w:pPr>
-      <w:r>
-        <w:t xml:space="preserve">También existe una rama </w:t>
-      </w:r>
-      <w:proofErr w:type="spellStart"/>
-      <w:r>
-        <w:t>docs</w:t>
-      </w:r>
-      <w:proofErr w:type="spellEnd"/>
-      <w:r>
         <w:t>, donde se almacenan todos los documentos generados sobre el proyecto, a fin de mantenerlos y actualizarlos para ofrecer una documentación profesional.</w:t>
       </w:r>
     </w:p>
@@ -8954,13 +8575,8 @@
         <w:jc w:val="both"/>
       </w:pPr>
       <w:r>
-        <w:t xml:space="preserve">De forma local, se puede trabajar directamente en la rama </w:t>
-      </w:r>
-      <w:proofErr w:type="spellStart"/>
-      <w:r>
-        <w:t>dev</w:t>
-      </w:r>
-      <w:proofErr w:type="spellEnd"/>
+        <w:t>De forma local, se puede trabajar directamente en la rama dev</w:t>
+      </w:r>
       <w:r>
         <w:t xml:space="preserve"> para cambios menores</w:t>
       </w:r>
@@ -8987,21 +8603,8 @@
       <w:r>
         <w:t xml:space="preserve">la última versión en </w:t>
       </w:r>
-      <w:proofErr w:type="spellStart"/>
-      <w:r>
-        <w:t>dev</w:t>
-      </w:r>
-      <w:proofErr w:type="spellEnd"/>
-      <w:r>
-        <w:t xml:space="preserve">, con un nombre que sea lo suficientemente descriptivo del cambio que se quiere implementar (corrección de bugs, </w:t>
-      </w:r>
-      <w:proofErr w:type="spellStart"/>
-      <w:r>
-        <w:t>tests</w:t>
-      </w:r>
-      <w:proofErr w:type="spellEnd"/>
-      <w:r>
-        <w:t>, funcionalidades, etc.).</w:t>
+      <w:r>
+        <w:t>dev, con un nombre que sea lo suficientemente descriptivo del cambio que se quiere implementar (corrección de bugs, tests, funcionalidades, etc.).</w:t>
       </w:r>
     </w:p>
     <w:p>
@@ -9155,15 +8758,7 @@
         <w:jc w:val="both"/>
       </w:pPr>
       <w:r>
-        <w:t xml:space="preserve">Si se está trabajando en solitario en ese cambio y no fue necesario subir la rama auxiliar, se puede integrar directamente en la rama </w:t>
-      </w:r>
-      <w:proofErr w:type="spellStart"/>
-      <w:r>
-        <w:t>dev</w:t>
-      </w:r>
-      <w:proofErr w:type="spellEnd"/>
-      <w:r>
-        <w:t xml:space="preserve"> y subir esta.</w:t>
+        <w:t>Si se está trabajando en solitario en ese cambio y no fue necesario subir la rama auxiliar, se puede integrar directamente en la rama dev y subir esta.</w:t>
       </w:r>
     </w:p>
     <w:p>
@@ -9176,15 +8771,7 @@
         <w:jc w:val="both"/>
       </w:pPr>
       <w:r>
-        <w:t xml:space="preserve">Si, por el contrario, la rama está subida, todos los miembros asignados deben comprobar la validez del cambio. Una vez aceptado, se pueden unir los cambios con la rama </w:t>
-      </w:r>
-      <w:proofErr w:type="spellStart"/>
-      <w:r>
-        <w:t>dev</w:t>
-      </w:r>
-      <w:proofErr w:type="spellEnd"/>
-      <w:r>
-        <w:t>.</w:t>
+        <w:t>Si, por el contrario, la rama está subida, todos los miembros asignados deben comprobar la validez del cambio. Una vez aceptado, se pueden unir los cambios con la rama dev.</w:t>
       </w:r>
     </w:p>
     <w:p>
@@ -9307,15 +8894,7 @@
         <w:jc w:val="both"/>
       </w:pPr>
       <w:r>
-        <w:t xml:space="preserve">El desarrollador trae los últimos cambios en </w:t>
-      </w:r>
-      <w:proofErr w:type="spellStart"/>
-      <w:r>
-        <w:t>dev</w:t>
-      </w:r>
-      <w:proofErr w:type="spellEnd"/>
-      <w:r>
-        <w:t xml:space="preserve"> a su repositorio local.</w:t>
+        <w:t>El desarrollador trae los últimos cambios en dev a su repositorio local.</w:t>
       </w:r>
     </w:p>
     <w:p>
@@ -9409,15 +8988,7 @@
         <w:t xml:space="preserve"> </w:t>
       </w:r>
       <w:r>
-        <w:t xml:space="preserve">sociales con la rama </w:t>
-      </w:r>
-      <w:proofErr w:type="spellStart"/>
-      <w:r>
-        <w:t>dev</w:t>
-      </w:r>
-      <w:proofErr w:type="spellEnd"/>
-      <w:r>
-        <w:t xml:space="preserve"> y la sube a GitHub.</w:t>
+        <w:t>sociales con la rama dev y la sube a GitHub.</w:t>
       </w:r>
     </w:p>
     <w:p>
@@ -9452,15 +9023,7 @@
         <w:jc w:val="both"/>
       </w:pPr>
       <w:r>
-        <w:t xml:space="preserve">En una incidencia se ha propuesto el uso de un </w:t>
-      </w:r>
-      <w:proofErr w:type="spellStart"/>
-      <w:r>
-        <w:t>framework</w:t>
-      </w:r>
-      <w:proofErr w:type="spellEnd"/>
-      <w:r>
-        <w:t xml:space="preserve"> de pruebas</w:t>
+        <w:t>En una incidencia se ha propuesto el uso de un framework de pruebas</w:t>
       </w:r>
       <w:r>
         <w:t xml:space="preserve"> de los controladores de Angular</w:t>
@@ -9469,13 +9032,8 @@
         <w:t xml:space="preserve"> para utilizar la integración continua</w:t>
       </w:r>
       <w:r>
-        <w:t xml:space="preserve"> y automatizar las pruebas en el </w:t>
-      </w:r>
-      <w:proofErr w:type="spellStart"/>
-      <w:r>
-        <w:t>Frontend</w:t>
-      </w:r>
-      <w:proofErr w:type="spellEnd"/>
+        <w:t xml:space="preserve"> y automatizar las pruebas en el Frontend</w:t>
+      </w:r>
       <w:r>
         <w:t>. El cambio ha sido aprobado y asignado a varios compañeros y van a comenzar a trabajar. La gestión de la incidencia se va desarrollando conforme a lo establecido en su correspondiente sección.</w:t>
       </w:r>
@@ -9502,15 +9060,7 @@
         <w:t xml:space="preserve"> </w:t>
       </w:r>
       <w:r>
-        <w:t xml:space="preserve">trae los últimos cambios en </w:t>
-      </w:r>
-      <w:proofErr w:type="spellStart"/>
-      <w:r>
-        <w:t>dev</w:t>
-      </w:r>
-      <w:proofErr w:type="spellEnd"/>
-      <w:r>
-        <w:t xml:space="preserve"> a su repositorio local</w:t>
+        <w:t>trae los últimos cambios en dev a su repositorio local</w:t>
       </w:r>
     </w:p>
     <w:p>
@@ -9526,26 +9076,10 @@
         <w:t>C</w:t>
       </w:r>
       <w:r>
-        <w:t xml:space="preserve">rea una rama llamada </w:t>
-      </w:r>
-      <w:proofErr w:type="spellStart"/>
-      <w:r>
-        <w:t>tests</w:t>
-      </w:r>
-      <w:proofErr w:type="spellEnd"/>
-      <w:r>
-        <w:t xml:space="preserve"> </w:t>
-      </w:r>
-      <w:r>
-        <w:t xml:space="preserve">a partir de </w:t>
-      </w:r>
-      <w:proofErr w:type="spellStart"/>
-      <w:r>
-        <w:t>dev</w:t>
-      </w:r>
-      <w:proofErr w:type="spellEnd"/>
-      <w:r>
-        <w:t xml:space="preserve"> </w:t>
+        <w:t xml:space="preserve">rea una rama llamada tests </w:t>
+      </w:r>
+      <w:r>
+        <w:t xml:space="preserve">a partir de dev </w:t>
       </w:r>
       <w:r>
         <w:t>y la sube</w:t>
@@ -9649,15 +9183,7 @@
         <w:jc w:val="both"/>
       </w:pPr>
       <w:r>
-        <w:t xml:space="preserve">Se deben subir todos los cambios a la rama </w:t>
-      </w:r>
-      <w:proofErr w:type="spellStart"/>
-      <w:r>
-        <w:t>tests</w:t>
-      </w:r>
-      <w:proofErr w:type="spellEnd"/>
-      <w:r>
-        <w:t xml:space="preserve"> y hacer las pruebas de integración continua. </w:t>
+        <w:t xml:space="preserve">Se deben subir todos los cambios a la rama tests y hacer las pruebas de integración continua. </w:t>
       </w:r>
       <w:r>
         <w:t>El responsable</w:t>
@@ -9684,15 +9210,7 @@
         <w:jc w:val="both"/>
       </w:pPr>
       <w:r>
-        <w:t xml:space="preserve">Los compañeros deben verificar los resultados de la integración y confirmar el paso a </w:t>
-      </w:r>
-      <w:proofErr w:type="spellStart"/>
-      <w:r>
-        <w:t>dev</w:t>
-      </w:r>
-      <w:proofErr w:type="spellEnd"/>
-      <w:r>
-        <w:t>.</w:t>
+        <w:t>Los compañeros deben verificar los resultados de la integración y confirmar el paso a dev.</w:t>
       </w:r>
     </w:p>
     <w:p>
@@ -9710,21 +9228,11 @@
       <w:r>
         <w:t xml:space="preserve">ntegra la rama </w:t>
       </w:r>
-      <w:proofErr w:type="spellStart"/>
       <w:r>
         <w:t>tests</w:t>
       </w:r>
-      <w:proofErr w:type="spellEnd"/>
-      <w:r>
-        <w:t xml:space="preserve"> con la rama </w:t>
-      </w:r>
-      <w:proofErr w:type="spellStart"/>
-      <w:r>
-        <w:t>dev</w:t>
-      </w:r>
-      <w:proofErr w:type="spellEnd"/>
-      <w:r>
-        <w:t xml:space="preserve"> y la sube a GitHub.</w:t>
+      <w:r>
+        <w:t xml:space="preserve"> con la rama dev y la sube a GitHub.</w:t>
       </w:r>
     </w:p>
     <w:p>
@@ -9813,15 +9321,7 @@
         <w:jc w:val="both"/>
       </w:pPr>
       <w:r>
-        <w:t xml:space="preserve">Desarrollador: miembros del equipo que producen incrementos en el subsistema de </w:t>
-      </w:r>
-      <w:proofErr w:type="spellStart"/>
-      <w:r>
-        <w:t>Frontend</w:t>
-      </w:r>
-      <w:proofErr w:type="spellEnd"/>
-      <w:r>
-        <w:t>.</w:t>
+        <w:t>Desarrollador: miembros del equipo que producen incrementos en el subsistema de Frontend.</w:t>
       </w:r>
       <w:r>
         <w:t xml:space="preserve"> Todos los miembros son desarrolladores. Los desarrolladores asignados a un incremento deben comprobar, en grupo o individualmente, que el incremento está funcionando y cubierto con las pruebas necesarias. Se necesita la aprobación de al menos otro desarrollador, a parte del responsable, para poder pasar el incremento a la rama de desarrollo.</w:t>
@@ -9904,15 +9404,7 @@
         <w:t>trabajar siempre con la última versión</w:t>
       </w:r>
       <w:r>
-        <w:t xml:space="preserve"> en desarrollo. Para evitar romper la rama de desarrollo en caso de resolución de conflictos, cada desarrollador debe traerse la última versión de </w:t>
-      </w:r>
-      <w:proofErr w:type="spellStart"/>
-      <w:r>
-        <w:t>dev</w:t>
-      </w:r>
-      <w:proofErr w:type="spellEnd"/>
-      <w:r>
-        <w:t xml:space="preserve"> y de la rama del incremento, y juntarlos en esta última. Esto debe realizarse siempre, antes de empezar a trabajar. De esta manera, cualquier conflicto se resolverá siempre en la rama auxiliar, dejando la de desarrollo lo más estable posible (sin serlo totalmente) para que otros incrementos puedan partir de ella.</w:t>
+        <w:t xml:space="preserve"> en desarrollo. Para evitar romper la rama de desarrollo en caso de resolución de conflictos, cada desarrollador debe traerse la última versión de dev y de la rama del incremento, y juntarlos en esta última. Esto debe realizarse siempre, antes de empezar a trabajar. De esta manera, cualquier conflicto se resolverá siempre en la rama auxiliar, dejando la de desarrollo lo más estable posible (sin serlo totalmente) para que otros incrementos puedan partir de ella.</w:t>
       </w:r>
     </w:p>
     <w:p>
@@ -9942,47 +9434,10 @@
         <w:jc w:val="both"/>
       </w:pPr>
       <w:r>
-        <w:t xml:space="preserve">Se va a continuar a trabajar en el incremento de automatización de pruebas. El desarrollador, antes de comenzar a escribir nuevo código, debe traer la última versión de la rama </w:t>
-      </w:r>
-      <w:proofErr w:type="spellStart"/>
-      <w:r>
-        <w:t>tests</w:t>
-      </w:r>
-      <w:proofErr w:type="spellEnd"/>
-      <w:r>
-        <w:t xml:space="preserve"> y la rama </w:t>
-      </w:r>
-      <w:proofErr w:type="spellStart"/>
-      <w:r>
-        <w:t>dev</w:t>
-      </w:r>
-      <w:proofErr w:type="spellEnd"/>
-      <w:r>
-        <w:t xml:space="preserve">. Por último, debe juntar ambas en la rama </w:t>
-      </w:r>
-      <w:proofErr w:type="spellStart"/>
-      <w:r>
-        <w:t>tests</w:t>
-      </w:r>
-      <w:proofErr w:type="spellEnd"/>
-      <w:r>
-        <w:t xml:space="preserve"> para asegurarse de que el incremento no será incompatible con lo desarrollado. En caso de conflicto, debe resolverse en la rama </w:t>
-      </w:r>
-      <w:proofErr w:type="spellStart"/>
-      <w:r>
-        <w:t>tests</w:t>
-      </w:r>
-      <w:proofErr w:type="spellEnd"/>
-      <w:r>
-        <w:t xml:space="preserve">, y pasarse a </w:t>
-      </w:r>
-      <w:proofErr w:type="spellStart"/>
-      <w:r>
-        <w:t>dev</w:t>
-      </w:r>
-      <w:proofErr w:type="spellEnd"/>
-      <w:r>
-        <w:t xml:space="preserve"> cuando el incremento esté completo.</w:t>
+        <w:t>Se va a continuar a trabajar en el incremento de automatización de pruebas. El desarrollador, antes de comenzar a escribir nuevo código, debe traer la última versión de la rama tests y la rama dev. Por último, debe juntar ambas en la rama tests para asegurarse de que el incremento no será incompatible con lo desarrollado. En caso de conflicto, debe resolverse en la rama tests</w:t>
+      </w:r>
+      <w:r>
+        <w:t>, y pasarse a dev cuando el incremento esté completo.</w:t>
       </w:r>
     </w:p>
     <w:p>
@@ -10082,15 +9537,7 @@
         <w:t>Por eso, pensamos que podría ser más eficiente si la aprobación quedara patente en la propia incidencia.</w:t>
       </w:r>
       <w:r>
-        <w:t xml:space="preserve"> De alguna manera, conseguimos paliar esto permitiendo que el responsable pudiera delegar el paso a </w:t>
-      </w:r>
-      <w:proofErr w:type="spellStart"/>
-      <w:r>
-        <w:t>dev</w:t>
-      </w:r>
-      <w:proofErr w:type="spellEnd"/>
-      <w:r>
-        <w:t xml:space="preserve"> a uno de los desarrolladores, dejando constancia de que al menos uno si habría realizado la verificación pertinente.</w:t>
+        <w:t xml:space="preserve"> De alguna manera, conseguimos paliar esto permitiendo que el responsable pudiera delegar el paso a dev a uno de los desarrolladores, dejando constancia de que al menos uno si habría realizado la verificación pertinente.</w:t>
       </w:r>
     </w:p>
     <w:p>
@@ -10218,15 +9665,7 @@
       </w:r>
       <w:proofErr w:type="spellEnd"/>
       <w:r>
-        <w:t xml:space="preserve">, </w:t>
-      </w:r>
-      <w:proofErr w:type="spellStart"/>
-      <w:r>
-        <w:t>tests</w:t>
-      </w:r>
-      <w:proofErr w:type="spellEnd"/>
-      <w:r>
-        <w:t xml:space="preserve">, </w:t>
+        <w:t xml:space="preserve">, tests, </w:t>
       </w:r>
       <w:proofErr w:type="spellStart"/>
       <w:r>
@@ -10299,54 +9738,38 @@
       </w:r>
       <w:proofErr w:type="spellEnd"/>
       <w:r>
-        <w:t>. Todo lo que cada uno va desarrollando y lo que el conjunto desarrolla se sube a un servidor y se compila automáticamente. Dentro de nuestra estructura de proyecto, esta parte se encuentra en la rama '</w:t>
+        <w:t xml:space="preserve">. Todo lo que cada uno va desarrollando y lo que el conjunto desarrolla se sube a un servidor y se compila automáticamente. Dentro de nuestra estructura de proyecto, esta parte se encuentra en la rama 'dev'. Es aquí donde el servidor de integración continua, una vez que detecta un </w:t>
       </w:r>
       <w:proofErr w:type="spellStart"/>
       <w:r>
-        <w:t>dev</w:t>
+        <w:t>commit</w:t>
       </w:r>
       <w:proofErr w:type="spellEnd"/>
       <w:r>
-        <w:t xml:space="preserve">'. Es aquí donde el servidor de integración continua, una vez que detecta un </w:t>
+        <w:t xml:space="preserve"> nuevo en GitHub en la rama 'dev', coge todo el código y se lo lleva al servidor, donde se compila automáticamente.</w:t>
+      </w:r>
+    </w:p>
+    <w:p>
+      <w:pPr>
+        <w:jc w:val="both"/>
+      </w:pPr>
+      <w:r>
+        <w:t>La idea es tener un sistema de despliegue e integración continua durante el desarrollo de los proyectos con el fin de facilitar tanto el desarrollo como la integración de los subsistemas. Para ello se ha pensado que dicha integración constará de 3 partes usando la tecnología Jenkins dentro de la estructura propia de nuestro proyecto:</w:t>
+      </w:r>
+    </w:p>
+    <w:p>
+      <w:pPr>
+        <w:jc w:val="both"/>
+      </w:pPr>
+      <w:r>
+        <w:t xml:space="preserve">1. Fase </w:t>
       </w:r>
       <w:proofErr w:type="spellStart"/>
       <w:r>
-        <w:t>commit</w:t>
+        <w:t>make</w:t>
       </w:r>
       <w:proofErr w:type="spellEnd"/>
       <w:r>
-        <w:t xml:space="preserve"> nuevo en GitHub en la rama '</w:t>
-      </w:r>
-      <w:proofErr w:type="spellStart"/>
-      <w:r>
-        <w:t>dev</w:t>
-      </w:r>
-      <w:proofErr w:type="spellEnd"/>
-      <w:r>
-        <w:t>', coge todo el código y se lo lleva al servidor, donde se compila automáticamente.</w:t>
-      </w:r>
-    </w:p>
-    <w:p>
-      <w:pPr>
-        <w:jc w:val="both"/>
-      </w:pPr>
-      <w:r>
-        <w:t>La idea es tener un sistema de despliegue e integración continua durante el desarrollo de los proyectos con el fin de facilitar tanto el desarrollo como la integración de los subsistemas. Para ello se ha pensado que dicha integración constará de 3 partes usando la tecnología Jenkins dentro de la estructura propia de nuestro proyecto:</w:t>
-      </w:r>
-    </w:p>
-    <w:p>
-      <w:pPr>
-        <w:jc w:val="both"/>
-      </w:pPr>
-      <w:r>
-        <w:t xml:space="preserve">1. Fase </w:t>
-      </w:r>
-      <w:proofErr w:type="spellStart"/>
-      <w:r>
-        <w:t>make</w:t>
-      </w:r>
-      <w:proofErr w:type="spellEnd"/>
-      <w:r>
         <w:t xml:space="preserve">. En esta fase se descarga el código tras una modificación y se prepara para ser lanzado. En ocasiones podrían ejecutarse test para comprobar su integridad antes del despliegue. </w:t>
       </w:r>
     </w:p>
@@ -10356,15 +9779,7 @@
       </w:pPr>
       <w:r>
         <w:tab/>
-        <w:t xml:space="preserve">a) En nuestro caso, no se hace nada, ya los test los ejecutamos en otra máquina independiente y con otra tecnología: </w:t>
-      </w:r>
-      <w:proofErr w:type="spellStart"/>
-      <w:r>
-        <w:t>Travis</w:t>
-      </w:r>
-      <w:proofErr w:type="spellEnd"/>
-      <w:r>
-        <w:t>, que se explicará más adelante.</w:t>
+        <w:t>a) En nuestro caso, no se hace nada, ya los test los ejecutamos en otra máquina independiente y con otra tecnología: Travis, que se explicará más adelante.</w:t>
       </w:r>
     </w:p>
     <w:p>
@@ -10373,15 +9788,7 @@
       </w:pPr>
       <w:r>
         <w:tab/>
-        <w:t>b) Coge, como dijimos anteriormente, el código de la rama '</w:t>
-      </w:r>
-      <w:proofErr w:type="spellStart"/>
-      <w:r>
-        <w:t>dev</w:t>
-      </w:r>
-      <w:proofErr w:type="spellEnd"/>
-      <w:r>
-        <w:t xml:space="preserve">' de </w:t>
+        <w:t xml:space="preserve">b) Coge, como dijimos anteriormente, el código de la rama 'dev' de </w:t>
       </w:r>
       <w:proofErr w:type="spellStart"/>
       <w:r>
@@ -10451,14 +9858,25 @@
           <w:lang w:val="en-US"/>
         </w:rPr>
       </w:pPr>
-      <w:r>
-        <w:rPr>
-          <w:rFonts w:ascii="Consolas" w:hAnsi="Consolas"/>
-          <w:sz w:val="20"/>
-          <w:szCs w:val="21"/>
-          <w:lang w:val="en-US"/>
-        </w:rPr>
-        <w:t>#!/bin/bash</w:t>
+      <w:proofErr w:type="gramStart"/>
+      <w:r>
+        <w:rPr>
+          <w:rFonts w:ascii="Consolas" w:hAnsi="Consolas"/>
+          <w:sz w:val="20"/>
+          <w:szCs w:val="21"/>
+          <w:lang w:val="en-US"/>
+        </w:rPr>
+        <w:t>#!/</w:t>
+      </w:r>
+      <w:proofErr w:type="gramEnd"/>
+      <w:r>
+        <w:rPr>
+          <w:rFonts w:ascii="Consolas" w:hAnsi="Consolas"/>
+          <w:sz w:val="20"/>
+          <w:szCs w:val="21"/>
+          <w:lang w:val="en-US"/>
+        </w:rPr>
+        <w:t>bin/bash</w:t>
       </w:r>
     </w:p>
     <w:p>
@@ -10673,15 +10091,25 @@
       </w:pPr>
       <w:r>
         <w:tab/>
-        <w:t xml:space="preserve">a) Aquí es donde tiene lugar la fase de construcción e integración. En nuestro proyecto, gracias a la enorme sencillez de </w:t>
+        <w:t xml:space="preserve">a) Aquí es donde tiene lugar la fase de construcción e integración. En nuestro proyecto, gracias a la enorme sencillez de NodeJS, esta fase consiste en dos instrucciones: </w:t>
       </w:r>
       <w:proofErr w:type="spellStart"/>
       <w:r>
-        <w:t>NodeJS</w:t>
+        <w:rPr>
+          <w:rFonts w:ascii="Consolas" w:hAnsi="Consolas"/>
+          <w:sz w:val="21"/>
+          <w:szCs w:val="21"/>
+        </w:rPr>
+        <w:t>npm</w:t>
       </w:r>
       <w:proofErr w:type="spellEnd"/>
       <w:r>
-        <w:t xml:space="preserve">, esta fase consiste en dos instrucciones: </w:t>
+        <w:rPr>
+          <w:rFonts w:ascii="Consolas" w:hAnsi="Consolas"/>
+          <w:sz w:val="21"/>
+          <w:szCs w:val="21"/>
+        </w:rPr>
+        <w:t xml:space="preserve"> </w:t>
       </w:r>
       <w:proofErr w:type="spellStart"/>
       <w:r>
@@ -10690,6 +10118,19 @@
           <w:sz w:val="21"/>
           <w:szCs w:val="21"/>
         </w:rPr>
+        <w:t>install</w:t>
+      </w:r>
+      <w:proofErr w:type="spellEnd"/>
+      <w:r>
+        <w:t xml:space="preserve"> y </w:t>
+      </w:r>
+      <w:proofErr w:type="spellStart"/>
+      <w:r>
+        <w:rPr>
+          <w:rFonts w:ascii="Consolas" w:hAnsi="Consolas"/>
+          <w:sz w:val="21"/>
+          <w:szCs w:val="21"/>
+        </w:rPr>
         <w:t>npm</w:t>
       </w:r>
       <w:proofErr w:type="spellEnd"/>
@@ -10708,41 +10149,10 @@
           <w:sz w:val="21"/>
           <w:szCs w:val="21"/>
         </w:rPr>
-        <w:t>install</w:t>
+        <w:t>start</w:t>
       </w:r>
       <w:proofErr w:type="spellEnd"/>
       <w:r>
-        <w:t xml:space="preserve"> y </w:t>
-      </w:r>
-      <w:proofErr w:type="spellStart"/>
-      <w:r>
-        <w:rPr>
-          <w:rFonts w:ascii="Consolas" w:hAnsi="Consolas"/>
-          <w:sz w:val="21"/>
-          <w:szCs w:val="21"/>
-        </w:rPr>
-        <w:t>npm</w:t>
-      </w:r>
-      <w:proofErr w:type="spellEnd"/>
-      <w:r>
-        <w:rPr>
-          <w:rFonts w:ascii="Consolas" w:hAnsi="Consolas"/>
-          <w:sz w:val="21"/>
-          <w:szCs w:val="21"/>
-        </w:rPr>
-        <w:t xml:space="preserve"> </w:t>
-      </w:r>
-      <w:proofErr w:type="spellStart"/>
-      <w:r>
-        <w:rPr>
-          <w:rFonts w:ascii="Consolas" w:hAnsi="Consolas"/>
-          <w:sz w:val="21"/>
-          <w:szCs w:val="21"/>
-        </w:rPr>
-        <w:t>start</w:t>
-      </w:r>
-      <w:proofErr w:type="spellEnd"/>
-      <w:r>
         <w:t>.</w:t>
       </w:r>
     </w:p>
@@ -10752,31 +10162,7 @@
       </w:pPr>
       <w:r>
         <w:tab/>
-        <w:t xml:space="preserve">b) Se compila dentro del mismo servidor, pero en un contenedor </w:t>
-      </w:r>
-      <w:proofErr w:type="spellStart"/>
-      <w:r>
-        <w:t>Docker</w:t>
-      </w:r>
-      <w:proofErr w:type="spellEnd"/>
-      <w:r>
-        <w:t xml:space="preserve">, por su simplicidad, ya que este no deja de ser un script sobre un contendor base. Esto te quita toda la complicación que pueda tener instalar los componentes en el servidor a mano. El nuestro es uno de </w:t>
-      </w:r>
-      <w:proofErr w:type="spellStart"/>
-      <w:r>
-        <w:t>NodeJS</w:t>
-      </w:r>
-      <w:proofErr w:type="spellEnd"/>
-      <w:r>
-        <w:t xml:space="preserve"> que se puede encontrar aquí en el foro de </w:t>
-      </w:r>
-      <w:proofErr w:type="spellStart"/>
-      <w:r>
-        <w:t>Docker</w:t>
-      </w:r>
-      <w:proofErr w:type="spellEnd"/>
-      <w:r>
-        <w:t>.</w:t>
+        <w:t>b) Se compila dentro del mismo servidor, pero en un contenedor Docker, por su simplicidad, ya que este no deja de ser un script sobre un contendor base. Esto te quita toda la complicación que pueda tener instalar los componentes en el servidor a mano. El nuestro es uno de NodeJS que se puede encontrar aquí en el foro de Docker.</w:t>
       </w:r>
     </w:p>
     <w:p>
@@ -10821,14 +10207,25 @@
           <w:lang w:val="en-US"/>
         </w:rPr>
       </w:pPr>
-      <w:r>
-        <w:rPr>
-          <w:rFonts w:ascii="Consolas" w:hAnsi="Consolas"/>
-          <w:sz w:val="20"/>
-          <w:szCs w:val="21"/>
-          <w:lang w:val="en-US"/>
-        </w:rPr>
-        <w:t>#!/bin/bash</w:t>
+      <w:proofErr w:type="gramStart"/>
+      <w:r>
+        <w:rPr>
+          <w:rFonts w:ascii="Consolas" w:hAnsi="Consolas"/>
+          <w:sz w:val="20"/>
+          <w:szCs w:val="21"/>
+          <w:lang w:val="en-US"/>
+        </w:rPr>
+        <w:t>#!/</w:t>
+      </w:r>
+      <w:proofErr w:type="gramEnd"/>
+      <w:r>
+        <w:rPr>
+          <w:rFonts w:ascii="Consolas" w:hAnsi="Consolas"/>
+          <w:sz w:val="20"/>
+          <w:szCs w:val="21"/>
+          <w:lang w:val="en-US"/>
+        </w:rPr>
+        <w:t>bin/bash</w:t>
       </w:r>
     </w:p>
     <w:p>
@@ -11309,8 +10706,19 @@
           <w:szCs w:val="21"/>
           <w:lang w:val="en-US"/>
         </w:rPr>
-        <w:t>if [ -n "$ContainerId2" ]</w:t>
-      </w:r>
+        <w:t>if [ -n "$ContainerId2</w:t>
+      </w:r>
+      <w:proofErr w:type="gramStart"/>
+      <w:r>
+        <w:rPr>
+          <w:rFonts w:ascii="Consolas" w:hAnsi="Consolas"/>
+          <w:sz w:val="20"/>
+          <w:szCs w:val="21"/>
+          <w:lang w:val="en-US"/>
+        </w:rPr>
+        <w:t>" ]</w:t>
+      </w:r>
+      <w:proofErr w:type="gramEnd"/>
     </w:p>
     <w:p>
       <w:pPr>
@@ -12300,14 +11708,25 @@
           <w:lang w:val="en-US"/>
         </w:rPr>
       </w:pPr>
-      <w:r>
-        <w:rPr>
-          <w:rFonts w:ascii="Consolas" w:hAnsi="Consolas"/>
-          <w:sz w:val="20"/>
-          <w:szCs w:val="21"/>
-          <w:lang w:val="en-US"/>
-        </w:rPr>
-        <w:t>#!/bin/bash</w:t>
+      <w:proofErr w:type="gramStart"/>
+      <w:r>
+        <w:rPr>
+          <w:rFonts w:ascii="Consolas" w:hAnsi="Consolas"/>
+          <w:sz w:val="20"/>
+          <w:szCs w:val="21"/>
+          <w:lang w:val="en-US"/>
+        </w:rPr>
+        <w:t>#!/</w:t>
+      </w:r>
+      <w:proofErr w:type="gramEnd"/>
+      <w:r>
+        <w:rPr>
+          <w:rFonts w:ascii="Consolas" w:hAnsi="Consolas"/>
+          <w:sz w:val="20"/>
+          <w:szCs w:val="21"/>
+          <w:lang w:val="en-US"/>
+        </w:rPr>
+        <w:t>bin/bash</w:t>
       </w:r>
     </w:p>
     <w:p>
@@ -12743,8 +12162,19 @@
           <w:szCs w:val="21"/>
           <w:lang w:val="en-US"/>
         </w:rPr>
-        <w:t>if [ -n "$ContainerId2" ]</w:t>
-      </w:r>
+        <w:t>if [ -n "$ContainerId2</w:t>
+      </w:r>
+      <w:proofErr w:type="gramStart"/>
+      <w:r>
+        <w:rPr>
+          <w:rFonts w:ascii="Consolas" w:hAnsi="Consolas"/>
+          <w:sz w:val="20"/>
+          <w:szCs w:val="21"/>
+          <w:lang w:val="en-US"/>
+        </w:rPr>
+        <w:t>" ]</w:t>
+      </w:r>
+      <w:proofErr w:type="gramEnd"/>
     </w:p>
     <w:p>
       <w:pPr>
@@ -13649,44 +13079,18 @@
         </w:numPr>
       </w:pPr>
       <w:bookmarkStart w:id="42" w:name="_Toc471555448"/>
-      <w:proofErr w:type="spellStart"/>
       <w:r>
         <w:lastRenderedPageBreak/>
         <w:t>Docker</w:t>
       </w:r>
       <w:bookmarkEnd w:id="42"/>
-      <w:proofErr w:type="spellEnd"/>
-    </w:p>
-    <w:p>
-      <w:pPr>
-        <w:jc w:val="both"/>
-      </w:pPr>
-      <w:r>
-        <w:t xml:space="preserve">Aunque ya hemos explicado qué es </w:t>
-      </w:r>
-      <w:proofErr w:type="spellStart"/>
-      <w:r>
-        <w:t>Docker</w:t>
-      </w:r>
-      <w:proofErr w:type="spellEnd"/>
-      <w:r>
-        <w:t xml:space="preserve">, creo que es necesario recalcar más algunos conceptos. Para la configurar Jenkins, en concreto la construcción y el despliegue, nos hace falta utilizar un contenedor de código con la configuración de nuestro proyecto: </w:t>
-      </w:r>
-      <w:proofErr w:type="spellStart"/>
-      <w:r>
-        <w:t>NodeJS</w:t>
-      </w:r>
-      <w:proofErr w:type="spellEnd"/>
-      <w:r>
-        <w:t xml:space="preserve">. Para eso, se ha utilizado la tecnología </w:t>
-      </w:r>
-      <w:proofErr w:type="spellStart"/>
-      <w:r>
-        <w:t>Docker</w:t>
-      </w:r>
-      <w:proofErr w:type="spellEnd"/>
-      <w:r>
-        <w:t xml:space="preserve">, que permite, a través de comandos </w:t>
+    </w:p>
+    <w:p>
+      <w:pPr>
+        <w:jc w:val="both"/>
+      </w:pPr>
+      <w:r>
+        <w:t xml:space="preserve">Aunque ya hemos explicado qué es Docker, creo que es necesario recalcar más algunos conceptos. Para la configurar Jenkins, en concreto la construcción y el despliegue, nos hace falta utilizar un contenedor de código con la configuración de nuestro proyecto: NodeJS. Para eso, se ha utilizado la tecnología Docker, que permite, a través de comandos </w:t>
       </w:r>
       <w:proofErr w:type="spellStart"/>
       <w:r>
@@ -13705,37 +13109,31 @@
         </w:r>
       </w:hyperlink>
       <w:r>
-        <w:t xml:space="preserve"> ya que incluye todo lo que nos hace falta: </w:t>
+        <w:t xml:space="preserve"> ya que incluye todo lo que nos hace falta: NodeJS y sus comandos iniciales: '</w:t>
       </w:r>
       <w:proofErr w:type="spellStart"/>
       <w:r>
-        <w:t>NodeJS</w:t>
+        <w:t>npm</w:t>
       </w:r>
       <w:proofErr w:type="spellEnd"/>
       <w:r>
-        <w:t xml:space="preserve"> y sus comandos iniciales: '</w:t>
+        <w:t xml:space="preserve"> </w:t>
       </w:r>
       <w:proofErr w:type="spellStart"/>
       <w:r>
-        <w:t>npm</w:t>
+        <w:t>install</w:t>
       </w:r>
       <w:proofErr w:type="spellEnd"/>
       <w:r>
-        <w:t xml:space="preserve"> </w:t>
+        <w:t xml:space="preserve">', que instala todos los componentes que se encuentren en el </w:t>
       </w:r>
       <w:proofErr w:type="spellStart"/>
-      <w:r>
-        <w:t>install</w:t>
+      <w:proofErr w:type="gramStart"/>
+      <w:r>
+        <w:t>package.json</w:t>
       </w:r>
       <w:proofErr w:type="spellEnd"/>
-      <w:r>
-        <w:t xml:space="preserve">', que instala todos los componentes que se encuentren en el </w:t>
-      </w:r>
-      <w:proofErr w:type="spellStart"/>
-      <w:r>
-        <w:t>package.json</w:t>
-      </w:r>
-      <w:proofErr w:type="spellEnd"/>
+      <w:proofErr w:type="gramEnd"/>
       <w:r>
         <w:t xml:space="preserve"> y '</w:t>
       </w:r>
@@ -14164,46 +13562,28 @@
           <w:numId w:val="17"/>
         </w:numPr>
       </w:pPr>
-      <w:bookmarkStart w:id="43" w:name="_Toc471552275"/>
-      <w:bookmarkStart w:id="44" w:name="_Toc471555449"/>
+      <w:bookmarkStart w:id="43" w:name="_Toc471555449"/>
+      <w:bookmarkStart w:id="44" w:name="_Toc471552275"/>
+      <w:r>
+        <w:t>Travis</w:t>
+      </w:r>
+      <w:bookmarkEnd w:id="43"/>
+    </w:p>
+    <w:bookmarkEnd w:id="44"/>
+    <w:p>
+      <w:pPr>
+        <w:jc w:val="both"/>
+      </w:pPr>
+      <w:r>
+        <w:t xml:space="preserve">Las pruebas se realizarán con los framework Jasmine y Karma, que testean los controladores de </w:t>
+      </w:r>
       <w:proofErr w:type="spellStart"/>
       <w:r>
-        <w:t>Travis</w:t>
-      </w:r>
-      <w:bookmarkEnd w:id="44"/>
+        <w:t>AngularJS</w:t>
+      </w:r>
       <w:proofErr w:type="spellEnd"/>
-    </w:p>
-    <w:bookmarkEnd w:id="43"/>
-    <w:p>
-      <w:pPr>
-        <w:jc w:val="both"/>
-      </w:pPr>
-      <w:r>
-        <w:t xml:space="preserve">Las pruebas se realizarán con los </w:t>
-      </w:r>
-      <w:proofErr w:type="spellStart"/>
-      <w:r>
-        <w:t>framework</w:t>
-      </w:r>
-      <w:proofErr w:type="spellEnd"/>
-      <w:r>
-        <w:t xml:space="preserve"> Jasmine y Karma, que testean los controladores de </w:t>
-      </w:r>
-      <w:proofErr w:type="spellStart"/>
-      <w:r>
-        <w:t>AngularJS</w:t>
-      </w:r>
-      <w:proofErr w:type="spellEnd"/>
-      <w:r>
-        <w:t xml:space="preserve">. Para la automatización de las mismas se utilizará </w:t>
-      </w:r>
-      <w:proofErr w:type="spellStart"/>
-      <w:r>
-        <w:t>Travis</w:t>
-      </w:r>
-      <w:proofErr w:type="spellEnd"/>
-      <w:r>
-        <w:t xml:space="preserve">, dado su fácil integración con Karma. Igual que anteriormente, para configurarlo, es necesario solo un fichero, llamado </w:t>
+      <w:r>
+        <w:t xml:space="preserve">. Para la automatización de las mismas se utilizará Travis, dado su fácil integración con Karma. Igual que anteriormente, para configurarlo, es necesario solo un fichero, llamado </w:t>
       </w:r>
       <w:proofErr w:type="spellStart"/>
       <w:r>
@@ -14523,6 +13903,7 @@
         <w:t>/</w:t>
       </w:r>
       <w:proofErr w:type="spellStart"/>
+      <w:proofErr w:type="gramStart"/>
       <w:r>
         <w:rPr>
           <w:rFonts w:ascii="Consolas" w:hAnsi="Consolas"/>
@@ -14533,6 +13914,7 @@
         <w:t>init.d</w:t>
       </w:r>
       <w:proofErr w:type="spellEnd"/>
+      <w:proofErr w:type="gramEnd"/>
       <w:r>
         <w:rPr>
           <w:rFonts w:ascii="Consolas" w:hAnsi="Consolas"/>
@@ -14782,15 +14164,7 @@
       </w:r>
       <w:proofErr w:type="spellEnd"/>
       <w:r>
-        <w:t xml:space="preserve"> en la rama '</w:t>
-      </w:r>
-      <w:proofErr w:type="spellStart"/>
-      <w:r>
-        <w:t>dev</w:t>
-      </w:r>
-      <w:proofErr w:type="spellEnd"/>
-      <w:r>
-        <w:t xml:space="preserve">'. Estas ejecuciones están visibles en: </w:t>
+        <w:t xml:space="preserve"> en la rama 'dev'. Estas ejecuciones están visibles en: </w:t>
       </w:r>
       <w:hyperlink r:id="rId25" w:history="1">
         <w:r>
@@ -15055,117 +14429,47 @@
         <w:rPr>
           <w:shd w:val="clear" w:color="auto" w:fill="FFFFFF"/>
         </w:rPr>
-        <w:t xml:space="preserve">En breve subiré una rama </w:t>
+        <w:t xml:space="preserve">En breve subiré una rama tests que implementa el fichero de configuración de Karma y dos tests de prueba con Jasmine sobre los controladores de Angular. </w:t>
+      </w:r>
+    </w:p>
+    <w:p>
+      <w:pPr>
+        <w:rPr>
+          <w:shd w:val="clear" w:color="auto" w:fill="FFFFFF"/>
+        </w:rPr>
+      </w:pPr>
+      <w:r>
+        <w:rPr>
+          <w:shd w:val="clear" w:color="auto" w:fill="FFFFFF"/>
+        </w:rPr>
+        <w:t xml:space="preserve">La tarea es la siguiente: integrar este framework de pruebas con nuestro </w:t>
       </w:r>
       <w:proofErr w:type="spellStart"/>
       <w:r>
         <w:rPr>
           <w:shd w:val="clear" w:color="auto" w:fill="FFFFFF"/>
         </w:rPr>
-        <w:t>tests</w:t>
+        <w:t>automatizador</w:t>
       </w:r>
       <w:proofErr w:type="spellEnd"/>
       <w:r>
         <w:rPr>
           <w:shd w:val="clear" w:color="auto" w:fill="FFFFFF"/>
         </w:rPr>
-        <w:t xml:space="preserve"> que implementa el fichero de configuración de Karma y dos </w:t>
-      </w:r>
-      <w:proofErr w:type="spellStart"/>
-      <w:r>
+        <w:t xml:space="preserve"> de la construcción y despliegue (¿Jenkins? ¿Docker?)</w:t>
+      </w:r>
+    </w:p>
+    <w:p>
+      <w:pPr>
         <w:rPr>
           <w:shd w:val="clear" w:color="auto" w:fill="FFFFFF"/>
         </w:rPr>
-        <w:t>tests</w:t>
-      </w:r>
-      <w:proofErr w:type="spellEnd"/>
+      </w:pPr>
       <w:r>
         <w:rPr>
           <w:shd w:val="clear" w:color="auto" w:fill="FFFFFF"/>
         </w:rPr>
-        <w:t xml:space="preserve"> de prueba con Jasmine sobre los controladores de Angular. </w:t>
-      </w:r>
-    </w:p>
-    <w:p>
-      <w:pPr>
-        <w:rPr>
-          <w:shd w:val="clear" w:color="auto" w:fill="FFFFFF"/>
-        </w:rPr>
-      </w:pPr>
-      <w:r>
-        <w:rPr>
-          <w:shd w:val="clear" w:color="auto" w:fill="FFFFFF"/>
-        </w:rPr>
-        <w:t xml:space="preserve">La tarea es la siguiente: integrar este </w:t>
-      </w:r>
-      <w:proofErr w:type="spellStart"/>
-      <w:r>
-        <w:rPr>
-          <w:shd w:val="clear" w:color="auto" w:fill="FFFFFF"/>
-        </w:rPr>
-        <w:t>framework</w:t>
-      </w:r>
-      <w:proofErr w:type="spellEnd"/>
-      <w:r>
-        <w:rPr>
-          <w:shd w:val="clear" w:color="auto" w:fill="FFFFFF"/>
-        </w:rPr>
-        <w:t xml:space="preserve"> de pruebas con nuestro </w:t>
-      </w:r>
-      <w:proofErr w:type="spellStart"/>
-      <w:r>
-        <w:rPr>
-          <w:shd w:val="clear" w:color="auto" w:fill="FFFFFF"/>
-        </w:rPr>
-        <w:t>automatizador</w:t>
-      </w:r>
-      <w:proofErr w:type="spellEnd"/>
-      <w:r>
-        <w:rPr>
-          <w:shd w:val="clear" w:color="auto" w:fill="FFFFFF"/>
-        </w:rPr>
-        <w:t xml:space="preserve"> de la construcción y despliegue (¿Jenkins? ¿</w:t>
-      </w:r>
-      <w:proofErr w:type="spellStart"/>
-      <w:r>
-        <w:rPr>
-          <w:shd w:val="clear" w:color="auto" w:fill="FFFFFF"/>
-        </w:rPr>
-        <w:t>Docker</w:t>
-      </w:r>
-      <w:proofErr w:type="spellEnd"/>
-      <w:r>
-        <w:rPr>
-          <w:shd w:val="clear" w:color="auto" w:fill="FFFFFF"/>
-        </w:rPr>
-        <w:t>?)</w:t>
-      </w:r>
-    </w:p>
-    <w:p>
-      <w:pPr>
-        <w:rPr>
-          <w:shd w:val="clear" w:color="auto" w:fill="FFFFFF"/>
-        </w:rPr>
-      </w:pPr>
-      <w:r>
-        <w:rPr>
-          <w:shd w:val="clear" w:color="auto" w:fill="FFFFFF"/>
-        </w:rPr>
-        <w:t xml:space="preserve">O, en su defecto, encontrar un </w:t>
-      </w:r>
-      <w:proofErr w:type="spellStart"/>
-      <w:r>
-        <w:rPr>
-          <w:shd w:val="clear" w:color="auto" w:fill="FFFFFF"/>
-        </w:rPr>
-        <w:t>framework</w:t>
-      </w:r>
-      <w:proofErr w:type="spellEnd"/>
-      <w:r>
-        <w:rPr>
-          <w:shd w:val="clear" w:color="auto" w:fill="FFFFFF"/>
-        </w:rPr>
-        <w:t xml:space="preserve"> que, USANDO JASMINE, pueda automatizar la ejecución de las pruebas al desplegar.</w:t>
+        <w:t>O, en su defecto, encontrar un framework que, USANDO JASMINE, pueda automatizar la ejecución de las pruebas al desplegar.</w:t>
       </w:r>
     </w:p>
     <w:p>
@@ -15474,27 +14778,14 @@
       <w:r>
         <w:t xml:space="preserve">Ilustración </w:t>
       </w:r>
-      <w:r>
-        <w:fldChar w:fldCharType="begin"/>
-      </w:r>
-      <w:r>
-        <w:instrText xml:space="preserve"> SEQ Ilustración \* ARABIC </w:instrText>
-      </w:r>
-      <w:r>
-        <w:fldChar w:fldCharType="separate"/>
-      </w:r>
-      <w:r>
-        <w:rPr>
-          <w:noProof/>
-        </w:rPr>
-        <w:t>4</w:t>
-      </w:r>
-      <w:r>
-        <w:rPr>
-          <w:noProof/>
-        </w:rPr>
-        <w:fldChar w:fldCharType="end"/>
-      </w:r>
+      <w:fldSimple w:instr=" SEQ Ilustración \* ARABIC ">
+        <w:r>
+          <w:rPr>
+            <w:noProof/>
+          </w:rPr>
+          <w:t>4</w:t>
+        </w:r>
+      </w:fldSimple>
     </w:p>
     <w:p>
       <w:pPr>
@@ -16023,15 +15314,7 @@
       </w:pPr>
       <w:r>
         <w:lastRenderedPageBreak/>
-        <w:t>Para cambios relacionados: [</w:t>
-      </w:r>
-      <w:proofErr w:type="spellStart"/>
-      <w:r>
-        <w:t>issue</w:t>
-      </w:r>
-      <w:proofErr w:type="spellEnd"/>
-      <w:r>
-        <w:t xml:space="preserve">] #nº de incidencia: título del </w:t>
+        <w:t xml:space="preserve">Para cambios relacionados: [issue] #nº de incidencia: título del </w:t>
       </w:r>
       <w:proofErr w:type="spellStart"/>
       <w:r>
@@ -16153,15 +15436,7 @@
         <w:jc w:val="both"/>
       </w:pPr>
       <w:r>
-        <w:t xml:space="preserve">Un miembro del equipo ha comprobado que la página web no se adapta bien a dispositivos móviles. Dado que tiene conocimientos previos en el área de la </w:t>
-      </w:r>
-      <w:proofErr w:type="spellStart"/>
-      <w:r>
-        <w:t>responsividad</w:t>
-      </w:r>
-      <w:proofErr w:type="spellEnd"/>
-      <w:r>
-        <w:t>, cree que pue</w:t>
+        <w:t>Un miembro del equipo ha comprobado que la página web no se adapta bien a dispositivos móviles. Dado que tiene conocimientos previos en el área de la responsividad, cree que pue</w:t>
       </w:r>
       <w:r>
         <w:t>de hacerse cargo rápidamente del incremento. Por tanto, lo primero que hace es registrar la incidencia</w:t>
@@ -16269,27 +15544,14 @@
       <w:r>
         <w:t xml:space="preserve">Ilustración </w:t>
       </w:r>
-      <w:r>
-        <w:fldChar w:fldCharType="begin"/>
-      </w:r>
-      <w:r>
-        <w:instrText xml:space="preserve"> SEQ Ilustración \* ARABIC </w:instrText>
-      </w:r>
-      <w:r>
-        <w:fldChar w:fldCharType="separate"/>
-      </w:r>
-      <w:r>
-        <w:rPr>
-          <w:noProof/>
-        </w:rPr>
-        <w:t>5</w:t>
-      </w:r>
-      <w:r>
-        <w:rPr>
-          <w:noProof/>
-        </w:rPr>
-        <w:fldChar w:fldCharType="end"/>
-      </w:r>
+      <w:fldSimple w:instr=" SEQ Ilustración \* ARABIC ">
+        <w:r>
+          <w:rPr>
+            <w:noProof/>
+          </w:rPr>
+          <w:t>5</w:t>
+        </w:r>
+      </w:fldSimple>
     </w:p>
     <w:p>
       <w:pPr>
@@ -16367,27 +15629,14 @@
       <w:r>
         <w:t xml:space="preserve">Ilustración </w:t>
       </w:r>
-      <w:r>
-        <w:fldChar w:fldCharType="begin"/>
-      </w:r>
-      <w:r>
-        <w:instrText xml:space="preserve"> SEQ Ilustración \* ARABIC </w:instrText>
-      </w:r>
-      <w:r>
-        <w:fldChar w:fldCharType="separate"/>
-      </w:r>
-      <w:r>
-        <w:rPr>
-          <w:noProof/>
-        </w:rPr>
-        <w:t>6</w:t>
-      </w:r>
-      <w:r>
-        <w:rPr>
-          <w:noProof/>
-        </w:rPr>
-        <w:fldChar w:fldCharType="end"/>
-      </w:r>
+      <w:fldSimple w:instr=" SEQ Ilustración \* ARABIC ">
+        <w:r>
+          <w:rPr>
+            <w:noProof/>
+          </w:rPr>
+          <w:t>6</w:t>
+        </w:r>
+      </w:fldSimple>
     </w:p>
     <w:p>
       <w:pPr>
@@ -17007,27 +16256,14 @@
       <w:r>
         <w:t xml:space="preserve">Ilustración </w:t>
       </w:r>
-      <w:r>
-        <w:fldChar w:fldCharType="begin"/>
-      </w:r>
-      <w:r>
-        <w:instrText xml:space="preserve"> SEQ Ilustración \* ARABIC </w:instrText>
-      </w:r>
-      <w:r>
-        <w:fldChar w:fldCharType="separate"/>
-      </w:r>
-      <w:r>
-        <w:rPr>
-          <w:noProof/>
-        </w:rPr>
-        <w:t>7</w:t>
-      </w:r>
-      <w:r>
-        <w:rPr>
-          <w:noProof/>
-        </w:rPr>
-        <w:fldChar w:fldCharType="end"/>
-      </w:r>
+      <w:fldSimple w:instr=" SEQ Ilustración \* ARABIC ">
+        <w:r>
+          <w:rPr>
+            <w:noProof/>
+          </w:rPr>
+          <w:t>7</w:t>
+        </w:r>
+      </w:fldSimple>
     </w:p>
     <w:p>
       <w:pPr>
@@ -17105,27 +16341,14 @@
       <w:r>
         <w:t xml:space="preserve">Ilustración </w:t>
       </w:r>
-      <w:r>
-        <w:fldChar w:fldCharType="begin"/>
-      </w:r>
-      <w:r>
-        <w:instrText xml:space="preserve"> SEQ Ilustración \* ARABIC </w:instrText>
-      </w:r>
-      <w:r>
-        <w:fldChar w:fldCharType="separate"/>
-      </w:r>
-      <w:r>
-        <w:rPr>
-          <w:noProof/>
-        </w:rPr>
-        <w:t>8</w:t>
-      </w:r>
-      <w:r>
-        <w:rPr>
-          <w:noProof/>
-        </w:rPr>
-        <w:fldChar w:fldCharType="end"/>
-      </w:r>
+      <w:fldSimple w:instr=" SEQ Ilustración \* ARABIC ">
+        <w:r>
+          <w:rPr>
+            <w:noProof/>
+          </w:rPr>
+          <w:t>8</w:t>
+        </w:r>
+      </w:fldSimple>
     </w:p>
     <w:p>
       <w:pPr>
@@ -17245,27 +16468,14 @@
       <w:r>
         <w:t xml:space="preserve">Ilustración </w:t>
       </w:r>
-      <w:r>
-        <w:fldChar w:fldCharType="begin"/>
-      </w:r>
-      <w:r>
-        <w:instrText xml:space="preserve"> SEQ Ilustración \* ARABIC </w:instrText>
-      </w:r>
-      <w:r>
-        <w:fldChar w:fldCharType="separate"/>
-      </w:r>
-      <w:r>
-        <w:rPr>
-          <w:noProof/>
-        </w:rPr>
-        <w:t>9</w:t>
-      </w:r>
-      <w:r>
-        <w:rPr>
-          <w:noProof/>
-        </w:rPr>
-        <w:fldChar w:fldCharType="end"/>
-      </w:r>
+      <w:fldSimple w:instr=" SEQ Ilustración \* ARABIC ">
+        <w:r>
+          <w:rPr>
+            <w:noProof/>
+          </w:rPr>
+          <w:t>9</w:t>
+        </w:r>
+      </w:fldSimple>
     </w:p>
     <w:p>
       <w:pPr>
@@ -17381,9 +16591,17 @@
         <w:rPr>
           <w:i/>
         </w:rPr>
-        <w:t>vX.Y.Z</w:t>
+        <w:t>vX.</w:t>
+      </w:r>
+      <w:proofErr w:type="gramStart"/>
+      <w:r>
+        <w:rPr>
+          <w:i/>
+        </w:rPr>
+        <w:t>Y.Z</w:t>
       </w:r>
       <w:proofErr w:type="spellEnd"/>
+      <w:proofErr w:type="gramEnd"/>
       <w:r>
         <w:t xml:space="preserve">, siendo X la versión mayor, Y la menor, y Z la revisión. Las versiones candidatas se marcarán con "c" (de </w:t>
       </w:r>
@@ -17404,15 +16622,7 @@
         <w:jc w:val="both"/>
       </w:pPr>
       <w:r>
-        <w:t>Solo cuando la funcionalidad de una versión candidata esté probada por al menos dos desarrolladores en "</w:t>
-      </w:r>
-      <w:proofErr w:type="spellStart"/>
-      <w:r>
-        <w:t>dev</w:t>
-      </w:r>
-      <w:proofErr w:type="spellEnd"/>
-      <w:r>
-        <w:t xml:space="preserve">" se unirá con la rama "master", marcando esa versión como "r" (de </w:t>
+        <w:t xml:space="preserve">Solo cuando la funcionalidad de una versión candidata esté probada por al menos dos desarrolladores en "dev" se unirá con la rama "master", marcando esa versión como "r" (de </w:t>
       </w:r>
       <w:proofErr w:type="spellStart"/>
       <w:r>
@@ -17493,24 +16703,14 @@
       <w:r>
         <w:t xml:space="preserve">Ilustración </w:t>
       </w:r>
-      <w:r>
-        <w:fldChar w:fldCharType="begin"/>
-      </w:r>
-      <w:r>
-        <w:instrText xml:space="preserve"> SEQ Ilustración \* ARABIC </w:instrText>
-      </w:r>
-      <w:r>
-        <w:fldChar w:fldCharType="separate"/>
-      </w:r>
-      <w:r>
-        <w:rPr>
-          <w:noProof/>
-        </w:rPr>
-        <w:t>10</w:t>
-      </w:r>
-      <w:r>
-        <w:fldChar w:fldCharType="end"/>
-      </w:r>
+      <w:fldSimple w:instr=" SEQ Ilustración \* ARABIC ">
+        <w:r>
+          <w:rPr>
+            <w:noProof/>
+          </w:rPr>
+          <w:t>10</w:t>
+        </w:r>
+      </w:fldSimple>
     </w:p>
     <w:p>
       <w:pPr>
@@ -17760,7 +16960,6 @@
                 <w:shd w:val="clear" w:color="auto" w:fill="FFFFFF"/>
               </w:rPr>
             </w:pPr>
-            <w:proofErr w:type="spellStart"/>
             <w:r>
               <w:rPr>
                 <w:rFonts w:ascii="Tahoma" w:hAnsi="Tahoma" w:cs="Tahoma"/>
@@ -17772,7 +16971,6 @@
               </w:rPr>
               <w:t>Node</w:t>
             </w:r>
-            <w:proofErr w:type="spellEnd"/>
           </w:p>
           <w:p>
             <w:pPr>
@@ -18033,29 +17231,7 @@
                 <w:szCs w:val="20"/>
                 <w:shd w:val="clear" w:color="auto" w:fill="FFFFFF"/>
               </w:rPr>
-              <w:t xml:space="preserve">e </w:t>
-            </w:r>
-            <w:proofErr w:type="spellStart"/>
-            <w:r>
-              <w:rPr>
-                <w:rFonts w:ascii="Tahoma" w:hAnsi="Tahoma" w:cs="Tahoma"/>
-                <w:color w:val="000000"/>
-                <w:sz w:val="20"/>
-                <w:szCs w:val="20"/>
-                <w:shd w:val="clear" w:color="auto" w:fill="FFFFFF"/>
-              </w:rPr>
-              <w:t>Node</w:t>
-            </w:r>
-            <w:proofErr w:type="spellEnd"/>
-            <w:r>
-              <w:rPr>
-                <w:rFonts w:ascii="Tahoma" w:hAnsi="Tahoma" w:cs="Tahoma"/>
-                <w:color w:val="000000"/>
-                <w:sz w:val="20"/>
-                <w:szCs w:val="20"/>
-                <w:shd w:val="clear" w:color="auto" w:fill="FFFFFF"/>
-              </w:rPr>
-              <w:t>. Es el ecosistema má</w:t>
+              <w:t>e Node. Es el ecosistema má</w:t>
             </w:r>
             <w:r>
               <w:rPr>
@@ -18409,7 +17585,6 @@
                 <w:shd w:val="clear" w:color="auto" w:fill="FFFFFF"/>
               </w:rPr>
             </w:pPr>
-            <w:proofErr w:type="spellStart"/>
             <w:r>
               <w:rPr>
                 <w:rFonts w:ascii="Tahoma" w:hAnsi="Tahoma" w:cs="Tahoma"/>
@@ -18421,7 +17596,6 @@
               </w:rPr>
               <w:t>Travis</w:t>
             </w:r>
-            <w:proofErr w:type="spellEnd"/>
           </w:p>
           <w:p>
             <w:pPr>
@@ -18443,6 +17617,7 @@
               </w:rPr>
               <w:t xml:space="preserve">Software de integración </w:t>
             </w:r>
+            <w:proofErr w:type="gramStart"/>
             <w:r>
               <w:rPr>
                 <w:rFonts w:ascii="Tahoma" w:hAnsi="Tahoma" w:cs="Tahoma"/>
@@ -18453,6 +17628,7 @@
               </w:rPr>
               <w:t>continua</w:t>
             </w:r>
+            <w:proofErr w:type="gramEnd"/>
             <w:r>
               <w:rPr>
                 <w:rFonts w:ascii="Tahoma" w:hAnsi="Tahoma" w:cs="Tahoma"/>
@@ -18611,29 +17787,7 @@
                 <w:szCs w:val="20"/>
                 <w:shd w:val="clear" w:color="auto" w:fill="FFFFFF"/>
               </w:rPr>
-              <w:t xml:space="preserve">s un </w:t>
-            </w:r>
-            <w:proofErr w:type="spellStart"/>
-            <w:r>
-              <w:rPr>
-                <w:rFonts w:ascii="Tahoma" w:hAnsi="Tahoma" w:cs="Tahoma"/>
-                <w:color w:val="000000"/>
-                <w:sz w:val="20"/>
-                <w:szCs w:val="20"/>
-                <w:shd w:val="clear" w:color="auto" w:fill="FFFFFF"/>
-              </w:rPr>
-              <w:t>framework</w:t>
-            </w:r>
-            <w:proofErr w:type="spellEnd"/>
-            <w:r>
-              <w:rPr>
-                <w:rFonts w:ascii="Tahoma" w:hAnsi="Tahoma" w:cs="Tahoma"/>
-                <w:color w:val="000000"/>
-                <w:sz w:val="20"/>
-                <w:szCs w:val="20"/>
-                <w:shd w:val="clear" w:color="auto" w:fill="FFFFFF"/>
-              </w:rPr>
-              <w:t xml:space="preserve"> de JavaScript de código abierto, mantenido por Google, que se utiliza para crear y mantener aplicaciones web de una sola página</w:t>
+              <w:t>s un framework de JavaScript de código abierto, mantenido por Google, que se utiliza para crear y mantener aplicaciones web de una sola página</w:t>
             </w:r>
             <w:r>
               <w:rPr>
@@ -18754,7 +17908,6 @@
                 <w:shd w:val="clear" w:color="auto" w:fill="FFFFFF"/>
               </w:rPr>
             </w:pPr>
-            <w:proofErr w:type="spellStart"/>
             <w:r>
               <w:rPr>
                 <w:rFonts w:ascii="Tahoma" w:hAnsi="Tahoma" w:cs="Tahoma"/>
@@ -18766,7 +17919,6 @@
               </w:rPr>
               <w:t>Bootstrap</w:t>
             </w:r>
-            <w:proofErr w:type="spellEnd"/>
           </w:p>
           <w:p>
             <w:pPr>
@@ -18944,7 +18096,6 @@
                 <w:shd w:val="clear" w:color="auto" w:fill="FFFFFF"/>
               </w:rPr>
             </w:pPr>
-            <w:proofErr w:type="spellStart"/>
             <w:r>
               <w:rPr>
                 <w:rFonts w:ascii="Tahoma" w:hAnsi="Tahoma" w:cs="Tahoma"/>
@@ -18956,7 +18107,6 @@
               </w:rPr>
               <w:t>Git</w:t>
             </w:r>
-            <w:proofErr w:type="spellEnd"/>
           </w:p>
           <w:p>
             <w:pPr>
@@ -19615,29 +18765,7 @@
                 <w:szCs w:val="20"/>
                 <w:shd w:val="clear" w:color="auto" w:fill="FFFFFF"/>
               </w:rPr>
-              <w:t xml:space="preserve">de ejecución de </w:t>
-            </w:r>
-            <w:proofErr w:type="spellStart"/>
-            <w:r>
-              <w:rPr>
-                <w:rFonts w:ascii="Tahoma" w:hAnsi="Tahoma" w:cs="Tahoma"/>
-                <w:color w:val="000000"/>
-                <w:sz w:val="20"/>
-                <w:szCs w:val="20"/>
-                <w:shd w:val="clear" w:color="auto" w:fill="FFFFFF"/>
-              </w:rPr>
-              <w:t>tests</w:t>
-            </w:r>
-            <w:proofErr w:type="spellEnd"/>
-            <w:r>
-              <w:rPr>
-                <w:rFonts w:ascii="Tahoma" w:hAnsi="Tahoma" w:cs="Tahoma"/>
-                <w:color w:val="000000"/>
-                <w:sz w:val="20"/>
-                <w:szCs w:val="20"/>
-                <w:shd w:val="clear" w:color="auto" w:fill="FFFFFF"/>
-              </w:rPr>
-              <w:t xml:space="preserve"> para Angular </w:t>
+              <w:t xml:space="preserve">de ejecución de tests para Angular </w:t>
             </w:r>
             <w:r>
               <w:rPr>
@@ -19929,7 +19057,6 @@
                 <w:shd w:val="clear" w:color="auto" w:fill="FFFFFF"/>
               </w:rPr>
             </w:pPr>
-            <w:proofErr w:type="spellStart"/>
             <w:r>
               <w:rPr>
                 <w:rFonts w:ascii="Tahoma" w:hAnsi="Tahoma" w:cs="Tahoma"/>
@@ -19941,7 +19068,6 @@
               </w:rPr>
               <w:t>Docker</w:t>
             </w:r>
-            <w:proofErr w:type="spellEnd"/>
           </w:p>
           <w:p>
             <w:pPr>
@@ -20131,7 +19257,6 @@
                 <w:shd w:val="clear" w:color="auto" w:fill="FFFFFF"/>
               </w:rPr>
             </w:pPr>
-            <w:proofErr w:type="spellStart"/>
             <w:r>
               <w:rPr>
                 <w:rFonts w:ascii="Tahoma" w:hAnsi="Tahoma" w:cs="Tahoma"/>
@@ -20143,7 +19268,6 @@
               </w:rPr>
               <w:t>Telegram</w:t>
             </w:r>
-            <w:proofErr w:type="spellEnd"/>
           </w:p>
           <w:p>
             <w:pPr>
@@ -21016,6 +20140,10 @@
                   <v:imagedata r:id="rId64" o:title="docker"/>
                   <v:path arrowok="t"/>
                 </v:shape>
+                <v:shapetype id="_x0000_t202" coordsize="21600,21600" o:spt="202" path="m,l,21600r21600,l21600,xe">
+                  <v:stroke joinstyle="miter"/>
+                  <v:path gradientshapeok="t" o:connecttype="rect"/>
+                </v:shapetype>
                 <v:shape id="Cuadro de texto 2" o:spid="_x0000_s1036" type="#_x0000_t202" style="position:absolute;left:7620;top:285;width:6286;height:2572;visibility:visible;mso-wrap-style:square;v-text-anchor:top" o:gfxdata="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" filled="f" stroked="f">
                   <v:textbox>
                     <w:txbxContent>
@@ -21220,15 +20348,7 @@
         <w:jc w:val="both"/>
       </w:pPr>
       <w:r>
-        <w:t xml:space="preserve">Desarrollar pruebas para el servidor de </w:t>
-      </w:r>
-      <w:proofErr w:type="spellStart"/>
-      <w:r>
-        <w:t>NodeJS</w:t>
-      </w:r>
-      <w:proofErr w:type="spellEnd"/>
-      <w:r>
-        <w:t xml:space="preserve">. Las pruebas desarrolladas hasta ahora solo cubren los controladores </w:t>
+        <w:t xml:space="preserve">Desarrollar pruebas para el servidor de NodeJS. Las pruebas desarrolladas hasta ahora solo cubren los controladores </w:t>
       </w:r>
       <w:r>
         <w:t xml:space="preserve">de la parte </w:t>
@@ -21327,6 +20447,7 @@
         <w:docPartUnique/>
       </w:docPartObj>
     </w:sdtPr>
+    <w:sdtEndPr/>
     <w:sdtContent>
       <w:p>
         <w:pPr>
@@ -21346,7 +20467,7 @@
           <w:rPr>
             <w:noProof/>
           </w:rPr>
-          <w:t>2</w:t>
+          <w:t>4</w:t>
         </w:r>
         <w:r>
           <w:fldChar w:fldCharType="end"/>
@@ -26138,7 +25259,7 @@
 </file>
 
 <file path=customXml/itemProps2.xml><?xml version="1.0" encoding="utf-8"?>
-<ds:datastoreItem xmlns:ds="http://schemas.openxmlformats.org/officeDocument/2006/customXml" ds:itemID="{8E50FB28-4530-4C02-8153-9003BF6CFF89}">
+<ds:datastoreItem xmlns:ds="http://schemas.openxmlformats.org/officeDocument/2006/customXml" ds:itemID="{4BD22BFF-EB8F-469B-A6C5-3C0428CE0647}">
   <ds:schemaRefs>
     <ds:schemaRef ds:uri="http://schemas.openxmlformats.org/officeDocument/2006/bibliography"/>
   </ds:schemaRefs>

</xml_diff>

<commit_message>
#10: actualización tabla control versiones
</commit_message>
<xml_diff>
--- a/Documento del proyecto.docx
+++ b/Documento del proyecto.docx
@@ -266,7 +266,7 @@
                   </wp:anchor>
                 </w:drawing>
               </mc:Choice>
-              <mc:Fallback xmlns:cx3="http://schemas.microsoft.com/office/drawing/2016/5/9/chartex" xmlns:cx4="http://schemas.microsoft.com/office/drawing/2016/5/10/chartex" xmlns:cx5="http://schemas.microsoft.com/office/drawing/2016/5/11/chartex">
+              <mc:Fallback xmlns:cx5="http://schemas.microsoft.com/office/drawing/2016/5/11/chartex" xmlns:cx4="http://schemas.microsoft.com/office/drawing/2016/5/10/chartex" xmlns:cx3="http://schemas.microsoft.com/office/drawing/2016/5/9/chartex">
                 <w:pict>
                   <v:group w14:anchorId="5DCFAE8A" id="Grupo 149" o:spid="_x0000_s1026" style="position:absolute;margin-left:0;margin-top:0;width:8in;height:95.7pt;z-index:251664384;mso-width-percent:941;mso-height-percent:121;mso-top-percent:23;mso-position-horizontal:center;mso-position-horizontal-relative:page;mso-position-vertical-relative:page;mso-width-percent:941;mso-height-percent:121;mso-top-percent:23" coordorigin="" coordsize="73152,12161" o:gfxdata="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">
                     <v:shape id="Rectángulo 51" o:spid="_x0000_s1027" style="position:absolute;width:73152;height:11303;visibility:visible;mso-wrap-style:square;v-text-anchor:middle" coordsize="7312660,1129665" o:gfxdata="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" path="m,l7312660,r,1129665l3619500,733425,,1091565,,xe" fillcolor="#5b9bd5 [3204]" stroked="f" strokeweight="1pt">
@@ -5952,6 +5952,69 @@
           </w:p>
         </w:tc>
       </w:tr>
+      <w:tr>
+        <w:trPr>
+          <w:trHeight w:val="492"/>
+        </w:trPr>
+        <w:tc>
+          <w:tcPr>
+            <w:cnfStyle w:val="001000000000" w:firstRow="0" w:lastRow="0" w:firstColumn="1" w:lastColumn="0" w:oddVBand="0" w:evenVBand="0" w:oddHBand="0" w:evenHBand="0" w:firstRowFirstColumn="0" w:firstRowLastColumn="0" w:lastRowFirstColumn="0" w:lastRowLastColumn="0"/>
+            <w:tcW w:w="914" w:type="dxa"/>
+          </w:tcPr>
+          <w:p>
+            <w:pPr>
+              <w:spacing w:after="160"/>
+            </w:pPr>
+            <w:r>
+              <w:t>1.3.2</w:t>
+            </w:r>
+          </w:p>
+        </w:tc>
+        <w:tc>
+          <w:tcPr>
+            <w:tcW w:w="2908" w:type="dxa"/>
+          </w:tcPr>
+          <w:p>
+            <w:pPr>
+              <w:spacing w:after="160"/>
+              <w:cnfStyle w:val="000000000000" w:firstRow="0" w:lastRow="0" w:firstColumn="0" w:lastColumn="0" w:oddVBand="0" w:evenVBand="0" w:oddHBand="0" w:evenHBand="0" w:firstRowFirstColumn="0" w:firstRowLastColumn="0" w:lastRowFirstColumn="0" w:lastRowLastColumn="0"/>
+            </w:pPr>
+            <w:r>
+              <w:t>Eva Menéndez Montes</w:t>
+            </w:r>
+          </w:p>
+        </w:tc>
+        <w:tc>
+          <w:tcPr>
+            <w:tcW w:w="1278" w:type="dxa"/>
+          </w:tcPr>
+          <w:p>
+            <w:pPr>
+              <w:spacing w:after="160"/>
+              <w:cnfStyle w:val="000000000000" w:firstRow="0" w:lastRow="0" w:firstColumn="0" w:lastColumn="0" w:oddVBand="0" w:evenVBand="0" w:oddHBand="0" w:evenHBand="0" w:firstRowFirstColumn="0" w:firstRowLastColumn="0" w:lastRowFirstColumn="0" w:lastRowLastColumn="0"/>
+            </w:pPr>
+            <w:r>
+              <w:t>07/01/2017</w:t>
+            </w:r>
+          </w:p>
+        </w:tc>
+        <w:tc>
+          <w:tcPr>
+            <w:tcW w:w="3499" w:type="dxa"/>
+          </w:tcPr>
+          <w:p>
+            <w:pPr>
+              <w:spacing w:after="160"/>
+              <w:cnfStyle w:val="000000000000" w:firstRow="0" w:lastRow="0" w:firstColumn="0" w:lastColumn="0" w:oddVBand="0" w:evenVBand="0" w:oddHBand="0" w:evenHBand="0" w:firstRowFirstColumn="0" w:firstRowLastColumn="0" w:lastRowFirstColumn="0" w:lastRowLastColumn="0"/>
+            </w:pPr>
+            <w:r>
+              <w:t>Añadidas conclusiones al resumen.</w:t>
+            </w:r>
+            <w:bookmarkStart w:id="1" w:name="_GoBack"/>
+            <w:bookmarkEnd w:id="1"/>
+          </w:p>
+        </w:tc>
+      </w:tr>
     </w:tbl>
     <w:p>
       <w:pPr>
@@ -5969,12 +6032,12 @@
           <w:numId w:val="17"/>
         </w:numPr>
       </w:pPr>
-      <w:bookmarkStart w:id="1" w:name="_Toc471555422"/>
+      <w:bookmarkStart w:id="2" w:name="_Toc471555422"/>
       <w:r>
         <w:lastRenderedPageBreak/>
         <w:t>Resumen</w:t>
       </w:r>
-      <w:bookmarkEnd w:id="1"/>
+      <w:bookmarkEnd w:id="2"/>
     </w:p>
     <w:p>
       <w:pPr>
@@ -6207,8 +6270,6 @@
         </w:rPr>
         <w:t>integrante</w:t>
       </w:r>
-      <w:bookmarkStart w:id="2" w:name="_GoBack"/>
-      <w:bookmarkEnd w:id="2"/>
       <w:r>
         <w:rPr>
           <w:rFonts w:cstheme="minorHAnsi"/>
@@ -6486,14 +6547,27 @@
       <w:r>
         <w:t xml:space="preserve">Ilustración </w:t>
       </w:r>
-      <w:fldSimple w:instr=" SEQ Ilustración \* ARABIC ">
-        <w:r>
-          <w:rPr>
-            <w:noProof/>
-          </w:rPr>
-          <w:t>2</w:t>
-        </w:r>
-      </w:fldSimple>
+      <w:r>
+        <w:fldChar w:fldCharType="begin"/>
+      </w:r>
+      <w:r>
+        <w:instrText xml:space="preserve"> SEQ Ilustración \* ARABIC </w:instrText>
+      </w:r>
+      <w:r>
+        <w:fldChar w:fldCharType="separate"/>
+      </w:r>
+      <w:r>
+        <w:rPr>
+          <w:noProof/>
+        </w:rPr>
+        <w:t>2</w:t>
+      </w:r>
+      <w:r>
+        <w:rPr>
+          <w:noProof/>
+        </w:rPr>
+        <w:fldChar w:fldCharType="end"/>
+      </w:r>
     </w:p>
     <w:p>
       <w:pPr>
@@ -6583,14 +6657,27 @@
       <w:r>
         <w:t xml:space="preserve">Ilustración </w:t>
       </w:r>
-      <w:fldSimple w:instr=" SEQ Ilustración \* ARABIC ">
-        <w:r>
-          <w:rPr>
-            <w:noProof/>
-          </w:rPr>
-          <w:t>3</w:t>
-        </w:r>
-      </w:fldSimple>
+      <w:r>
+        <w:fldChar w:fldCharType="begin"/>
+      </w:r>
+      <w:r>
+        <w:instrText xml:space="preserve"> SEQ Ilustración \* ARABIC </w:instrText>
+      </w:r>
+      <w:r>
+        <w:fldChar w:fldCharType="separate"/>
+      </w:r>
+      <w:r>
+        <w:rPr>
+          <w:noProof/>
+        </w:rPr>
+        <w:t>3</w:t>
+      </w:r>
+      <w:r>
+        <w:rPr>
+          <w:noProof/>
+        </w:rPr>
+        <w:fldChar w:fldCharType="end"/>
+      </w:r>
     </w:p>
     <w:p>
       <w:pPr>
@@ -7217,14 +7304,27 @@
       <w:r>
         <w:t xml:space="preserve">Tabla </w:t>
       </w:r>
-      <w:fldSimple w:instr=" SEQ Tabla \* ARABIC ">
-        <w:r>
-          <w:rPr>
-            <w:noProof/>
-          </w:rPr>
-          <w:t>1</w:t>
-        </w:r>
-      </w:fldSimple>
+      <w:r>
+        <w:fldChar w:fldCharType="begin"/>
+      </w:r>
+      <w:r>
+        <w:instrText xml:space="preserve"> SEQ Tabla \* ARABIC </w:instrText>
+      </w:r>
+      <w:r>
+        <w:fldChar w:fldCharType="separate"/>
+      </w:r>
+      <w:r>
+        <w:rPr>
+          <w:noProof/>
+        </w:rPr>
+        <w:t>1</w:t>
+      </w:r>
+      <w:r>
+        <w:rPr>
+          <w:noProof/>
+        </w:rPr>
+        <w:fldChar w:fldCharType="end"/>
+      </w:r>
     </w:p>
     <w:p>
       <w:pPr>
@@ -14778,14 +14878,27 @@
       <w:r>
         <w:t xml:space="preserve">Ilustración </w:t>
       </w:r>
-      <w:fldSimple w:instr=" SEQ Ilustración \* ARABIC ">
-        <w:r>
-          <w:rPr>
-            <w:noProof/>
-          </w:rPr>
-          <w:t>4</w:t>
-        </w:r>
-      </w:fldSimple>
+      <w:r>
+        <w:fldChar w:fldCharType="begin"/>
+      </w:r>
+      <w:r>
+        <w:instrText xml:space="preserve"> SEQ Ilustración \* ARABIC </w:instrText>
+      </w:r>
+      <w:r>
+        <w:fldChar w:fldCharType="separate"/>
+      </w:r>
+      <w:r>
+        <w:rPr>
+          <w:noProof/>
+        </w:rPr>
+        <w:t>4</w:t>
+      </w:r>
+      <w:r>
+        <w:rPr>
+          <w:noProof/>
+        </w:rPr>
+        <w:fldChar w:fldCharType="end"/>
+      </w:r>
     </w:p>
     <w:p>
       <w:pPr>
@@ -15544,14 +15657,27 @@
       <w:r>
         <w:t xml:space="preserve">Ilustración </w:t>
       </w:r>
-      <w:fldSimple w:instr=" SEQ Ilustración \* ARABIC ">
-        <w:r>
-          <w:rPr>
-            <w:noProof/>
-          </w:rPr>
-          <w:t>5</w:t>
-        </w:r>
-      </w:fldSimple>
+      <w:r>
+        <w:fldChar w:fldCharType="begin"/>
+      </w:r>
+      <w:r>
+        <w:instrText xml:space="preserve"> SEQ Ilustración \* ARABIC </w:instrText>
+      </w:r>
+      <w:r>
+        <w:fldChar w:fldCharType="separate"/>
+      </w:r>
+      <w:r>
+        <w:rPr>
+          <w:noProof/>
+        </w:rPr>
+        <w:t>5</w:t>
+      </w:r>
+      <w:r>
+        <w:rPr>
+          <w:noProof/>
+        </w:rPr>
+        <w:fldChar w:fldCharType="end"/>
+      </w:r>
     </w:p>
     <w:p>
       <w:pPr>
@@ -15629,14 +15755,27 @@
       <w:r>
         <w:t xml:space="preserve">Ilustración </w:t>
       </w:r>
-      <w:fldSimple w:instr=" SEQ Ilustración \* ARABIC ">
-        <w:r>
-          <w:rPr>
-            <w:noProof/>
-          </w:rPr>
-          <w:t>6</w:t>
-        </w:r>
-      </w:fldSimple>
+      <w:r>
+        <w:fldChar w:fldCharType="begin"/>
+      </w:r>
+      <w:r>
+        <w:instrText xml:space="preserve"> SEQ Ilustración \* ARABIC </w:instrText>
+      </w:r>
+      <w:r>
+        <w:fldChar w:fldCharType="separate"/>
+      </w:r>
+      <w:r>
+        <w:rPr>
+          <w:noProof/>
+        </w:rPr>
+        <w:t>6</w:t>
+      </w:r>
+      <w:r>
+        <w:rPr>
+          <w:noProof/>
+        </w:rPr>
+        <w:fldChar w:fldCharType="end"/>
+      </w:r>
     </w:p>
     <w:p>
       <w:pPr>
@@ -16256,14 +16395,27 @@
       <w:r>
         <w:t xml:space="preserve">Ilustración </w:t>
       </w:r>
-      <w:fldSimple w:instr=" SEQ Ilustración \* ARABIC ">
-        <w:r>
-          <w:rPr>
-            <w:noProof/>
-          </w:rPr>
-          <w:t>7</w:t>
-        </w:r>
-      </w:fldSimple>
+      <w:r>
+        <w:fldChar w:fldCharType="begin"/>
+      </w:r>
+      <w:r>
+        <w:instrText xml:space="preserve"> SEQ Ilustración \* ARABIC </w:instrText>
+      </w:r>
+      <w:r>
+        <w:fldChar w:fldCharType="separate"/>
+      </w:r>
+      <w:r>
+        <w:rPr>
+          <w:noProof/>
+        </w:rPr>
+        <w:t>7</w:t>
+      </w:r>
+      <w:r>
+        <w:rPr>
+          <w:noProof/>
+        </w:rPr>
+        <w:fldChar w:fldCharType="end"/>
+      </w:r>
     </w:p>
     <w:p>
       <w:pPr>
@@ -16341,14 +16493,27 @@
       <w:r>
         <w:t xml:space="preserve">Ilustración </w:t>
       </w:r>
-      <w:fldSimple w:instr=" SEQ Ilustración \* ARABIC ">
-        <w:r>
-          <w:rPr>
-            <w:noProof/>
-          </w:rPr>
-          <w:t>8</w:t>
-        </w:r>
-      </w:fldSimple>
+      <w:r>
+        <w:fldChar w:fldCharType="begin"/>
+      </w:r>
+      <w:r>
+        <w:instrText xml:space="preserve"> SEQ Ilustración \* ARABIC </w:instrText>
+      </w:r>
+      <w:r>
+        <w:fldChar w:fldCharType="separate"/>
+      </w:r>
+      <w:r>
+        <w:rPr>
+          <w:noProof/>
+        </w:rPr>
+        <w:t>8</w:t>
+      </w:r>
+      <w:r>
+        <w:rPr>
+          <w:noProof/>
+        </w:rPr>
+        <w:fldChar w:fldCharType="end"/>
+      </w:r>
     </w:p>
     <w:p>
       <w:pPr>
@@ -16468,14 +16633,27 @@
       <w:r>
         <w:t xml:space="preserve">Ilustración </w:t>
       </w:r>
-      <w:fldSimple w:instr=" SEQ Ilustración \* ARABIC ">
-        <w:r>
-          <w:rPr>
-            <w:noProof/>
-          </w:rPr>
-          <w:t>9</w:t>
-        </w:r>
-      </w:fldSimple>
+      <w:r>
+        <w:fldChar w:fldCharType="begin"/>
+      </w:r>
+      <w:r>
+        <w:instrText xml:space="preserve"> SEQ Ilustración \* ARABIC </w:instrText>
+      </w:r>
+      <w:r>
+        <w:fldChar w:fldCharType="separate"/>
+      </w:r>
+      <w:r>
+        <w:rPr>
+          <w:noProof/>
+        </w:rPr>
+        <w:t>9</w:t>
+      </w:r>
+      <w:r>
+        <w:rPr>
+          <w:noProof/>
+        </w:rPr>
+        <w:fldChar w:fldCharType="end"/>
+      </w:r>
     </w:p>
     <w:p>
       <w:pPr>
@@ -16703,14 +16881,27 @@
       <w:r>
         <w:t xml:space="preserve">Ilustración </w:t>
       </w:r>
-      <w:fldSimple w:instr=" SEQ Ilustración \* ARABIC ">
-        <w:r>
-          <w:rPr>
-            <w:noProof/>
-          </w:rPr>
-          <w:t>10</w:t>
-        </w:r>
-      </w:fldSimple>
+      <w:r>
+        <w:fldChar w:fldCharType="begin"/>
+      </w:r>
+      <w:r>
+        <w:instrText xml:space="preserve"> SEQ Ilustración \* ARABIC </w:instrText>
+      </w:r>
+      <w:r>
+        <w:fldChar w:fldCharType="separate"/>
+      </w:r>
+      <w:r>
+        <w:rPr>
+          <w:noProof/>
+        </w:rPr>
+        <w:t>10</w:t>
+      </w:r>
+      <w:r>
+        <w:rPr>
+          <w:noProof/>
+        </w:rPr>
+        <w:fldChar w:fldCharType="end"/>
+      </w:r>
     </w:p>
     <w:p>
       <w:pPr>
@@ -20467,7 +20658,7 @@
           <w:rPr>
             <w:noProof/>
           </w:rPr>
-          <w:t>4</w:t>
+          <w:t>3</w:t>
         </w:r>
         <w:r>
           <w:fldChar w:fldCharType="end"/>
@@ -25259,7 +25450,7 @@
 </file>
 
 <file path=customXml/itemProps2.xml><?xml version="1.0" encoding="utf-8"?>
-<ds:datastoreItem xmlns:ds="http://schemas.openxmlformats.org/officeDocument/2006/customXml" ds:itemID="{4BD22BFF-EB8F-469B-A6C5-3C0428CE0647}">
+<ds:datastoreItem xmlns:ds="http://schemas.openxmlformats.org/officeDocument/2006/customXml" ds:itemID="{A2CDBDF6-486C-4178-8F6A-4AC4A4ED0F00}">
   <ds:schemaRefs>
     <ds:schemaRef ds:uri="http://schemas.openxmlformats.org/officeDocument/2006/bibliography"/>
   </ds:schemaRefs>

</xml_diff>